<commit_message>
document the sub task (1) in Task_Programming then setup sub task (2)
</commit_message>
<xml_diff>
--- a/Task_Programming.docx
+++ b/Task_Programming.docx
@@ -69,6 +69,92 @@
     <w:p>
       <w:r>
         <w:t xml:space="preserve">Keep in mind the position of the BOOT0 when downloading to the STM. In the case on downloading, it should be HIGH i.e., should be equal to 1. And already RESET.  </w:t>
+      </w:r>
+    </w:p>
+    <w:p/>
+    <w:p>
+      <w:r>
+        <w:t>To do subtask(1):</w:t>
+      </w:r>
+    </w:p>
+    <w:p>
+      <w:r>
+        <w:t>Use</w:t>
+      </w:r>
+    </w:p>
+    <w:p>
+      <w:r>
+        <w:t>HAL_GPIO_TogglePin(GPIOA, GPIO_PIN_</w:t>
+      </w:r>
+      <w:r>
+        <w:t>no</w:t>
+      </w:r>
+      <w:r>
+        <w:t>)</w:t>
+      </w:r>
+      <w:r>
+        <w:t>;</w:t>
+      </w:r>
+    </w:p>
+    <w:p>
+      <w:r>
+        <w:t>This tells the MCU to be TOGGLE pin PA(no)</w:t>
+      </w:r>
+    </w:p>
+    <w:p>
+      <w:r>
+        <w:t xml:space="preserve">Then we use </w:t>
+      </w:r>
+    </w:p>
+    <w:p>
+      <w:r>
+        <w:t>HAL_Delay(ms);</w:t>
+      </w:r>
+    </w:p>
+    <w:p/>
+    <w:p/>
+    <w:p>
+      <w:r>
+        <w:t>To do subtask (2):</w:t>
+      </w:r>
+    </w:p>
+    <w:p>
+      <w:r>
+        <w:drawing>
+          <wp:inline distT="0" distB="0" distL="0" distR="0" wp14:anchorId="455C4DC3" wp14:editId="48FDD615">
+            <wp:extent cx="5943600" cy="1376680"/>
+            <wp:effectExtent l="0" t="0" r="0" b="0"/>
+            <wp:docPr id="208478862" name="Picture 1"/>
+            <wp:cNvGraphicFramePr>
+              <a:graphicFrameLocks xmlns:a="http://schemas.openxmlformats.org/drawingml/2006/main" noChangeAspect="1"/>
+            </wp:cNvGraphicFramePr>
+            <a:graphic xmlns:a="http://schemas.openxmlformats.org/drawingml/2006/main">
+              <a:graphicData uri="http://schemas.openxmlformats.org/drawingml/2006/picture">
+                <pic:pic xmlns:pic="http://schemas.openxmlformats.org/drawingml/2006/picture">
+                  <pic:nvPicPr>
+                    <pic:cNvPr id="208478862" name=""/>
+                    <pic:cNvPicPr/>
+                  </pic:nvPicPr>
+                  <pic:blipFill>
+                    <a:blip r:embed="rId5"/>
+                    <a:stretch>
+                      <a:fillRect/>
+                    </a:stretch>
+                  </pic:blipFill>
+                  <pic:spPr>
+                    <a:xfrm>
+                      <a:off x="0" y="0"/>
+                      <a:ext cx="5943600" cy="1376680"/>
+                    </a:xfrm>
+                    <a:prstGeom prst="rect">
+                      <a:avLst/>
+                    </a:prstGeom>
+                  </pic:spPr>
+                </pic:pic>
+              </a:graphicData>
+            </a:graphic>
+          </wp:inline>
+        </w:drawing>
       </w:r>
     </w:p>
     <w:sectPr>
@@ -781,7 +867,6 @@
   <w:style w:type="character" w:default="1" w:styleId="DefaultParagraphFont">
     <w:name w:val="Default Paragraph Font"/>
     <w:uiPriority w:val="1"/>
-    <w:semiHidden/>
     <w:unhideWhenUsed/>
   </w:style>
   <w:style w:type="table" w:default="1" w:styleId="TableNormal">

</xml_diff>

<commit_message>
Documented subtask(3) added additional Documention of subtask(2)
</commit_message>
<xml_diff>
--- a/Task_Programming.docx
+++ b/Task_Programming.docx
@@ -74,7 +74,15 @@
     <w:p/>
     <w:p>
       <w:r>
-        <w:t>To do subtask(1):</w:t>
+        <w:t xml:space="preserve">To do </w:t>
+      </w:r>
+      <w:proofErr w:type="gramStart"/>
+      <w:r>
+        <w:t>subtask(</w:t>
+      </w:r>
+      <w:proofErr w:type="gramEnd"/>
+      <w:r>
+        <w:t>1):</w:t>
       </w:r>
     </w:p>
     <w:p>
@@ -83,12 +91,30 @@
       </w:r>
     </w:p>
     <w:p>
-      <w:r>
-        <w:t>HAL_GPIO_TogglePin(GPIOA, GPIO_PIN_</w:t>
+      <w:proofErr w:type="spellStart"/>
+      <w:r>
+        <w:t>HAL_GPIO_</w:t>
+      </w:r>
+      <w:proofErr w:type="gramStart"/>
+      <w:r>
+        <w:t>TogglePin</w:t>
+      </w:r>
+      <w:proofErr w:type="spellEnd"/>
+      <w:r>
+        <w:t>(</w:t>
+      </w:r>
+      <w:proofErr w:type="gramEnd"/>
+      <w:r>
+        <w:t xml:space="preserve">GPIOA, </w:t>
+      </w:r>
+      <w:proofErr w:type="spellStart"/>
+      <w:r>
+        <w:t>GPIO_PIN_</w:t>
       </w:r>
       <w:r>
         <w:t>no</w:t>
       </w:r>
+      <w:proofErr w:type="spellEnd"/>
       <w:r>
         <w:t>)</w:t>
       </w:r>
@@ -98,7 +124,15 @@
     </w:p>
     <w:p>
       <w:r>
-        <w:t>This tells the MCU to be TOGGLE pin PA(no)</w:t>
+        <w:t xml:space="preserve">This tells the MCU to be TOGGLE pin </w:t>
+      </w:r>
+      <w:proofErr w:type="gramStart"/>
+      <w:r>
+        <w:t>PA(</w:t>
+      </w:r>
+      <w:proofErr w:type="gramEnd"/>
+      <w:r>
+        <w:t>no)</w:t>
       </w:r>
     </w:p>
     <w:p>
@@ -107,8 +141,13 @@
       </w:r>
     </w:p>
     <w:p>
-      <w:r>
-        <w:t>HAL_Delay(ms);</w:t>
+      <w:proofErr w:type="spellStart"/>
+      <w:r>
+        <w:t>HAL_Delay</w:t>
+      </w:r>
+      <w:proofErr w:type="spellEnd"/>
+      <w:r>
+        <w:t>(ms);</w:t>
       </w:r>
     </w:p>
     <w:p/>
@@ -165,7 +204,15 @@
     <w:p>
       <w:r>
         <w:lastRenderedPageBreak/>
-        <w:t>HAL_GetTick()</w:t>
+        <w:t>HAL_</w:t>
+      </w:r>
+      <w:proofErr w:type="gramStart"/>
+      <w:r>
+        <w:t>GetTick(</w:t>
+      </w:r>
+      <w:proofErr w:type="gramEnd"/>
+      <w:r>
+        <w:t>)</w:t>
       </w:r>
     </w:p>
     <w:p>
@@ -236,6 +283,9 @@
     </w:p>
     <w:p>
       <w:r>
+        <w:rPr>
+          <w:noProof/>
+        </w:rPr>
         <w:drawing>
           <wp:inline distT="0" distB="0" distL="0" distR="0" wp14:anchorId="34B7CBE1" wp14:editId="39BC3E5D">
             <wp:extent cx="5943600" cy="1527810"/>
@@ -273,7 +323,2635 @@
         </w:drawing>
       </w:r>
     </w:p>
-    <w:p/>
+    <w:p>
+      <w:pPr>
+        <w:jc w:val="center"/>
+        <w:rPr>
+          <w:ins w:id="0" w:author="basil ali" w:date="2025-02-25T22:07:00Z" w16du:dateUtc="2025-02-25T14:07:00Z"/>
+        </w:rPr>
+      </w:pPr>
+      <w:ins w:id="1" w:author="basil ali" w:date="2025-02-25T22:06:00Z" w16du:dateUtc="2025-02-25T14:06:00Z">
+        <w:r>
+          <w:t>the take away of subtask (2)</w:t>
+        </w:r>
+      </w:ins>
+      <w:ins w:id="2" w:author="basil ali" w:date="2025-02-25T22:07:00Z" w16du:dateUtc="2025-02-25T14:07:00Z">
+        <w:r>
+          <w:t xml:space="preserve"> is</w:t>
+        </w:r>
+      </w:ins>
+    </w:p>
+    <w:p>
+      <w:pPr>
+        <w:spacing w:before="100" w:beforeAutospacing="1" w:after="100" w:afterAutospacing="1" w:line="240" w:lineRule="auto"/>
+        <w:rPr>
+          <w:ins w:id="3" w:author="basil ali" w:date="2025-02-25T22:11:00Z" w16du:dateUtc="2025-02-25T14:11:00Z"/>
+          <w:rFonts w:ascii="Times New Roman" w:eastAsia="Times New Roman" w:hAnsi="Times New Roman" w:cs="Times New Roman"/>
+          <w:kern w:val="0"/>
+          <w14:ligatures w14:val="none"/>
+        </w:rPr>
+      </w:pPr>
+      <w:ins w:id="4" w:author="basil ali" w:date="2025-02-25T22:11:00Z" w16du:dateUtc="2025-02-25T14:11:00Z">
+        <w:r>
+          <w:rPr>
+            <w:rFonts w:ascii="Times New Roman" w:eastAsia="Times New Roman" w:hAnsi="Times New Roman" w:cs="Times New Roman"/>
+            <w:b/>
+            <w:bCs/>
+            <w:kern w:val="0"/>
+            <w14:ligatures w14:val="none"/>
+          </w:rPr>
+          <w:t>Blocking Delay:</w:t>
+        </w:r>
+      </w:ins>
+    </w:p>
+    <w:p>
+      <w:pPr>
+        <w:numPr>
+          <w:ilvl w:val="0"/>
+          <w:numId w:val="6"/>
+        </w:numPr>
+        <w:spacing w:before="100" w:beforeAutospacing="1" w:after="100" w:afterAutospacing="1" w:line="240" w:lineRule="auto"/>
+        <w:rPr>
+          <w:ins w:id="5" w:author="basil ali" w:date="2025-02-25T22:11:00Z" w16du:dateUtc="2025-02-25T14:11:00Z"/>
+          <w:rFonts w:ascii="Times New Roman" w:eastAsia="Times New Roman" w:hAnsi="Times New Roman" w:cs="Times New Roman"/>
+          <w:kern w:val="0"/>
+          <w14:ligatures w14:val="none"/>
+        </w:rPr>
+      </w:pPr>
+      <w:ins w:id="6" w:author="basil ali" w:date="2025-02-25T22:11:00Z" w16du:dateUtc="2025-02-25T14:11:00Z">
+        <w:r>
+          <w:rPr>
+            <w:rFonts w:ascii="Times New Roman" w:eastAsia="Times New Roman" w:hAnsi="Times New Roman" w:cs="Times New Roman"/>
+            <w:b/>
+            <w:bCs/>
+            <w:kern w:val="0"/>
+            <w14:ligatures w14:val="none"/>
+          </w:rPr>
+          <w:t>Definition:</w:t>
+        </w:r>
+        <w:r>
+          <w:rPr>
+            <w:rFonts w:ascii="Times New Roman" w:eastAsia="Times New Roman" w:hAnsi="Times New Roman" w:cs="Times New Roman"/>
+            <w:kern w:val="0"/>
+            <w14:ligatures w14:val="none"/>
+          </w:rPr>
+          <w:t xml:space="preserve"> The processor does nothing else until the delay completes.</w:t>
+        </w:r>
+      </w:ins>
+    </w:p>
+    <w:p>
+      <w:pPr>
+        <w:numPr>
+          <w:ilvl w:val="0"/>
+          <w:numId w:val="6"/>
+        </w:numPr>
+        <w:spacing w:before="100" w:beforeAutospacing="1" w:after="100" w:afterAutospacing="1" w:line="240" w:lineRule="auto"/>
+        <w:rPr>
+          <w:ins w:id="7" w:author="basil ali" w:date="2025-02-25T22:11:00Z" w16du:dateUtc="2025-02-25T14:11:00Z"/>
+          <w:rFonts w:ascii="Times New Roman" w:eastAsia="Times New Roman" w:hAnsi="Times New Roman" w:cs="Times New Roman"/>
+          <w:kern w:val="0"/>
+          <w14:ligatures w14:val="none"/>
+        </w:rPr>
+      </w:pPr>
+      <w:ins w:id="8" w:author="basil ali" w:date="2025-02-25T22:11:00Z" w16du:dateUtc="2025-02-25T14:11:00Z">
+        <w:r>
+          <w:rPr>
+            <w:rFonts w:ascii="Times New Roman" w:eastAsia="Times New Roman" w:hAnsi="Times New Roman" w:cs="Times New Roman"/>
+            <w:b/>
+            <w:bCs/>
+            <w:kern w:val="0"/>
+            <w14:ligatures w14:val="none"/>
+          </w:rPr>
+          <w:t>Example:</w:t>
+        </w:r>
+        <w:r>
+          <w:rPr>
+            <w:rFonts w:ascii="Times New Roman" w:eastAsia="Times New Roman" w:hAnsi="Times New Roman" w:cs="Times New Roman"/>
+            <w:kern w:val="0"/>
+            <w14:ligatures w14:val="none"/>
+          </w:rPr>
+          <w:t xml:space="preserve"> </w:t>
+        </w:r>
+        <w:proofErr w:type="spellStart"/>
+        <w:r>
+          <w:rPr>
+            <w:rFonts w:ascii="Courier New" w:eastAsia="Times New Roman" w:hAnsi="Courier New" w:cs="Courier New"/>
+            <w:kern w:val="0"/>
+            <w:sz w:val="20"/>
+            <w:szCs w:val="20"/>
+            <w14:ligatures w14:val="none"/>
+          </w:rPr>
+          <w:t>HAL_</w:t>
+        </w:r>
+        <w:proofErr w:type="gramStart"/>
+        <w:r>
+          <w:rPr>
+            <w:rFonts w:ascii="Courier New" w:eastAsia="Times New Roman" w:hAnsi="Courier New" w:cs="Courier New"/>
+            <w:kern w:val="0"/>
+            <w:sz w:val="20"/>
+            <w:szCs w:val="20"/>
+            <w14:ligatures w14:val="none"/>
+          </w:rPr>
+          <w:t>Delay</w:t>
+        </w:r>
+        <w:proofErr w:type="spellEnd"/>
+        <w:r>
+          <w:rPr>
+            <w:rFonts w:ascii="Courier New" w:eastAsia="Times New Roman" w:hAnsi="Courier New" w:cs="Courier New"/>
+            <w:kern w:val="0"/>
+            <w:sz w:val="20"/>
+            <w:szCs w:val="20"/>
+            <w14:ligatures w14:val="none"/>
+          </w:rPr>
+          <w:t>(</w:t>
+        </w:r>
+        <w:proofErr w:type="gramEnd"/>
+        <w:r>
+          <w:rPr>
+            <w:rFonts w:ascii="Courier New" w:eastAsia="Times New Roman" w:hAnsi="Courier New" w:cs="Courier New"/>
+            <w:kern w:val="0"/>
+            <w:sz w:val="20"/>
+            <w:szCs w:val="20"/>
+            <w14:ligatures w14:val="none"/>
+          </w:rPr>
+          <w:t>500)</w:t>
+        </w:r>
+        <w:r>
+          <w:rPr>
+            <w:rFonts w:ascii="Times New Roman" w:eastAsia="Times New Roman" w:hAnsi="Times New Roman" w:cs="Times New Roman"/>
+            <w:kern w:val="0"/>
+            <w14:ligatures w14:val="none"/>
+          </w:rPr>
+          <w:t xml:space="preserve"> halts execution for 500ms.</w:t>
+        </w:r>
+      </w:ins>
+    </w:p>
+    <w:p>
+      <w:pPr>
+        <w:numPr>
+          <w:ilvl w:val="0"/>
+          <w:numId w:val="6"/>
+        </w:numPr>
+        <w:spacing w:before="100" w:beforeAutospacing="1" w:after="100" w:afterAutospacing="1" w:line="240" w:lineRule="auto"/>
+        <w:rPr>
+          <w:ins w:id="9" w:author="basil ali" w:date="2025-02-25T22:11:00Z" w16du:dateUtc="2025-02-25T14:11:00Z"/>
+          <w:rFonts w:ascii="Times New Roman" w:eastAsia="Times New Roman" w:hAnsi="Times New Roman" w:cs="Times New Roman"/>
+          <w:kern w:val="0"/>
+          <w14:ligatures w14:val="none"/>
+        </w:rPr>
+      </w:pPr>
+      <w:ins w:id="10" w:author="basil ali" w:date="2025-02-25T22:11:00Z" w16du:dateUtc="2025-02-25T14:11:00Z">
+        <w:r>
+          <w:rPr>
+            <w:rFonts w:ascii="Times New Roman" w:eastAsia="Times New Roman" w:hAnsi="Times New Roman" w:cs="Times New Roman"/>
+            <w:b/>
+            <w:bCs/>
+            <w:kern w:val="0"/>
+            <w14:ligatures w14:val="none"/>
+          </w:rPr>
+          <w:t>Pros:</w:t>
+        </w:r>
+      </w:ins>
+    </w:p>
+    <w:p>
+      <w:pPr>
+        <w:numPr>
+          <w:ilvl w:val="1"/>
+          <w:numId w:val="6"/>
+        </w:numPr>
+        <w:spacing w:before="100" w:beforeAutospacing="1" w:after="100" w:afterAutospacing="1" w:line="240" w:lineRule="auto"/>
+        <w:rPr>
+          <w:ins w:id="11" w:author="basil ali" w:date="2025-02-25T22:11:00Z" w16du:dateUtc="2025-02-25T14:11:00Z"/>
+          <w:rFonts w:ascii="Times New Roman" w:eastAsia="Times New Roman" w:hAnsi="Times New Roman" w:cs="Times New Roman"/>
+          <w:kern w:val="0"/>
+          <w14:ligatures w14:val="none"/>
+        </w:rPr>
+      </w:pPr>
+      <w:ins w:id="12" w:author="basil ali" w:date="2025-02-25T22:11:00Z" w16du:dateUtc="2025-02-25T14:11:00Z">
+        <w:r>
+          <w:rPr>
+            <w:rFonts w:ascii="Times New Roman" w:eastAsia="Times New Roman" w:hAnsi="Times New Roman" w:cs="Times New Roman"/>
+            <w:kern w:val="0"/>
+            <w14:ligatures w14:val="none"/>
+          </w:rPr>
+          <w:t>Simple to implement.</w:t>
+        </w:r>
+      </w:ins>
+    </w:p>
+    <w:p>
+      <w:pPr>
+        <w:numPr>
+          <w:ilvl w:val="1"/>
+          <w:numId w:val="6"/>
+        </w:numPr>
+        <w:spacing w:before="100" w:beforeAutospacing="1" w:after="100" w:afterAutospacing="1" w:line="240" w:lineRule="auto"/>
+        <w:rPr>
+          <w:ins w:id="13" w:author="basil ali" w:date="2025-02-25T22:11:00Z" w16du:dateUtc="2025-02-25T14:11:00Z"/>
+          <w:rFonts w:ascii="Times New Roman" w:eastAsia="Times New Roman" w:hAnsi="Times New Roman" w:cs="Times New Roman"/>
+          <w:kern w:val="0"/>
+          <w14:ligatures w14:val="none"/>
+        </w:rPr>
+      </w:pPr>
+      <w:ins w:id="14" w:author="basil ali" w:date="2025-02-25T22:11:00Z" w16du:dateUtc="2025-02-25T14:11:00Z">
+        <w:r>
+          <w:rPr>
+            <w:rFonts w:ascii="Times New Roman" w:eastAsia="Times New Roman" w:hAnsi="Times New Roman" w:cs="Times New Roman"/>
+            <w:kern w:val="0"/>
+            <w14:ligatures w14:val="none"/>
+          </w:rPr>
+          <w:t>Easy to understand in sequential code.</w:t>
+        </w:r>
+      </w:ins>
+    </w:p>
+    <w:p>
+      <w:pPr>
+        <w:numPr>
+          <w:ilvl w:val="0"/>
+          <w:numId w:val="6"/>
+        </w:numPr>
+        <w:spacing w:before="100" w:beforeAutospacing="1" w:after="100" w:afterAutospacing="1" w:line="240" w:lineRule="auto"/>
+        <w:rPr>
+          <w:ins w:id="15" w:author="basil ali" w:date="2025-02-25T22:11:00Z" w16du:dateUtc="2025-02-25T14:11:00Z"/>
+          <w:rFonts w:ascii="Times New Roman" w:eastAsia="Times New Roman" w:hAnsi="Times New Roman" w:cs="Times New Roman"/>
+          <w:kern w:val="0"/>
+          <w14:ligatures w14:val="none"/>
+        </w:rPr>
+      </w:pPr>
+      <w:ins w:id="16" w:author="basil ali" w:date="2025-02-25T22:11:00Z" w16du:dateUtc="2025-02-25T14:11:00Z">
+        <w:r>
+          <w:rPr>
+            <w:rFonts w:ascii="Times New Roman" w:eastAsia="Times New Roman" w:hAnsi="Times New Roman" w:cs="Times New Roman"/>
+            <w:b/>
+            <w:bCs/>
+            <w:kern w:val="0"/>
+            <w14:ligatures w14:val="none"/>
+          </w:rPr>
+          <w:t>Cons:</w:t>
+        </w:r>
+      </w:ins>
+    </w:p>
+    <w:p>
+      <w:pPr>
+        <w:numPr>
+          <w:ilvl w:val="1"/>
+          <w:numId w:val="6"/>
+        </w:numPr>
+        <w:spacing w:before="100" w:beforeAutospacing="1" w:after="100" w:afterAutospacing="1" w:line="240" w:lineRule="auto"/>
+        <w:rPr>
+          <w:ins w:id="17" w:author="basil ali" w:date="2025-02-25T22:11:00Z" w16du:dateUtc="2025-02-25T14:11:00Z"/>
+          <w:rFonts w:ascii="Times New Roman" w:eastAsia="Times New Roman" w:hAnsi="Times New Roman" w:cs="Times New Roman"/>
+          <w:b/>
+          <w:bCs/>
+          <w:kern w:val="0"/>
+          <w14:ligatures w14:val="none"/>
+          <w:rPrChange w:id="18" w:author="basil ali" w:date="2025-02-25T22:11:00Z" w16du:dateUtc="2025-02-25T14:11:00Z">
+            <w:rPr>
+              <w:ins w:id="19" w:author="basil ali" w:date="2025-02-25T22:11:00Z" w16du:dateUtc="2025-02-25T14:11:00Z"/>
+              <w:rFonts w:ascii="Times New Roman" w:eastAsia="Times New Roman" w:hAnsi="Times New Roman" w:cs="Times New Roman"/>
+              <w:kern w:val="0"/>
+              <w14:ligatures w14:val="none"/>
+            </w:rPr>
+          </w:rPrChange>
+        </w:rPr>
+      </w:pPr>
+      <w:ins w:id="20" w:author="basil ali" w:date="2025-02-25T22:11:00Z" w16du:dateUtc="2025-02-25T14:11:00Z">
+        <w:r>
+          <w:rPr>
+            <w:rFonts w:ascii="Times New Roman" w:eastAsia="Times New Roman" w:hAnsi="Times New Roman" w:cs="Times New Roman"/>
+            <w:b/>
+            <w:bCs/>
+            <w:kern w:val="0"/>
+            <w14:ligatures w14:val="none"/>
+            <w:rPrChange w:id="21" w:author="basil ali" w:date="2025-02-25T22:11:00Z" w16du:dateUtc="2025-02-25T14:11:00Z">
+              <w:rPr>
+                <w:rFonts w:ascii="Times New Roman" w:eastAsia="Times New Roman" w:hAnsi="Times New Roman" w:cs="Times New Roman"/>
+                <w:kern w:val="0"/>
+                <w14:ligatures w14:val="none"/>
+              </w:rPr>
+            </w:rPrChange>
+          </w:rPr>
+          <w:t>Wastes CPU cycles.</w:t>
+        </w:r>
+      </w:ins>
+    </w:p>
+    <w:p>
+      <w:pPr>
+        <w:numPr>
+          <w:ilvl w:val="1"/>
+          <w:numId w:val="6"/>
+        </w:numPr>
+        <w:spacing w:before="100" w:beforeAutospacing="1" w:after="100" w:afterAutospacing="1" w:line="240" w:lineRule="auto"/>
+        <w:rPr>
+          <w:ins w:id="22" w:author="basil ali" w:date="2025-02-25T22:11:00Z" w16du:dateUtc="2025-02-25T14:11:00Z"/>
+          <w:rFonts w:ascii="Times New Roman" w:eastAsia="Times New Roman" w:hAnsi="Times New Roman" w:cs="Times New Roman"/>
+          <w:kern w:val="0"/>
+          <w14:ligatures w14:val="none"/>
+        </w:rPr>
+      </w:pPr>
+      <w:ins w:id="23" w:author="basil ali" w:date="2025-02-25T22:11:00Z" w16du:dateUtc="2025-02-25T14:11:00Z">
+        <w:r>
+          <w:rPr>
+            <w:rFonts w:ascii="Times New Roman" w:eastAsia="Times New Roman" w:hAnsi="Times New Roman" w:cs="Times New Roman"/>
+            <w:b/>
+            <w:bCs/>
+            <w:kern w:val="0"/>
+            <w14:ligatures w14:val="none"/>
+            <w:rPrChange w:id="24" w:author="basil ali" w:date="2025-02-25T22:11:00Z" w16du:dateUtc="2025-02-25T14:11:00Z">
+              <w:rPr>
+                <w:rFonts w:ascii="Times New Roman" w:eastAsia="Times New Roman" w:hAnsi="Times New Roman" w:cs="Times New Roman"/>
+                <w:kern w:val="0"/>
+                <w14:ligatures w14:val="none"/>
+              </w:rPr>
+            </w:rPrChange>
+          </w:rPr>
+          <w:t>Prevents multitasking</w:t>
+        </w:r>
+        <w:r>
+          <w:rPr>
+            <w:rFonts w:ascii="Times New Roman" w:eastAsia="Times New Roman" w:hAnsi="Times New Roman" w:cs="Times New Roman"/>
+            <w:kern w:val="0"/>
+            <w14:ligatures w14:val="none"/>
+          </w:rPr>
+          <w:t>—no other operations can run during the delay.</w:t>
+        </w:r>
+      </w:ins>
+    </w:p>
+    <w:p>
+      <w:pPr>
+        <w:jc w:val="center"/>
+      </w:pPr>
+    </w:p>
+    <w:p>
+      <w:pPr>
+        <w:jc w:val="center"/>
+      </w:pPr>
+    </w:p>
+    <w:p>
+      <w:pPr>
+        <w:spacing w:before="100" w:beforeAutospacing="1" w:after="100" w:afterAutospacing="1" w:line="240" w:lineRule="auto"/>
+        <w:rPr>
+          <w:ins w:id="25" w:author="basil ali" w:date="2025-02-25T22:12:00Z" w16du:dateUtc="2025-02-25T14:12:00Z"/>
+          <w:rFonts w:ascii="Times New Roman" w:eastAsia="Times New Roman" w:hAnsi="Times New Roman" w:cs="Times New Roman"/>
+          <w:kern w:val="0"/>
+          <w14:ligatures w14:val="none"/>
+        </w:rPr>
+      </w:pPr>
+      <w:ins w:id="26" w:author="basil ali" w:date="2025-02-25T22:12:00Z" w16du:dateUtc="2025-02-25T14:12:00Z">
+        <w:r>
+          <w:rPr>
+            <w:rFonts w:ascii="Times New Roman" w:eastAsia="Times New Roman" w:hAnsi="Times New Roman" w:cs="Times New Roman"/>
+            <w:b/>
+            <w:bCs/>
+            <w:kern w:val="0"/>
+            <w14:ligatures w14:val="none"/>
+          </w:rPr>
+          <w:lastRenderedPageBreak/>
+          <w:t>Non-Blocking Delay:</w:t>
+        </w:r>
+      </w:ins>
+    </w:p>
+    <w:p>
+      <w:pPr>
+        <w:numPr>
+          <w:ilvl w:val="0"/>
+          <w:numId w:val="7"/>
+        </w:numPr>
+        <w:spacing w:before="100" w:beforeAutospacing="1" w:after="100" w:afterAutospacing="1" w:line="240" w:lineRule="auto"/>
+        <w:rPr>
+          <w:ins w:id="27" w:author="basil ali" w:date="2025-02-25T22:12:00Z" w16du:dateUtc="2025-02-25T14:12:00Z"/>
+          <w:rFonts w:ascii="Times New Roman" w:eastAsia="Times New Roman" w:hAnsi="Times New Roman" w:cs="Times New Roman"/>
+          <w:kern w:val="0"/>
+          <w14:ligatures w14:val="none"/>
+        </w:rPr>
+      </w:pPr>
+      <w:ins w:id="28" w:author="basil ali" w:date="2025-02-25T22:12:00Z" w16du:dateUtc="2025-02-25T14:12:00Z">
+        <w:r>
+          <w:rPr>
+            <w:rFonts w:ascii="Times New Roman" w:eastAsia="Times New Roman" w:hAnsi="Times New Roman" w:cs="Times New Roman"/>
+            <w:b/>
+            <w:bCs/>
+            <w:kern w:val="0"/>
+            <w14:ligatures w14:val="none"/>
+          </w:rPr>
+          <w:t>Definition:</w:t>
+        </w:r>
+        <w:r>
+          <w:rPr>
+            <w:rFonts w:ascii="Times New Roman" w:eastAsia="Times New Roman" w:hAnsi="Times New Roman" w:cs="Times New Roman"/>
+            <w:kern w:val="0"/>
+            <w14:ligatures w14:val="none"/>
+          </w:rPr>
+          <w:t xml:space="preserve"> The </w:t>
+        </w:r>
+        <w:r>
+          <w:rPr>
+            <w:rFonts w:ascii="Times New Roman" w:eastAsia="Times New Roman" w:hAnsi="Times New Roman" w:cs="Times New Roman"/>
+            <w:b/>
+            <w:bCs/>
+            <w:kern w:val="0"/>
+            <w:u w:val="single"/>
+            <w14:ligatures w14:val="none"/>
+            <w:rPrChange w:id="29" w:author="basil ali" w:date="2025-02-25T22:12:00Z" w16du:dateUtc="2025-02-25T14:12:00Z">
+              <w:rPr>
+                <w:rFonts w:ascii="Times New Roman" w:eastAsia="Times New Roman" w:hAnsi="Times New Roman" w:cs="Times New Roman"/>
+                <w:kern w:val="0"/>
+                <w14:ligatures w14:val="none"/>
+              </w:rPr>
+            </w:rPrChange>
+          </w:rPr>
+          <w:t>delay runs concurrently with other tasks</w:t>
+        </w:r>
+        <w:r>
+          <w:rPr>
+            <w:rFonts w:ascii="Times New Roman" w:eastAsia="Times New Roman" w:hAnsi="Times New Roman" w:cs="Times New Roman"/>
+            <w:kern w:val="0"/>
+            <w14:ligatures w14:val="none"/>
+          </w:rPr>
+          <w:t>; the CPU can execute other code while waiting.</w:t>
+        </w:r>
+      </w:ins>
+    </w:p>
+    <w:p>
+      <w:pPr>
+        <w:numPr>
+          <w:ilvl w:val="0"/>
+          <w:numId w:val="7"/>
+        </w:numPr>
+        <w:spacing w:before="100" w:beforeAutospacing="1" w:after="100" w:afterAutospacing="1" w:line="240" w:lineRule="auto"/>
+        <w:rPr>
+          <w:ins w:id="30" w:author="basil ali" w:date="2025-02-25T22:12:00Z" w16du:dateUtc="2025-02-25T14:12:00Z"/>
+          <w:rFonts w:ascii="Times New Roman" w:eastAsia="Times New Roman" w:hAnsi="Times New Roman" w:cs="Times New Roman"/>
+          <w:kern w:val="0"/>
+          <w14:ligatures w14:val="none"/>
+        </w:rPr>
+      </w:pPr>
+      <w:ins w:id="31" w:author="basil ali" w:date="2025-02-25T22:12:00Z" w16du:dateUtc="2025-02-25T14:12:00Z">
+        <w:r>
+          <w:rPr>
+            <w:rFonts w:ascii="Times New Roman" w:eastAsia="Times New Roman" w:hAnsi="Times New Roman" w:cs="Times New Roman"/>
+            <w:b/>
+            <w:bCs/>
+            <w:kern w:val="0"/>
+            <w14:ligatures w14:val="none"/>
+          </w:rPr>
+          <w:t>Example:</w:t>
+        </w:r>
+        <w:r>
+          <w:rPr>
+            <w:rFonts w:ascii="Times New Roman" w:eastAsia="Times New Roman" w:hAnsi="Times New Roman" w:cs="Times New Roman"/>
+            <w:kern w:val="0"/>
+            <w14:ligatures w14:val="none"/>
+          </w:rPr>
+          <w:t xml:space="preserve"> Using </w:t>
+        </w:r>
+        <w:r>
+          <w:rPr>
+            <w:rFonts w:ascii="Courier New" w:eastAsia="Times New Roman" w:hAnsi="Courier New" w:cs="Courier New"/>
+            <w:kern w:val="0"/>
+            <w:sz w:val="20"/>
+            <w:szCs w:val="20"/>
+            <w14:ligatures w14:val="none"/>
+          </w:rPr>
+          <w:t>HAL_</w:t>
+        </w:r>
+        <w:proofErr w:type="gramStart"/>
+        <w:r>
+          <w:rPr>
+            <w:rFonts w:ascii="Courier New" w:eastAsia="Times New Roman" w:hAnsi="Courier New" w:cs="Courier New"/>
+            <w:kern w:val="0"/>
+            <w:sz w:val="20"/>
+            <w:szCs w:val="20"/>
+            <w14:ligatures w14:val="none"/>
+          </w:rPr>
+          <w:t>GetTick(</w:t>
+        </w:r>
+        <w:proofErr w:type="gramEnd"/>
+        <w:r>
+          <w:rPr>
+            <w:rFonts w:ascii="Courier New" w:eastAsia="Times New Roman" w:hAnsi="Courier New" w:cs="Courier New"/>
+            <w:kern w:val="0"/>
+            <w:sz w:val="20"/>
+            <w:szCs w:val="20"/>
+            <w14:ligatures w14:val="none"/>
+          </w:rPr>
+          <w:t>)</w:t>
+        </w:r>
+        <w:r>
+          <w:rPr>
+            <w:rFonts w:ascii="Times New Roman" w:eastAsia="Times New Roman" w:hAnsi="Times New Roman" w:cs="Times New Roman"/>
+            <w:kern w:val="0"/>
+            <w14:ligatures w14:val="none"/>
+          </w:rPr>
+          <w:t xml:space="preserve"> to check elapsed time in the main loop without halting execution.</w:t>
+        </w:r>
+      </w:ins>
+    </w:p>
+    <w:p>
+      <w:pPr>
+        <w:numPr>
+          <w:ilvl w:val="0"/>
+          <w:numId w:val="7"/>
+        </w:numPr>
+        <w:spacing w:before="100" w:beforeAutospacing="1" w:after="100" w:afterAutospacing="1" w:line="240" w:lineRule="auto"/>
+        <w:rPr>
+          <w:ins w:id="32" w:author="basil ali" w:date="2025-02-25T22:12:00Z" w16du:dateUtc="2025-02-25T14:12:00Z"/>
+          <w:rFonts w:ascii="Times New Roman" w:eastAsia="Times New Roman" w:hAnsi="Times New Roman" w:cs="Times New Roman"/>
+          <w:kern w:val="0"/>
+          <w14:ligatures w14:val="none"/>
+        </w:rPr>
+      </w:pPr>
+      <w:ins w:id="33" w:author="basil ali" w:date="2025-02-25T22:12:00Z" w16du:dateUtc="2025-02-25T14:12:00Z">
+        <w:r>
+          <w:rPr>
+            <w:rFonts w:ascii="Times New Roman" w:eastAsia="Times New Roman" w:hAnsi="Times New Roman" w:cs="Times New Roman"/>
+            <w:b/>
+            <w:bCs/>
+            <w:kern w:val="0"/>
+            <w14:ligatures w14:val="none"/>
+          </w:rPr>
+          <w:t>Pros:</w:t>
+        </w:r>
+      </w:ins>
+    </w:p>
+    <w:p>
+      <w:pPr>
+        <w:numPr>
+          <w:ilvl w:val="1"/>
+          <w:numId w:val="7"/>
+        </w:numPr>
+        <w:spacing w:before="100" w:beforeAutospacing="1" w:after="100" w:afterAutospacing="1" w:line="240" w:lineRule="auto"/>
+        <w:rPr>
+          <w:ins w:id="34" w:author="basil ali" w:date="2025-02-25T22:12:00Z" w16du:dateUtc="2025-02-25T14:12:00Z"/>
+          <w:rFonts w:ascii="Times New Roman" w:eastAsia="Times New Roman" w:hAnsi="Times New Roman" w:cs="Times New Roman"/>
+          <w:kern w:val="0"/>
+          <w14:ligatures w14:val="none"/>
+        </w:rPr>
+      </w:pPr>
+      <w:ins w:id="35" w:author="basil ali" w:date="2025-02-25T22:12:00Z" w16du:dateUtc="2025-02-25T14:12:00Z">
+        <w:r>
+          <w:rPr>
+            <w:rFonts w:ascii="Times New Roman" w:eastAsia="Times New Roman" w:hAnsi="Times New Roman" w:cs="Times New Roman"/>
+            <w:kern w:val="0"/>
+            <w14:ligatures w14:val="none"/>
+          </w:rPr>
+          <w:t>Efficient use of CPU time.</w:t>
+        </w:r>
+      </w:ins>
+    </w:p>
+    <w:p>
+      <w:pPr>
+        <w:numPr>
+          <w:ilvl w:val="1"/>
+          <w:numId w:val="7"/>
+        </w:numPr>
+        <w:spacing w:before="100" w:beforeAutospacing="1" w:after="100" w:afterAutospacing="1" w:line="240" w:lineRule="auto"/>
+        <w:rPr>
+          <w:ins w:id="36" w:author="basil ali" w:date="2025-02-25T22:12:00Z" w16du:dateUtc="2025-02-25T14:12:00Z"/>
+          <w:rFonts w:ascii="Times New Roman" w:eastAsia="Times New Roman" w:hAnsi="Times New Roman" w:cs="Times New Roman"/>
+          <w:kern w:val="0"/>
+          <w14:ligatures w14:val="none"/>
+        </w:rPr>
+      </w:pPr>
+      <w:ins w:id="37" w:author="basil ali" w:date="2025-02-25T22:12:00Z" w16du:dateUtc="2025-02-25T14:12:00Z">
+        <w:r>
+          <w:rPr>
+            <w:rFonts w:ascii="Times New Roman" w:eastAsia="Times New Roman" w:hAnsi="Times New Roman" w:cs="Times New Roman"/>
+            <w:kern w:val="0"/>
+            <w14:ligatures w14:val="none"/>
+          </w:rPr>
+          <w:t>Enables multitasking and responsive systems.</w:t>
+        </w:r>
+      </w:ins>
+    </w:p>
+    <w:p>
+      <w:pPr>
+        <w:numPr>
+          <w:ilvl w:val="0"/>
+          <w:numId w:val="7"/>
+        </w:numPr>
+        <w:spacing w:before="100" w:beforeAutospacing="1" w:after="100" w:afterAutospacing="1" w:line="240" w:lineRule="auto"/>
+        <w:rPr>
+          <w:ins w:id="38" w:author="basil ali" w:date="2025-02-25T22:12:00Z" w16du:dateUtc="2025-02-25T14:12:00Z"/>
+          <w:rFonts w:ascii="Times New Roman" w:eastAsia="Times New Roman" w:hAnsi="Times New Roman" w:cs="Times New Roman"/>
+          <w:kern w:val="0"/>
+          <w14:ligatures w14:val="none"/>
+        </w:rPr>
+      </w:pPr>
+      <w:ins w:id="39" w:author="basil ali" w:date="2025-02-25T22:12:00Z" w16du:dateUtc="2025-02-25T14:12:00Z">
+        <w:r>
+          <w:rPr>
+            <w:rFonts w:ascii="Times New Roman" w:eastAsia="Times New Roman" w:hAnsi="Times New Roman" w:cs="Times New Roman"/>
+            <w:b/>
+            <w:bCs/>
+            <w:kern w:val="0"/>
+            <w14:ligatures w14:val="none"/>
+          </w:rPr>
+          <w:t>Cons:</w:t>
+        </w:r>
+      </w:ins>
+    </w:p>
+    <w:p>
+      <w:pPr>
+        <w:numPr>
+          <w:ilvl w:val="1"/>
+          <w:numId w:val="7"/>
+        </w:numPr>
+        <w:spacing w:before="100" w:beforeAutospacing="1" w:after="100" w:afterAutospacing="1" w:line="240" w:lineRule="auto"/>
+        <w:rPr>
+          <w:ins w:id="40" w:author="basil ali" w:date="2025-02-25T22:12:00Z" w16du:dateUtc="2025-02-25T14:12:00Z"/>
+          <w:rFonts w:ascii="Times New Roman" w:eastAsia="Times New Roman" w:hAnsi="Times New Roman" w:cs="Times New Roman"/>
+          <w:kern w:val="0"/>
+          <w14:ligatures w14:val="none"/>
+        </w:rPr>
+      </w:pPr>
+      <w:ins w:id="41" w:author="basil ali" w:date="2025-02-25T22:12:00Z" w16du:dateUtc="2025-02-25T14:12:00Z">
+        <w:r>
+          <w:rPr>
+            <w:rFonts w:ascii="Times New Roman" w:eastAsia="Times New Roman" w:hAnsi="Times New Roman" w:cs="Times New Roman"/>
+            <w:kern w:val="0"/>
+            <w14:ligatures w14:val="none"/>
+          </w:rPr>
+          <w:t>More complex to implement.</w:t>
+        </w:r>
+      </w:ins>
+    </w:p>
+    <w:p>
+      <w:pPr>
+        <w:numPr>
+          <w:ilvl w:val="1"/>
+          <w:numId w:val="7"/>
+        </w:numPr>
+        <w:spacing w:before="100" w:beforeAutospacing="1" w:after="100" w:afterAutospacing="1" w:line="240" w:lineRule="auto"/>
+        <w:rPr>
+          <w:ins w:id="42" w:author="basil ali" w:date="2025-02-25T22:12:00Z" w16du:dateUtc="2025-02-25T14:12:00Z"/>
+          <w:rFonts w:ascii="Times New Roman" w:eastAsia="Times New Roman" w:hAnsi="Times New Roman" w:cs="Times New Roman"/>
+          <w:kern w:val="0"/>
+          <w14:ligatures w14:val="none"/>
+        </w:rPr>
+      </w:pPr>
+      <w:ins w:id="43" w:author="basil ali" w:date="2025-02-25T22:12:00Z" w16du:dateUtc="2025-02-25T14:12:00Z">
+        <w:r>
+          <w:rPr>
+            <w:rFonts w:ascii="Times New Roman" w:eastAsia="Times New Roman" w:hAnsi="Times New Roman" w:cs="Times New Roman"/>
+            <w:b/>
+            <w:bCs/>
+            <w:i/>
+            <w:iCs/>
+            <w:kern w:val="0"/>
+            <w:u w:val="single"/>
+            <w14:ligatures w14:val="none"/>
+            <w:rPrChange w:id="44" w:author="basil ali" w:date="2025-02-25T22:12:00Z" w16du:dateUtc="2025-02-25T14:12:00Z">
+              <w:rPr>
+                <w:rFonts w:ascii="Times New Roman" w:eastAsia="Times New Roman" w:hAnsi="Times New Roman" w:cs="Times New Roman"/>
+                <w:kern w:val="0"/>
+                <w14:ligatures w14:val="none"/>
+              </w:rPr>
+            </w:rPrChange>
+          </w:rPr>
+          <w:t>Requires careful management</w:t>
+        </w:r>
+        <w:r>
+          <w:rPr>
+            <w:rFonts w:ascii="Times New Roman" w:eastAsia="Times New Roman" w:hAnsi="Times New Roman" w:cs="Times New Roman"/>
+            <w:kern w:val="0"/>
+            <w14:ligatures w14:val="none"/>
+          </w:rPr>
+          <w:t xml:space="preserve"> (e.g., state machines, interrupts).</w:t>
+        </w:r>
+      </w:ins>
+    </w:p>
+    <w:p>
+      <w:pPr>
+        <w:jc w:val="center"/>
+      </w:pPr>
+    </w:p>
+    <w:p>
+      <w:pPr>
+        <w:jc w:val="center"/>
+      </w:pPr>
+    </w:p>
+    <w:p>
+      <w:pPr>
+        <w:jc w:val="center"/>
+      </w:pPr>
+    </w:p>
+    <w:p>
+      <w:pPr>
+        <w:jc w:val="center"/>
+      </w:pPr>
+    </w:p>
+    <w:p>
+      <w:pPr>
+        <w:jc w:val="center"/>
+      </w:pPr>
+    </w:p>
+    <w:p>
+      <w:pPr>
+        <w:jc w:val="center"/>
+      </w:pPr>
+    </w:p>
+    <w:p>
+      <w:pPr>
+        <w:jc w:val="center"/>
+      </w:pPr>
+    </w:p>
+    <w:p>
+      <w:pPr>
+        <w:jc w:val="center"/>
+        <w:rPr>
+          <w:ins w:id="45" w:author="basil ali" w:date="2025-02-25T22:13:00Z" w16du:dateUtc="2025-02-25T14:13:00Z"/>
+        </w:rPr>
+      </w:pPr>
+    </w:p>
+    <w:p>
+      <w:pPr>
+        <w:jc w:val="center"/>
+        <w:rPr>
+          <w:ins w:id="46" w:author="basil ali" w:date="2025-02-25T22:13:00Z" w16du:dateUtc="2025-02-25T14:13:00Z"/>
+        </w:rPr>
+      </w:pPr>
+    </w:p>
+    <w:p>
+      <w:pPr>
+        <w:jc w:val="center"/>
+        <w:rPr>
+          <w:ins w:id="47" w:author="basil ali" w:date="2025-02-25T22:13:00Z" w16du:dateUtc="2025-02-25T14:13:00Z"/>
+        </w:rPr>
+      </w:pPr>
+    </w:p>
+    <w:p>
+      <w:pPr>
+        <w:jc w:val="center"/>
+        <w:rPr>
+          <w:ins w:id="48" w:author="basil ali" w:date="2025-02-25T22:13:00Z" w16du:dateUtc="2025-02-25T14:13:00Z"/>
+        </w:rPr>
+      </w:pPr>
+    </w:p>
+    <w:p>
+      <w:pPr>
+        <w:jc w:val="center"/>
+        <w:rPr>
+          <w:ins w:id="49" w:author="basil ali" w:date="2025-02-25T22:13:00Z" w16du:dateUtc="2025-02-25T14:13:00Z"/>
+        </w:rPr>
+      </w:pPr>
+    </w:p>
+    <w:p>
+      <w:pPr>
+        <w:jc w:val="center"/>
+        <w:rPr>
+          <w:ins w:id="50" w:author="basil ali" w:date="2025-02-25T22:13:00Z" w16du:dateUtc="2025-02-25T14:13:00Z"/>
+        </w:rPr>
+      </w:pPr>
+    </w:p>
+    <w:p>
+      <w:pPr>
+        <w:jc w:val="center"/>
+        <w:rPr>
+          <w:ins w:id="51" w:author="basil ali" w:date="2025-02-25T22:13:00Z" w16du:dateUtc="2025-02-25T14:13:00Z"/>
+        </w:rPr>
+      </w:pPr>
+    </w:p>
+    <w:p>
+      <w:pPr>
+        <w:jc w:val="center"/>
+        <w:rPr>
+          <w:ins w:id="52" w:author="basil ali" w:date="2025-02-25T22:13:00Z" w16du:dateUtc="2025-02-25T14:13:00Z"/>
+        </w:rPr>
+      </w:pPr>
+    </w:p>
+    <w:p>
+      <w:pPr>
+        <w:jc w:val="center"/>
+        <w:rPr>
+          <w:ins w:id="53" w:author="basil ali" w:date="2025-02-25T22:13:00Z" w16du:dateUtc="2025-02-25T14:13:00Z"/>
+        </w:rPr>
+      </w:pPr>
+    </w:p>
+    <w:p>
+      <w:pPr>
+        <w:jc w:val="center"/>
+        <w:rPr>
+          <w:ins w:id="54" w:author="basil ali" w:date="2025-02-25T22:13:00Z" w16du:dateUtc="2025-02-25T14:13:00Z"/>
+        </w:rPr>
+      </w:pPr>
+    </w:p>
+    <w:p>
+      <w:pPr>
+        <w:jc w:val="center"/>
+        <w:rPr>
+          <w:ins w:id="55" w:author="basil ali" w:date="2025-02-25T22:13:00Z" w16du:dateUtc="2025-02-25T14:13:00Z"/>
+        </w:rPr>
+      </w:pPr>
+    </w:p>
+    <w:p>
+      <w:pPr>
+        <w:pPrChange w:id="56" w:author="basil ali" w:date="2025-02-25T22:13:00Z" w16du:dateUtc="2025-02-25T14:13:00Z">
+          <w:pPr>
+            <w:jc w:val="center"/>
+          </w:pPr>
+        </w:pPrChange>
+      </w:pPr>
+    </w:p>
+    <w:p>
+      <w:pPr>
+        <w:jc w:val="center"/>
+      </w:pPr>
+      <w:proofErr w:type="gramStart"/>
+      <w:r>
+        <w:lastRenderedPageBreak/>
+        <w:t>Subtask(</w:t>
+      </w:r>
+      <w:proofErr w:type="gramEnd"/>
+      <w:r>
+        <w:t>3)</w:t>
+      </w:r>
+    </w:p>
+    <w:p>
+      <w:pPr>
+        <w:jc w:val="center"/>
+      </w:pPr>
+      <w:r>
+        <w:drawing>
+          <wp:inline distT="0" distB="0" distL="0" distR="0" wp14:anchorId="3700C9C0" wp14:editId="15FAAF8B">
+            <wp:extent cx="5943600" cy="1965325"/>
+            <wp:effectExtent l="0" t="0" r="0" b="0"/>
+            <wp:docPr id="894635309" name="Picture 1"/>
+            <wp:cNvGraphicFramePr>
+              <a:graphicFrameLocks xmlns:a="http://schemas.openxmlformats.org/drawingml/2006/main" noChangeAspect="1"/>
+            </wp:cNvGraphicFramePr>
+            <a:graphic xmlns:a="http://schemas.openxmlformats.org/drawingml/2006/main">
+              <a:graphicData uri="http://schemas.openxmlformats.org/drawingml/2006/picture">
+                <pic:pic xmlns:pic="http://schemas.openxmlformats.org/drawingml/2006/picture">
+                  <pic:nvPicPr>
+                    <pic:cNvPr id="894635309" name=""/>
+                    <pic:cNvPicPr/>
+                  </pic:nvPicPr>
+                  <pic:blipFill>
+                    <a:blip r:embed="rId7"/>
+                    <a:stretch>
+                      <a:fillRect/>
+                    </a:stretch>
+                  </pic:blipFill>
+                  <pic:spPr>
+                    <a:xfrm>
+                      <a:off x="0" y="0"/>
+                      <a:ext cx="5943600" cy="1965325"/>
+                    </a:xfrm>
+                    <a:prstGeom prst="rect">
+                      <a:avLst/>
+                    </a:prstGeom>
+                  </pic:spPr>
+                </pic:pic>
+              </a:graphicData>
+            </a:graphic>
+          </wp:inline>
+        </w:drawing>
+      </w:r>
+    </w:p>
+    <w:p>
+      <w:r>
+        <w:t>Premise:</w:t>
+      </w:r>
+    </w:p>
+    <w:p>
+      <w:pPr>
+        <w:pStyle w:val="ListParagraph"/>
+        <w:numPr>
+          <w:ilvl w:val="0"/>
+          <w:numId w:val="3"/>
+        </w:numPr>
+      </w:pPr>
+      <w:r>
+        <w:t>The MC contains timers.</w:t>
+      </w:r>
+    </w:p>
+    <w:p>
+      <w:pPr>
+        <w:pStyle w:val="ListParagraph"/>
+        <w:numPr>
+          <w:ilvl w:val="0"/>
+          <w:numId w:val="3"/>
+        </w:numPr>
+      </w:pPr>
+      <w:r>
+        <w:t>We can set the CPU of the MC to receive an interruption signal.</w:t>
+      </w:r>
+    </w:p>
+    <w:p>
+      <w:pPr>
+        <w:pStyle w:val="ListParagraph"/>
+        <w:numPr>
+          <w:ilvl w:val="0"/>
+          <w:numId w:val="3"/>
+        </w:numPr>
+      </w:pPr>
+      <w:r>
+        <w:t xml:space="preserve">This interruption Signal tells the MC to stop </w:t>
+      </w:r>
+      <w:proofErr w:type="gramStart"/>
+      <w:r>
+        <w:t>it’s</w:t>
+      </w:r>
+      <w:proofErr w:type="gramEnd"/>
+      <w:r>
+        <w:t xml:space="preserve"> current execution and go execute the code and a prespecified ISR unit.</w:t>
+      </w:r>
+    </w:p>
+    <w:p>
+      <w:pPr>
+        <w:pStyle w:val="ListParagraph"/>
+        <w:numPr>
+          <w:ilvl w:val="0"/>
+          <w:numId w:val="3"/>
+        </w:numPr>
+      </w:pPr>
+      <w:r>
+        <w:t>ISR (Interruption Service Routine): is the code to be executed when the interruption signal is received.</w:t>
+      </w:r>
+    </w:p>
+    <w:p>
+      <w:pPr>
+        <w:pStyle w:val="ListParagraph"/>
+        <w:numPr>
+          <w:ilvl w:val="0"/>
+          <w:numId w:val="3"/>
+        </w:numPr>
+      </w:pPr>
+      <w:r>
+        <w:t>After executing the ISR, the CPU will resume execution of the program that got interrupted.</w:t>
+      </w:r>
+    </w:p>
+    <w:p>
+      <w:pPr>
+        <w:pStyle w:val="ListParagraph"/>
+        <w:rPr>
+          <w:ins w:id="57" w:author="basil ali" w:date="2025-02-25T20:50:00Z" w16du:dateUtc="2025-02-25T12:50:00Z"/>
+        </w:rPr>
+      </w:pPr>
+    </w:p>
+    <w:p>
+      <w:pPr>
+        <w:pStyle w:val="ListParagraph"/>
+        <w:rPr>
+          <w:ins w:id="58" w:author="basil ali" w:date="2025-02-25T20:50:00Z" w16du:dateUtc="2025-02-25T12:50:00Z"/>
+          <w:b/>
+          <w:bCs/>
+          <w:rPrChange w:id="59" w:author="basil ali" w:date="2025-02-25T20:50:00Z" w16du:dateUtc="2025-02-25T12:50:00Z">
+            <w:rPr>
+              <w:ins w:id="60" w:author="basil ali" w:date="2025-02-25T20:50:00Z" w16du:dateUtc="2025-02-25T12:50:00Z"/>
+            </w:rPr>
+          </w:rPrChange>
+        </w:rPr>
+      </w:pPr>
+      <w:ins w:id="61" w:author="basil ali" w:date="2025-02-25T20:50:00Z" w16du:dateUtc="2025-02-25T12:50:00Z">
+        <w:r>
+          <w:rPr>
+            <w:b/>
+            <w:bCs/>
+            <w:rPrChange w:id="62" w:author="basil ali" w:date="2025-02-25T20:50:00Z" w16du:dateUtc="2025-02-25T12:50:00Z">
+              <w:rPr/>
+            </w:rPrChange>
+          </w:rPr>
+          <w:t>Timer:</w:t>
+        </w:r>
+      </w:ins>
+    </w:p>
+    <w:p>
+      <w:pPr>
+        <w:pStyle w:val="ListParagraph"/>
+      </w:pPr>
+      <w:ins w:id="63" w:author="basil ali" w:date="2025-02-25T20:50:00Z">
+        <w:r>
+          <w:t>the timer as a counter that counts the number of pulses/ticks, and when it reaches a defined value, it performs an action (e.g., toggling an LED) or generates an interrupt.</w:t>
+        </w:r>
+      </w:ins>
+    </w:p>
+    <w:p>
+      <w:pPr>
+        <w:ind w:left="720"/>
+        <w:rPr>
+          <w:b/>
+          <w:bCs/>
+        </w:rPr>
+      </w:pPr>
+      <w:r>
+        <w:rPr>
+          <w:b/>
+          <w:bCs/>
+        </w:rPr>
+        <w:t>Clocks and timers:</w:t>
+      </w:r>
+    </w:p>
+    <w:p>
+      <w:pPr>
+        <w:pStyle w:val="ListParagraph"/>
+        <w:numPr>
+          <w:ilvl w:val="0"/>
+          <w:numId w:val="3"/>
+        </w:numPr>
+      </w:pPr>
+      <w:r>
+        <w:rPr>
+          <w:b/>
+          <w:bCs/>
+        </w:rPr>
+        <w:t>System Clock:</w:t>
+      </w:r>
+      <w:r>
+        <w:t xml:space="preserve"> The high-frequency clock provided to the microcontroller.</w:t>
+      </w:r>
+    </w:p>
+    <w:p>
+      <w:pPr>
+        <w:pStyle w:val="ListParagraph"/>
+        <w:numPr>
+          <w:ilvl w:val="0"/>
+          <w:numId w:val="3"/>
+        </w:numPr>
+      </w:pPr>
+      <w:r>
+        <w:rPr>
+          <w:b/>
+          <w:bCs/>
+        </w:rPr>
+        <w:t>Prescaler:</w:t>
+      </w:r>
+      <w:r>
+        <w:t xml:space="preserve"> Divides this system clock by a specified factor, yielding a lower effective clock frequency for the timer.</w:t>
+      </w:r>
+    </w:p>
+    <w:p>
+      <w:pPr>
+        <w:pStyle w:val="ListParagraph"/>
+        <w:numPr>
+          <w:ilvl w:val="0"/>
+          <w:numId w:val="3"/>
+        </w:numPr>
+      </w:pPr>
+      <w:r>
+        <w:rPr>
+          <w:b/>
+          <w:bCs/>
+        </w:rPr>
+        <w:t xml:space="preserve">The </w:t>
+      </w:r>
+      <w:r>
+        <w:t>goal is to adjust the frequency of the clock of the timer according to our need.</w:t>
+      </w:r>
+    </w:p>
+    <w:p>
+      <w:pPr>
+        <w:pStyle w:val="ListParagraph"/>
+        <w:numPr>
+          <w:ilvl w:val="0"/>
+          <w:numId w:val="3"/>
+        </w:numPr>
+      </w:pPr>
+      <w:r>
+        <w:t>This is done using the prescalar equation.</w:t>
+      </w:r>
+    </w:p>
+    <w:p>
+      <w:pPr>
+        <w:pStyle w:val="ListParagraph"/>
+        <w:rPr>
+          <w:del w:id="64" w:author="basil ali" w:date="2025-02-25T20:31:00Z" w16du:dateUtc="2025-02-25T12:31:00Z"/>
+        </w:rPr>
+      </w:pPr>
+      <w:r>
+        <w:drawing>
+          <wp:inline distT="0" distB="0" distL="0" distR="0" wp14:anchorId="5F689B8B" wp14:editId="4476BDA3">
+            <wp:extent cx="5943600" cy="800100"/>
+            <wp:effectExtent l="0" t="0" r="0" b="0"/>
+            <wp:docPr id="2146948179" name="Picture 1"/>
+            <wp:cNvGraphicFramePr>
+              <a:graphicFrameLocks xmlns:a="http://schemas.openxmlformats.org/drawingml/2006/main" noChangeAspect="1"/>
+            </wp:cNvGraphicFramePr>
+            <a:graphic xmlns:a="http://schemas.openxmlformats.org/drawingml/2006/main">
+              <a:graphicData uri="http://schemas.openxmlformats.org/drawingml/2006/picture">
+                <pic:pic xmlns:pic="http://schemas.openxmlformats.org/drawingml/2006/picture">
+                  <pic:nvPicPr>
+                    <pic:cNvPr id="2146948179" name=""/>
+                    <pic:cNvPicPr/>
+                  </pic:nvPicPr>
+                  <pic:blipFill>
+                    <a:blip r:embed="rId8"/>
+                    <a:stretch>
+                      <a:fillRect/>
+                    </a:stretch>
+                  </pic:blipFill>
+                  <pic:spPr>
+                    <a:xfrm>
+                      <a:off x="0" y="0"/>
+                      <a:ext cx="5943600" cy="800100"/>
+                    </a:xfrm>
+                    <a:prstGeom prst="rect">
+                      <a:avLst/>
+                    </a:prstGeom>
+                  </pic:spPr>
+                </pic:pic>
+              </a:graphicData>
+            </a:graphic>
+          </wp:inline>
+        </w:drawing>
+      </w:r>
+    </w:p>
+    <w:p>
+      <w:pPr>
+        <w:pStyle w:val="ListParagraph"/>
+        <w:rPr>
+          <w:ins w:id="65" w:author="basil ali" w:date="2025-02-25T20:32:00Z" w16du:dateUtc="2025-02-25T12:32:00Z"/>
+        </w:rPr>
+      </w:pPr>
+    </w:p>
+    <w:p>
+      <w:pPr>
+        <w:pStyle w:val="ListParagraph"/>
+        <w:rPr>
+          <w:ins w:id="66" w:author="basil ali" w:date="2025-02-25T20:32:00Z" w16du:dateUtc="2025-02-25T12:32:00Z"/>
+        </w:rPr>
+      </w:pPr>
+    </w:p>
+    <w:p>
+      <w:pPr>
+        <w:pStyle w:val="ListParagraph"/>
+        <w:rPr>
+          <w:ins w:id="67" w:author="basil ali" w:date="2025-02-25T20:45:00Z" w16du:dateUtc="2025-02-25T12:45:00Z"/>
+        </w:rPr>
+      </w:pPr>
+      <w:ins w:id="68" w:author="basil ali" w:date="2025-02-25T20:44:00Z">
+        <w:r>
+          <w:lastRenderedPageBreak/>
+          <w:t xml:space="preserve">In theory, yes—if you could set the </w:t>
+        </w:r>
+        <w:r>
+          <w:rPr>
+            <w:b/>
+            <w:bCs/>
+            <w:rPrChange w:id="69" w:author="basil ali" w:date="2025-02-25T20:44:00Z" w16du:dateUtc="2025-02-25T12:44:00Z">
+              <w:rPr/>
+            </w:rPrChange>
+          </w:rPr>
+          <w:t>prescaler to reduce your clock all the way down to a frequency where one tick equals your desired interval (500 ms, i.e., 2 Hz)</w:t>
+        </w:r>
+        <w:r>
+          <w:t>, you’d only need one tick (or a counter period of 0) for each interrupt. However, here are some important points:</w:t>
+        </w:r>
+      </w:ins>
+    </w:p>
+    <w:p>
+      <w:pPr>
+        <w:pStyle w:val="ListParagraph"/>
+        <w:numPr>
+          <w:ilvl w:val="1"/>
+          <w:numId w:val="4"/>
+        </w:numPr>
+        <w:rPr>
+          <w:ins w:id="70" w:author="basil ali" w:date="2025-02-25T20:46:00Z"/>
+        </w:rPr>
+        <w:pPrChange w:id="71" w:author="basil ali" w:date="2025-02-25T20:46:00Z" w16du:dateUtc="2025-02-25T12:46:00Z">
+          <w:pPr>
+            <w:pStyle w:val="ListParagraph"/>
+          </w:pPr>
+        </w:pPrChange>
+      </w:pPr>
+      <w:ins w:id="72" w:author="basil ali" w:date="2025-02-25T20:46:00Z">
+        <w:r>
+          <w:rPr>
+            <w:b/>
+            <w:bCs/>
+          </w:rPr>
+          <w:t>Hardware Limitations:</w:t>
+        </w:r>
+        <w:r>
+          <w:br/>
+          <w:t xml:space="preserve">The prescaler value is usually limited by the hardware. Dividing a high-frequency clock (say, 72 MHz) directly down to 2 Hz would require a </w:t>
+        </w:r>
+        <w:r>
+          <w:rPr>
+            <w:b/>
+            <w:bCs/>
+            <w:rPrChange w:id="73" w:author="basil ali" w:date="2025-02-25T20:46:00Z" w16du:dateUtc="2025-02-25T12:46:00Z">
+              <w:rPr/>
+            </w:rPrChange>
+          </w:rPr>
+          <w:t xml:space="preserve">very large </w:t>
+        </w:r>
+      </w:ins>
+      <w:ins w:id="74" w:author="basil ali" w:date="2025-02-25T20:46:00Z" w16du:dateUtc="2025-02-25T12:46:00Z">
+        <w:r>
+          <w:rPr>
+            <w:b/>
+            <w:bCs/>
+          </w:rPr>
+          <w:t>prescalar</w:t>
+        </w:r>
+      </w:ins>
+      <w:ins w:id="75" w:author="basil ali" w:date="2025-02-25T20:46:00Z">
+        <w:r>
+          <w:rPr>
+            <w:b/>
+            <w:bCs/>
+            <w:rPrChange w:id="76" w:author="basil ali" w:date="2025-02-25T20:46:00Z" w16du:dateUtc="2025-02-25T12:46:00Z">
+              <w:rPr/>
+            </w:rPrChange>
+          </w:rPr>
+          <w:t xml:space="preserve"> value, which might exceed what the timer allows</w:t>
+        </w:r>
+        <w:r>
+          <w:t>.</w:t>
+        </w:r>
+      </w:ins>
+    </w:p>
+    <w:p>
+      <w:pPr>
+        <w:pStyle w:val="ListParagraph"/>
+        <w:numPr>
+          <w:ilvl w:val="1"/>
+          <w:numId w:val="4"/>
+        </w:numPr>
+        <w:rPr>
+          <w:ins w:id="77" w:author="basil ali" w:date="2025-02-25T20:46:00Z"/>
+        </w:rPr>
+        <w:pPrChange w:id="78" w:author="basil ali" w:date="2025-02-25T20:46:00Z" w16du:dateUtc="2025-02-25T12:46:00Z">
+          <w:pPr>
+            <w:pStyle w:val="ListParagraph"/>
+          </w:pPr>
+        </w:pPrChange>
+      </w:pPr>
+      <w:ins w:id="79" w:author="basil ali" w:date="2025-02-25T20:46:00Z">
+        <w:r>
+          <w:rPr>
+            <w:b/>
+            <w:bCs/>
+          </w:rPr>
+          <w:t>Resolution and Flexibility:</w:t>
+        </w:r>
+        <w:r>
+          <w:br/>
+          <w:t xml:space="preserve">Even if you could set such a huge prescaler, using both the prescaler and </w:t>
+        </w:r>
+        <w:r>
+          <w:rPr>
+            <w:b/>
+            <w:bCs/>
+            <w:rPrChange w:id="80" w:author="basil ali" w:date="2025-02-25T20:47:00Z" w16du:dateUtc="2025-02-25T12:47:00Z">
+              <w:rPr/>
+            </w:rPrChange>
+          </w:rPr>
+          <w:t>the counter period (ARR) together gives you more flexibility and finer resolution</w:t>
+        </w:r>
+        <w:r>
+          <w:t>. The prescaler first reduces the clock to a manageable rate, and then the counter period lets you adjust the overall time interval by counting a set number of these ticks.</w:t>
+        </w:r>
+      </w:ins>
+    </w:p>
+    <w:p>
+      <w:pPr>
+        <w:pStyle w:val="ListParagraph"/>
+        <w:rPr>
+          <w:ins w:id="81" w:author="basil ali" w:date="2025-02-25T20:54:00Z" w16du:dateUtc="2025-02-25T12:54:00Z"/>
+          <w:b/>
+          <w:bCs/>
+        </w:rPr>
+      </w:pPr>
+      <w:ins w:id="82" w:author="basil ali" w:date="2025-02-25T20:54:00Z" w16du:dateUtc="2025-02-25T12:54:00Z">
+        <w:r>
+          <w:rPr>
+            <w:b/>
+            <w:bCs/>
+          </w:rPr>
+          <w:t>Counter Period (Auto-Reload Register, ARR)</w:t>
+        </w:r>
+      </w:ins>
+    </w:p>
+    <w:p>
+      <w:pPr>
+        <w:pStyle w:val="ListParagraph"/>
+        <w:numPr>
+          <w:ilvl w:val="0"/>
+          <w:numId w:val="4"/>
+        </w:numPr>
+        <w:rPr>
+          <w:ins w:id="83" w:author="basil ali" w:date="2025-02-25T20:55:00Z" w16du:dateUtc="2025-02-25T12:55:00Z"/>
+        </w:rPr>
+      </w:pPr>
+      <w:ins w:id="84" w:author="basil ali" w:date="2025-02-25T20:54:00Z" w16du:dateUtc="2025-02-25T12:54:00Z">
+        <w:r>
+          <w:rPr>
+            <w:b/>
+            <w:bCs/>
+          </w:rPr>
+          <w:t>Definition:</w:t>
+        </w:r>
+        <w:r>
+          <w:br/>
+          <w:t xml:space="preserve">The </w:t>
+        </w:r>
+        <w:r>
+          <w:rPr>
+            <w:b/>
+            <w:bCs/>
+          </w:rPr>
+          <w:t>counter period</w:t>
+        </w:r>
+        <w:r>
+          <w:t xml:space="preserve"> is determined by the </w:t>
+        </w:r>
+        <w:r>
+          <w:rPr>
+            <w:b/>
+            <w:bCs/>
+          </w:rPr>
+          <w:t>Auto-Reload Register (ARR)</w:t>
+        </w:r>
+        <w:r>
+          <w:t>. It defines the maximum value the timer's counter will reach before it resets to zero</w:t>
+        </w:r>
+        <w:r>
+          <w:t>.</w:t>
+        </w:r>
+      </w:ins>
+    </w:p>
+    <w:p>
+      <w:pPr>
+        <w:pStyle w:val="ListParagraph"/>
+        <w:rPr>
+          <w:ins w:id="85" w:author="basil ali" w:date="2025-02-25T20:55:00Z" w16du:dateUtc="2025-02-25T12:55:00Z"/>
+        </w:rPr>
+      </w:pPr>
+      <w:ins w:id="86" w:author="basil ali" w:date="2025-02-25T20:55:00Z" w16du:dateUtc="2025-02-25T12:55:00Z">
+        <w:r>
+          <w:drawing>
+            <wp:inline distT="0" distB="0" distL="0" distR="0" wp14:anchorId="51285A9C" wp14:editId="51CC77E8">
+              <wp:extent cx="5943600" cy="1010920"/>
+              <wp:effectExtent l="0" t="0" r="0" b="0"/>
+              <wp:docPr id="995283426" name="Picture 1"/>
+              <wp:cNvGraphicFramePr>
+                <a:graphicFrameLocks xmlns:a="http://schemas.openxmlformats.org/drawingml/2006/main" noChangeAspect="1"/>
+              </wp:cNvGraphicFramePr>
+              <a:graphic xmlns:a="http://schemas.openxmlformats.org/drawingml/2006/main">
+                <a:graphicData uri="http://schemas.openxmlformats.org/drawingml/2006/picture">
+                  <pic:pic xmlns:pic="http://schemas.openxmlformats.org/drawingml/2006/picture">
+                    <pic:nvPicPr>
+                      <pic:cNvPr id="995283426" name=""/>
+                      <pic:cNvPicPr/>
+                    </pic:nvPicPr>
+                    <pic:blipFill>
+                      <a:blip r:embed="rId9"/>
+                      <a:stretch>
+                        <a:fillRect/>
+                      </a:stretch>
+                    </pic:blipFill>
+                    <pic:spPr>
+                      <a:xfrm>
+                        <a:off x="0" y="0"/>
+                        <a:ext cx="5943600" cy="1010920"/>
+                      </a:xfrm>
+                      <a:prstGeom prst="rect">
+                        <a:avLst/>
+                      </a:prstGeom>
+                    </pic:spPr>
+                  </pic:pic>
+                </a:graphicData>
+              </a:graphic>
+            </wp:inline>
+          </w:drawing>
+        </w:r>
+      </w:ins>
+    </w:p>
+    <w:p>
+      <w:pPr>
+        <w:pStyle w:val="ListParagraph"/>
+        <w:jc w:val="center"/>
+        <w:rPr>
+          <w:ins w:id="87" w:author="basil ali" w:date="2025-02-25T20:56:00Z" w16du:dateUtc="2025-02-25T12:56:00Z"/>
+          <w:b/>
+          <w:bCs/>
+        </w:rPr>
+      </w:pPr>
+    </w:p>
+    <w:p>
+      <w:pPr>
+        <w:pStyle w:val="ListParagraph"/>
+        <w:jc w:val="center"/>
+        <w:rPr>
+          <w:ins w:id="88" w:author="basil ali" w:date="2025-02-25T20:56:00Z" w16du:dateUtc="2025-02-25T12:56:00Z"/>
+        </w:rPr>
+      </w:pPr>
+      <w:ins w:id="89" w:author="basil ali" w:date="2025-02-25T20:55:00Z" w16du:dateUtc="2025-02-25T12:55:00Z">
+        <w:r>
+          <w:rPr>
+            <w:b/>
+            <w:bCs/>
+            <w:rPrChange w:id="90" w:author="basil ali" w:date="2025-02-25T20:56:00Z" w16du:dateUtc="2025-02-25T12:56:00Z">
+              <w:rPr/>
+            </w:rPrChange>
+          </w:rPr>
+          <w:t>F</w:t>
+        </w:r>
+      </w:ins>
+      <w:ins w:id="91" w:author="basil ali" w:date="2025-02-25T20:56:00Z" w16du:dateUtc="2025-02-25T12:56:00Z">
+        <w:r>
+          <w:rPr>
+            <w:b/>
+            <w:bCs/>
+            <w:vertAlign w:val="subscript"/>
+            <w:rPrChange w:id="92" w:author="basil ali" w:date="2025-02-25T20:56:00Z" w16du:dateUtc="2025-02-25T12:56:00Z">
+              <w:rPr/>
+            </w:rPrChange>
+          </w:rPr>
+          <w:t>timer</w:t>
+        </w:r>
+        <w:r>
+          <w:t xml:space="preserve"> is the effective frequency of the timer</w:t>
+        </w:r>
+      </w:ins>
+    </w:p>
+    <w:p>
+      <w:pPr>
+        <w:pStyle w:val="ListParagraph"/>
+        <w:jc w:val="center"/>
+        <w:rPr>
+          <w:ins w:id="93" w:author="basil ali" w:date="2025-02-25T20:54:00Z" w16du:dateUtc="2025-02-25T12:54:00Z"/>
+        </w:rPr>
+        <w:pPrChange w:id="94" w:author="basil ali" w:date="2025-02-25T20:55:00Z" w16du:dateUtc="2025-02-25T12:55:00Z">
+          <w:pPr>
+            <w:pStyle w:val="ListParagraph"/>
+            <w:numPr>
+              <w:numId w:val="4"/>
+            </w:numPr>
+            <w:tabs>
+              <w:tab w:val="num" w:pos="720"/>
+            </w:tabs>
+            <w:ind w:hanging="360"/>
+          </w:pPr>
+        </w:pPrChange>
+      </w:pPr>
+    </w:p>
+    <w:p>
+      <w:pPr>
+        <w:pStyle w:val="ListParagraph"/>
+        <w:rPr>
+          <w:ins w:id="95" w:author="basil ali" w:date="2025-02-25T20:56:00Z" w16du:dateUtc="2025-02-25T12:56:00Z"/>
+        </w:rPr>
+      </w:pPr>
+      <w:ins w:id="96" w:author="basil ali" w:date="2025-02-25T20:54:00Z" w16du:dateUtc="2025-02-25T12:54:00Z">
+        <w:r>
+          <w:rPr>
+            <w:noProof/>
+          </w:rPr>
+          <w:drawing>
+            <wp:inline distT="0" distB="0" distL="0" distR="0" wp14:anchorId="4102F09A" wp14:editId="28D51937">
+              <wp:extent cx="4457143" cy="1190476"/>
+              <wp:effectExtent l="0" t="0" r="635" b="0"/>
+              <wp:docPr id="1072894869" name="Picture 1"/>
+              <wp:cNvGraphicFramePr>
+                <a:graphicFrameLocks xmlns:a="http://schemas.openxmlformats.org/drawingml/2006/main" noChangeAspect="1"/>
+              </wp:cNvGraphicFramePr>
+              <a:graphic xmlns:a="http://schemas.openxmlformats.org/drawingml/2006/main">
+                <a:graphicData uri="http://schemas.openxmlformats.org/drawingml/2006/picture">
+                  <pic:pic xmlns:pic="http://schemas.openxmlformats.org/drawingml/2006/picture">
+                    <pic:nvPicPr>
+                      <pic:cNvPr id="1072894869" name=""/>
+                      <pic:cNvPicPr/>
+                    </pic:nvPicPr>
+                    <pic:blipFill>
+                      <a:blip r:embed="rId10"/>
+                      <a:stretch>
+                        <a:fillRect/>
+                      </a:stretch>
+                    </pic:blipFill>
+                    <pic:spPr>
+                      <a:xfrm>
+                        <a:off x="0" y="0"/>
+                        <a:ext cx="4457143" cy="1190476"/>
+                      </a:xfrm>
+                      <a:prstGeom prst="rect">
+                        <a:avLst/>
+                      </a:prstGeom>
+                    </pic:spPr>
+                  </pic:pic>
+                </a:graphicData>
+              </a:graphic>
+            </wp:inline>
+          </w:drawing>
+        </w:r>
+      </w:ins>
+    </w:p>
+    <w:p>
+      <w:pPr>
+        <w:pStyle w:val="ListParagraph"/>
+        <w:rPr>
+          <w:ins w:id="97" w:author="basil ali" w:date="2025-02-25T20:57:00Z" w16du:dateUtc="2025-02-25T12:57:00Z"/>
+        </w:rPr>
+      </w:pPr>
+      <w:proofErr w:type="gramStart"/>
+      <w:ins w:id="98" w:author="basil ali" w:date="2025-02-25T20:56:00Z" w16du:dateUtc="2025-02-25T12:56:00Z">
+        <w:r>
+          <w:lastRenderedPageBreak/>
+          <w:t>So</w:t>
+        </w:r>
+      </w:ins>
+      <w:proofErr w:type="gramEnd"/>
+      <w:ins w:id="99" w:author="basil ali" w:date="2025-02-25T20:57:00Z" w16du:dateUtc="2025-02-25T12:57:00Z">
+        <w:r>
+          <w:t xml:space="preserve"> to get the ARR value we need</w:t>
+        </w:r>
+        <w:r>
+          <w:rPr>
+            <w:noProof/>
+          </w:rPr>
+          <w:drawing>
+            <wp:inline distT="0" distB="0" distL="0" distR="0" wp14:anchorId="548EED90" wp14:editId="0A3C90AC">
+              <wp:extent cx="4352381" cy="1238095"/>
+              <wp:effectExtent l="0" t="0" r="0" b="635"/>
+              <wp:docPr id="927526537" name="Picture 1"/>
+              <wp:cNvGraphicFramePr>
+                <a:graphicFrameLocks xmlns:a="http://schemas.openxmlformats.org/drawingml/2006/main" noChangeAspect="1"/>
+              </wp:cNvGraphicFramePr>
+              <a:graphic xmlns:a="http://schemas.openxmlformats.org/drawingml/2006/main">
+                <a:graphicData uri="http://schemas.openxmlformats.org/drawingml/2006/picture">
+                  <pic:pic xmlns:pic="http://schemas.openxmlformats.org/drawingml/2006/picture">
+                    <pic:nvPicPr>
+                      <pic:cNvPr id="927526537" name=""/>
+                      <pic:cNvPicPr/>
+                    </pic:nvPicPr>
+                    <pic:blipFill>
+                      <a:blip r:embed="rId11"/>
+                      <a:stretch>
+                        <a:fillRect/>
+                      </a:stretch>
+                    </pic:blipFill>
+                    <pic:spPr>
+                      <a:xfrm>
+                        <a:off x="0" y="0"/>
+                        <a:ext cx="4352381" cy="1238095"/>
+                      </a:xfrm>
+                      <a:prstGeom prst="rect">
+                        <a:avLst/>
+                      </a:prstGeom>
+                    </pic:spPr>
+                  </pic:pic>
+                </a:graphicData>
+              </a:graphic>
+            </wp:inline>
+          </w:drawing>
+        </w:r>
+      </w:ins>
+    </w:p>
+    <w:p>
+      <w:pPr>
+        <w:pStyle w:val="ListParagraph"/>
+        <w:rPr>
+          <w:ins w:id="100" w:author="basil ali" w:date="2025-02-25T21:09:00Z" w16du:dateUtc="2025-02-25T13:09:00Z"/>
+        </w:rPr>
+      </w:pPr>
+      <w:ins w:id="101" w:author="basil ali" w:date="2025-02-25T20:57:00Z" w16du:dateUtc="2025-02-25T12:57:00Z">
+        <w:r>
+          <w:t>In our task we have T = .5</w:t>
+        </w:r>
+      </w:ins>
+      <w:ins w:id="102" w:author="basil ali" w:date="2025-02-25T20:58:00Z" w16du:dateUtc="2025-02-25T12:58:00Z">
+        <w:r>
+          <w:t xml:space="preserve"> sec and we can set appropriate</w:t>
+        </w:r>
+        <w:r>
+          <w:t xml:space="preserve"> values for the Prescalar and the Counter Period or the ARR</w:t>
+        </w:r>
+      </w:ins>
+      <w:ins w:id="103" w:author="basil ali" w:date="2025-02-25T21:09:00Z" w16du:dateUtc="2025-02-25T13:09:00Z">
+        <w:r>
+          <w:t>.</w:t>
+        </w:r>
+      </w:ins>
+    </w:p>
+    <w:p>
+      <w:pPr>
+        <w:pStyle w:val="ListParagraph"/>
+        <w:rPr>
+          <w:ins w:id="104" w:author="basil ali" w:date="2025-02-25T21:09:00Z" w16du:dateUtc="2025-02-25T13:09:00Z"/>
+        </w:rPr>
+      </w:pPr>
+    </w:p>
+    <w:p>
+      <w:pPr>
+        <w:pStyle w:val="ListParagraph"/>
+        <w:rPr>
+          <w:ins w:id="105" w:author="basil ali" w:date="2025-02-25T21:09:00Z" w16du:dateUtc="2025-02-25T13:09:00Z"/>
+        </w:rPr>
+      </w:pPr>
+    </w:p>
+    <w:p>
+      <w:pPr>
+        <w:pStyle w:val="ListParagraph"/>
+        <w:jc w:val="center"/>
+        <w:rPr>
+          <w:ins w:id="106" w:author="basil ali" w:date="2025-02-25T21:09:00Z" w16du:dateUtc="2025-02-25T13:09:00Z"/>
+          <w:b/>
+          <w:bCs/>
+          <w:i/>
+          <w:iCs/>
+          <w:u w:val="single"/>
+        </w:rPr>
+      </w:pPr>
+      <w:ins w:id="107" w:author="basil ali" w:date="2025-02-25T21:09:00Z" w16du:dateUtc="2025-02-25T13:09:00Z">
+        <w:r>
+          <w:rPr>
+            <w:b/>
+            <w:bCs/>
+            <w:i/>
+            <w:iCs/>
+            <w:u w:val="single"/>
+            <w:rPrChange w:id="108" w:author="basil ali" w:date="2025-02-25T21:09:00Z" w16du:dateUtc="2025-02-25T13:09:00Z">
+              <w:rPr/>
+            </w:rPrChange>
+          </w:rPr>
+          <w:t>The Ultimate Equation</w:t>
+        </w:r>
+      </w:ins>
+    </w:p>
+    <w:p>
+      <w:pPr>
+        <w:pStyle w:val="ListParagraph"/>
+        <w:jc w:val="center"/>
+        <w:rPr>
+          <w:ins w:id="109" w:author="basil ali" w:date="2025-02-25T21:09:00Z" w16du:dateUtc="2025-02-25T13:09:00Z"/>
+          <w:b/>
+          <w:bCs/>
+          <w:i/>
+          <w:iCs/>
+          <w:u w:val="single"/>
+          <w:rPrChange w:id="110" w:author="basil ali" w:date="2025-02-25T21:09:00Z" w16du:dateUtc="2025-02-25T13:09:00Z">
+            <w:rPr>
+              <w:ins w:id="111" w:author="basil ali" w:date="2025-02-25T21:09:00Z" w16du:dateUtc="2025-02-25T13:09:00Z"/>
+            </w:rPr>
+          </w:rPrChange>
+        </w:rPr>
+        <w:pPrChange w:id="112" w:author="basil ali" w:date="2025-02-25T21:09:00Z" w16du:dateUtc="2025-02-25T13:09:00Z">
+          <w:pPr>
+            <w:pStyle w:val="ListParagraph"/>
+          </w:pPr>
+        </w:pPrChange>
+      </w:pPr>
+    </w:p>
+    <w:p>
+      <w:pPr>
+        <w:pStyle w:val="ListParagraph"/>
+        <w:rPr>
+          <w:ins w:id="113" w:author="basil ali" w:date="2025-02-25T21:10:00Z" w16du:dateUtc="2025-02-25T13:10:00Z"/>
+        </w:rPr>
+      </w:pPr>
+      <w:ins w:id="114" w:author="basil ali" w:date="2025-02-25T21:09:00Z" w16du:dateUtc="2025-02-25T13:09:00Z">
+        <w:r>
+          <w:drawing>
+            <wp:inline distT="0" distB="0" distL="0" distR="0" wp14:anchorId="5E9FC632" wp14:editId="59CC4F7A">
+              <wp:extent cx="5943600" cy="1214120"/>
+              <wp:effectExtent l="0" t="0" r="0" b="5080"/>
+              <wp:docPr id="1316903932" name="Picture 1"/>
+              <wp:cNvGraphicFramePr>
+                <a:graphicFrameLocks xmlns:a="http://schemas.openxmlformats.org/drawingml/2006/main" noChangeAspect="1"/>
+              </wp:cNvGraphicFramePr>
+              <a:graphic xmlns:a="http://schemas.openxmlformats.org/drawingml/2006/main">
+                <a:graphicData uri="http://schemas.openxmlformats.org/drawingml/2006/picture">
+                  <pic:pic xmlns:pic="http://schemas.openxmlformats.org/drawingml/2006/picture">
+                    <pic:nvPicPr>
+                      <pic:cNvPr id="1316903932" name=""/>
+                      <pic:cNvPicPr/>
+                    </pic:nvPicPr>
+                    <pic:blipFill>
+                      <a:blip r:embed="rId12"/>
+                      <a:stretch>
+                        <a:fillRect/>
+                      </a:stretch>
+                    </pic:blipFill>
+                    <pic:spPr>
+                      <a:xfrm>
+                        <a:off x="0" y="0"/>
+                        <a:ext cx="5943600" cy="1214120"/>
+                      </a:xfrm>
+                      <a:prstGeom prst="rect">
+                        <a:avLst/>
+                      </a:prstGeom>
+                    </pic:spPr>
+                  </pic:pic>
+                </a:graphicData>
+              </a:graphic>
+            </wp:inline>
+          </w:drawing>
+        </w:r>
+      </w:ins>
+    </w:p>
+    <w:p>
+      <w:pPr>
+        <w:pStyle w:val="ListParagraph"/>
+        <w:rPr>
+          <w:ins w:id="115" w:author="basil ali" w:date="2025-02-25T21:10:00Z" w16du:dateUtc="2025-02-25T13:10:00Z"/>
+        </w:rPr>
+      </w:pPr>
+    </w:p>
+    <w:p>
+      <w:pPr>
+        <w:pStyle w:val="ListParagraph"/>
+        <w:rPr>
+          <w:ins w:id="116" w:author="basil ali" w:date="2025-02-25T21:12:00Z" w16du:dateUtc="2025-02-25T13:12:00Z"/>
+        </w:rPr>
+      </w:pPr>
+      <w:ins w:id="117" w:author="basil ali" w:date="2025-02-25T21:11:00Z" w16du:dateUtc="2025-02-25T13:11:00Z">
+        <w:r>
+          <w:t>Given T, choose an acceptable value of the (PSC) or the (ARR)</w:t>
+        </w:r>
+      </w:ins>
+      <w:ins w:id="118" w:author="basil ali" w:date="2025-02-25T21:12:00Z" w16du:dateUtc="2025-02-25T13:12:00Z">
+        <w:r>
+          <w:t xml:space="preserve"> then compute the other. Note that </w:t>
+        </w:r>
+        <w:r>
+          <w:rPr>
+            <w:b/>
+            <w:bCs/>
+            <w:rPrChange w:id="119" w:author="basil ali" w:date="2025-02-25T21:12:00Z" w16du:dateUtc="2025-02-25T13:12:00Z">
+              <w:rPr/>
+            </w:rPrChange>
+          </w:rPr>
+          <w:t>f</w:t>
+        </w:r>
+        <w:r>
+          <w:rPr>
+            <w:b/>
+            <w:bCs/>
+            <w:vertAlign w:val="subscript"/>
+            <w:rPrChange w:id="120" w:author="basil ali" w:date="2025-02-25T21:12:00Z" w16du:dateUtc="2025-02-25T13:12:00Z">
+              <w:rPr/>
+            </w:rPrChange>
+          </w:rPr>
+          <w:t>clk</w:t>
+        </w:r>
+        <w:r>
+          <w:t xml:space="preserve"> = 72MHz.</w:t>
+        </w:r>
+      </w:ins>
+    </w:p>
+    <w:p>
+      <w:pPr>
+        <w:pStyle w:val="ListParagraph"/>
+        <w:rPr>
+          <w:ins w:id="121" w:author="basil ali" w:date="2025-02-25T21:13:00Z" w16du:dateUtc="2025-02-25T13:13:00Z"/>
+        </w:rPr>
+      </w:pPr>
+      <w:ins w:id="122" w:author="basil ali" w:date="2025-02-25T21:13:00Z" w16du:dateUtc="2025-02-25T13:13:00Z">
+        <w:r>
+          <w:t>For example</w:t>
+        </w:r>
+      </w:ins>
+      <w:ins w:id="123" w:author="basil ali" w:date="2025-02-25T21:14:00Z" w16du:dateUtc="2025-02-25T13:14:00Z">
+        <w:r>
+          <w:t>:</w:t>
+        </w:r>
+      </w:ins>
+      <w:ins w:id="124" w:author="basil ali" w:date="2025-02-25T21:13:00Z" w16du:dateUtc="2025-02-25T13:13:00Z">
+        <w:r>
+          <w:drawing>
+            <wp:inline distT="0" distB="0" distL="0" distR="0" wp14:anchorId="3A589E10" wp14:editId="1D4D8338">
+              <wp:extent cx="5943600" cy="918210"/>
+              <wp:effectExtent l="0" t="0" r="0" b="0"/>
+              <wp:docPr id="1539996825" name="Picture 1"/>
+              <wp:cNvGraphicFramePr>
+                <a:graphicFrameLocks xmlns:a="http://schemas.openxmlformats.org/drawingml/2006/main" noChangeAspect="1"/>
+              </wp:cNvGraphicFramePr>
+              <a:graphic xmlns:a="http://schemas.openxmlformats.org/drawingml/2006/main">
+                <a:graphicData uri="http://schemas.openxmlformats.org/drawingml/2006/picture">
+                  <pic:pic xmlns:pic="http://schemas.openxmlformats.org/drawingml/2006/picture">
+                    <pic:nvPicPr>
+                      <pic:cNvPr id="1539996825" name=""/>
+                      <pic:cNvPicPr/>
+                    </pic:nvPicPr>
+                    <pic:blipFill>
+                      <a:blip r:embed="rId13"/>
+                      <a:stretch>
+                        <a:fillRect/>
+                      </a:stretch>
+                    </pic:blipFill>
+                    <pic:spPr>
+                      <a:xfrm>
+                        <a:off x="0" y="0"/>
+                        <a:ext cx="5943600" cy="918210"/>
+                      </a:xfrm>
+                      <a:prstGeom prst="rect">
+                        <a:avLst/>
+                      </a:prstGeom>
+                    </pic:spPr>
+                  </pic:pic>
+                </a:graphicData>
+              </a:graphic>
+            </wp:inline>
+          </w:drawing>
+        </w:r>
+      </w:ins>
+    </w:p>
+    <w:p>
+      <w:pPr>
+        <w:pStyle w:val="ListParagraph"/>
+        <w:rPr>
+          <w:ins w:id="125" w:author="basil ali" w:date="2025-02-25T21:09:00Z" w16du:dateUtc="2025-02-25T13:09:00Z"/>
+        </w:rPr>
+      </w:pPr>
+    </w:p>
+    <w:p>
+      <w:pPr>
+        <w:pStyle w:val="ListParagraph"/>
+        <w:rPr>
+          <w:ins w:id="126" w:author="basil ali" w:date="2025-02-25T21:55:00Z" w16du:dateUtc="2025-02-25T13:55:00Z"/>
+        </w:rPr>
+      </w:pPr>
+      <w:ins w:id="127" w:author="basil ali" w:date="2025-02-25T21:54:00Z" w16du:dateUtc="2025-02-25T13:54:00Z">
+        <w:r>
+          <w:t xml:space="preserve">For the coding part </w:t>
+        </w:r>
+      </w:ins>
+      <w:ins w:id="128" w:author="basil ali" w:date="2025-02-25T21:55:00Z" w16du:dateUtc="2025-02-25T13:55:00Z">
+        <w:r>
+          <w:t xml:space="preserve">of the task: we have </w:t>
+        </w:r>
+      </w:ins>
+    </w:p>
+    <w:p>
+      <w:pPr>
+        <w:pStyle w:val="ListParagraph"/>
+        <w:jc w:val="center"/>
+        <w:rPr>
+          <w:ins w:id="129" w:author="basil ali" w:date="2025-02-25T21:59:00Z" w16du:dateUtc="2025-02-25T13:59:00Z"/>
+          <w:b/>
+          <w:bCs/>
+        </w:rPr>
+      </w:pPr>
+    </w:p>
+    <w:p>
+      <w:pPr>
+        <w:pStyle w:val="ListParagraph"/>
+        <w:jc w:val="center"/>
+        <w:rPr>
+          <w:ins w:id="130" w:author="basil ali" w:date="2025-02-25T21:59:00Z" w16du:dateUtc="2025-02-25T13:59:00Z"/>
+          <w:b/>
+          <w:bCs/>
+        </w:rPr>
+      </w:pPr>
+      <w:proofErr w:type="spellStart"/>
+      <w:ins w:id="131" w:author="basil ali" w:date="2025-02-25T21:55:00Z" w16du:dateUtc="2025-02-25T13:55:00Z">
+        <w:r>
+          <w:rPr>
+            <w:b/>
+            <w:bCs/>
+            <w:rPrChange w:id="132" w:author="basil ali" w:date="2025-02-25T21:55:00Z" w16du:dateUtc="2025-02-25T13:55:00Z">
+              <w:rPr/>
+            </w:rPrChange>
+          </w:rPr>
+          <w:t>HAL_TIM_Base_Start_IT</w:t>
+        </w:r>
+        <w:proofErr w:type="spellEnd"/>
+        <w:r>
+          <w:rPr>
+            <w:b/>
+            <w:bCs/>
+            <w:rPrChange w:id="133" w:author="basil ali" w:date="2025-02-25T21:55:00Z" w16du:dateUtc="2025-02-25T13:55:00Z">
+              <w:rPr/>
+            </w:rPrChange>
+          </w:rPr>
+          <w:t>(&amp;htim2);</w:t>
+        </w:r>
+      </w:ins>
+    </w:p>
+    <w:p>
+      <w:pPr>
+        <w:pStyle w:val="ListParagraph"/>
+        <w:jc w:val="center"/>
+        <w:rPr>
+          <w:ins w:id="134" w:author="basil ali" w:date="2025-02-25T21:55:00Z" w16du:dateUtc="2025-02-25T13:55:00Z"/>
+          <w:b/>
+          <w:bCs/>
+        </w:rPr>
+      </w:pPr>
+    </w:p>
+    <w:p>
+      <w:pPr>
+        <w:pStyle w:val="ListParagraph"/>
+        <w:rPr>
+          <w:ins w:id="135" w:author="basil ali" w:date="2025-02-25T21:56:00Z" w16du:dateUtc="2025-02-25T13:56:00Z"/>
+          <w:b/>
+          <w:bCs/>
+        </w:rPr>
+      </w:pPr>
+      <w:ins w:id="136" w:author="basil ali" w:date="2025-02-25T21:55:00Z" w16du:dateUtc="2025-02-25T13:55:00Z">
+        <w:r>
+          <w:rPr>
+            <w:b/>
+            <w:bCs/>
+          </w:rPr>
+          <w:t>Which sets the timer in</w:t>
+        </w:r>
+      </w:ins>
+      <w:ins w:id="137" w:author="basil ali" w:date="2025-02-25T21:56:00Z" w16du:dateUtc="2025-02-25T13:56:00Z">
+        <w:r>
+          <w:rPr>
+            <w:b/>
+            <w:bCs/>
+          </w:rPr>
+          <w:t>to the interrupt Mode.</w:t>
+        </w:r>
+      </w:ins>
+    </w:p>
+    <w:p>
+      <w:pPr>
+        <w:pStyle w:val="ListParagraph"/>
+        <w:rPr>
+          <w:ins w:id="138" w:author="basil ali" w:date="2025-02-25T21:57:00Z" w16du:dateUtc="2025-02-25T13:57:00Z"/>
+        </w:rPr>
+      </w:pPr>
+      <w:ins w:id="139" w:author="basil ali" w:date="2025-02-25T21:56:00Z" w16du:dateUtc="2025-02-25T13:56:00Z">
+        <w:r>
+          <w:t xml:space="preserve">Meaning, </w:t>
+        </w:r>
+      </w:ins>
+      <w:ins w:id="140" w:author="basil ali" w:date="2025-02-25T21:57:00Z" w16du:dateUtc="2025-02-25T13:57:00Z">
+        <w:r>
+          <w:t>this tells the CPU to execute the following function when:</w:t>
+        </w:r>
+      </w:ins>
+    </w:p>
+    <w:p>
+      <w:pPr>
+        <w:pStyle w:val="ListParagraph"/>
+        <w:jc w:val="center"/>
+        <w:rPr>
+          <w:ins w:id="141" w:author="basil ali" w:date="2025-02-25T21:59:00Z" w16du:dateUtc="2025-02-25T13:59:00Z"/>
+          <w:b/>
+          <w:bCs/>
+        </w:rPr>
+      </w:pPr>
+    </w:p>
+    <w:p>
+      <w:pPr>
+        <w:pStyle w:val="ListParagraph"/>
+        <w:jc w:val="center"/>
+        <w:rPr>
+          <w:ins w:id="142" w:author="basil ali" w:date="2025-02-25T21:59:00Z" w16du:dateUtc="2025-02-25T13:59:00Z"/>
+          <w:b/>
+          <w:bCs/>
+        </w:rPr>
+      </w:pPr>
+      <w:proofErr w:type="spellStart"/>
+      <w:ins w:id="143" w:author="basil ali" w:date="2025-02-25T21:57:00Z">
+        <w:r>
+          <w:rPr>
+            <w:b/>
+            <w:bCs/>
+            <w:rPrChange w:id="144" w:author="basil ali" w:date="2025-02-25T21:59:00Z" w16du:dateUtc="2025-02-25T13:59:00Z">
+              <w:rPr/>
+            </w:rPrChange>
+          </w:rPr>
+          <w:t>HAL_TIM_</w:t>
+        </w:r>
+        <w:proofErr w:type="gramStart"/>
+        <w:r>
+          <w:rPr>
+            <w:b/>
+            <w:bCs/>
+            <w:rPrChange w:id="145" w:author="basil ali" w:date="2025-02-25T21:59:00Z" w16du:dateUtc="2025-02-25T13:59:00Z">
+              <w:rPr/>
+            </w:rPrChange>
+          </w:rPr>
+          <w:t>PeriodElapsedCallback</w:t>
+        </w:r>
+      </w:ins>
+      <w:proofErr w:type="spellEnd"/>
+      <w:ins w:id="146" w:author="basil ali" w:date="2025-02-25T21:57:00Z" w16du:dateUtc="2025-02-25T13:57:00Z">
+        <w:r>
+          <w:rPr>
+            <w:b/>
+            <w:bCs/>
+            <w:rPrChange w:id="147" w:author="basil ali" w:date="2025-02-25T21:59:00Z" w16du:dateUtc="2025-02-25T13:59:00Z">
+              <w:rPr/>
+            </w:rPrChange>
+          </w:rPr>
+          <w:t>(</w:t>
+        </w:r>
+      </w:ins>
+      <w:proofErr w:type="gramEnd"/>
+      <w:ins w:id="148" w:author="basil ali" w:date="2025-02-25T21:58:00Z" w16du:dateUtc="2025-02-25T13:58:00Z">
+        <w:r>
+          <w:rPr>
+            <w:b/>
+            <w:bCs/>
+            <w:rPrChange w:id="149" w:author="basil ali" w:date="2025-02-25T21:59:00Z" w16du:dateUtc="2025-02-25T13:59:00Z">
+              <w:rPr/>
+            </w:rPrChange>
+          </w:rPr>
+          <w:t>)</w:t>
+        </w:r>
+      </w:ins>
+    </w:p>
+    <w:p>
+      <w:pPr>
+        <w:pStyle w:val="ListParagraph"/>
+        <w:jc w:val="center"/>
+        <w:rPr>
+          <w:ins w:id="150" w:author="basil ali" w:date="2025-02-25T21:58:00Z" w16du:dateUtc="2025-02-25T13:58:00Z"/>
+          <w:b/>
+          <w:bCs/>
+          <w:rPrChange w:id="151" w:author="basil ali" w:date="2025-02-25T21:59:00Z" w16du:dateUtc="2025-02-25T13:59:00Z">
+            <w:rPr>
+              <w:ins w:id="152" w:author="basil ali" w:date="2025-02-25T21:58:00Z" w16du:dateUtc="2025-02-25T13:58:00Z"/>
+            </w:rPr>
+          </w:rPrChange>
+        </w:rPr>
+        <w:pPrChange w:id="153" w:author="basil ali" w:date="2025-02-25T21:59:00Z" w16du:dateUtc="2025-02-25T13:59:00Z">
+          <w:pPr>
+            <w:pStyle w:val="ListParagraph"/>
+          </w:pPr>
+        </w:pPrChange>
+      </w:pPr>
+    </w:p>
+    <w:p>
+      <w:pPr>
+        <w:pStyle w:val="ListParagraph"/>
+        <w:rPr>
+          <w:ins w:id="154" w:author="basil ali" w:date="2025-02-25T21:59:00Z" w16du:dateUtc="2025-02-25T13:59:00Z"/>
+        </w:rPr>
+      </w:pPr>
+      <w:ins w:id="155" w:author="basil ali" w:date="2025-02-25T21:58:00Z" w16du:dateUtc="2025-02-25T13:58:00Z">
+        <w:r>
+          <w:t xml:space="preserve">When the timer overflows </w:t>
+        </w:r>
+      </w:ins>
+      <w:ins w:id="156" w:author="basil ali" w:date="2025-02-25T21:59:00Z" w16du:dateUtc="2025-02-25T13:59:00Z">
+        <w:r>
+          <w:t>i.e., Reaches</w:t>
+        </w:r>
+      </w:ins>
+      <w:ins w:id="157" w:author="basil ali" w:date="2025-02-25T21:58:00Z" w16du:dateUtc="2025-02-25T13:58:00Z">
+        <w:r>
+          <w:t xml:space="preserve"> </w:t>
+        </w:r>
+      </w:ins>
+      <w:ins w:id="158" w:author="basil ali" w:date="2025-02-25T21:59:00Z" w16du:dateUtc="2025-02-25T13:59:00Z">
+        <w:r>
+          <w:t>its</w:t>
+        </w:r>
+      </w:ins>
+      <w:ins w:id="159" w:author="basil ali" w:date="2025-02-25T21:58:00Z" w16du:dateUtc="2025-02-25T13:58:00Z">
+        <w:r>
+          <w:t xml:space="preserve"> </w:t>
+        </w:r>
+      </w:ins>
+      <w:ins w:id="160" w:author="basil ali" w:date="2025-02-25T21:59:00Z" w16du:dateUtc="2025-02-25T13:59:00Z">
+        <w:r>
+          <w:t>compared</w:t>
+        </w:r>
+      </w:ins>
+      <w:ins w:id="161" w:author="basil ali" w:date="2025-02-25T21:58:00Z" w16du:dateUtc="2025-02-25T13:58:00Z">
+        <w:r>
+          <w:t xml:space="preserve"> value </w:t>
+        </w:r>
+      </w:ins>
+      <w:ins w:id="162" w:author="basil ali" w:date="2025-02-25T21:59:00Z" w16du:dateUtc="2025-02-25T13:59:00Z">
+        <w:r>
+          <w:t>(</w:t>
+        </w:r>
+      </w:ins>
+      <w:ins w:id="163" w:author="basil ali" w:date="2025-02-25T21:58:00Z" w16du:dateUtc="2025-02-25T13:58:00Z">
+        <w:r>
+          <w:t>the ARR)</w:t>
+        </w:r>
+      </w:ins>
+    </w:p>
+    <w:p>
+      <w:pPr>
+        <w:pStyle w:val="ListParagraph"/>
+        <w:rPr>
+          <w:ins w:id="164" w:author="basil ali" w:date="2025-02-25T22:00:00Z" w16du:dateUtc="2025-02-25T14:00:00Z"/>
+          <w:b/>
+          <w:bCs/>
+          <w:i/>
+          <w:iCs/>
+          <w:u w:val="single"/>
+          <w:rPrChange w:id="165" w:author="basil ali" w:date="2025-02-25T22:01:00Z" w16du:dateUtc="2025-02-25T14:01:00Z">
+            <w:rPr>
+              <w:ins w:id="166" w:author="basil ali" w:date="2025-02-25T22:00:00Z" w16du:dateUtc="2025-02-25T14:00:00Z"/>
+            </w:rPr>
+          </w:rPrChange>
+        </w:rPr>
+      </w:pPr>
+      <w:ins w:id="167" w:author="basil ali" w:date="2025-02-25T22:00:00Z" w16du:dateUtc="2025-02-25T14:00:00Z">
+        <w:r>
+          <w:rPr>
+            <w:b/>
+            <w:bCs/>
+            <w:i/>
+            <w:iCs/>
+            <w:u w:val="single"/>
+            <w:rPrChange w:id="168" w:author="basil ali" w:date="2025-02-25T22:01:00Z" w16du:dateUtc="2025-02-25T14:01:00Z">
+              <w:rPr/>
+            </w:rPrChange>
+          </w:rPr>
+          <w:lastRenderedPageBreak/>
+          <w:t>Weak Function:</w:t>
+        </w:r>
+      </w:ins>
+    </w:p>
+    <w:p>
+      <w:pPr>
+        <w:pStyle w:val="ListParagraph"/>
+        <w:rPr>
+          <w:ins w:id="169" w:author="basil ali" w:date="2025-02-25T22:01:00Z" w16du:dateUtc="2025-02-25T14:01:00Z"/>
+          <w:b/>
+          <w:bCs/>
+          <w:i/>
+          <w:iCs/>
+          <w:u w:val="single"/>
+        </w:rPr>
+      </w:pPr>
+      <w:ins w:id="170" w:author="basil ali" w:date="2025-02-25T22:01:00Z">
+        <w:r>
+          <w:rPr>
+            <w:b/>
+            <w:bCs/>
+            <w:i/>
+            <w:iCs/>
+            <w:u w:val="single"/>
+            <w:rPrChange w:id="171" w:author="basil ali" w:date="2025-02-25T22:01:00Z" w16du:dateUtc="2025-02-25T14:01:00Z">
+              <w:rPr/>
+            </w:rPrChange>
+          </w:rPr>
+          <w:t xml:space="preserve">if you provide your own definition </w:t>
+        </w:r>
+      </w:ins>
+      <w:ins w:id="172" w:author="basil ali" w:date="2025-02-25T22:01:00Z" w16du:dateUtc="2025-02-25T14:01:00Z">
+        <w:r>
+          <w:rPr>
+            <w:b/>
+            <w:bCs/>
+            <w:i/>
+            <w:iCs/>
+            <w:u w:val="single"/>
+            <w:rPrChange w:id="173" w:author="basil ali" w:date="2025-02-25T22:01:00Z" w16du:dateUtc="2025-02-25T14:01:00Z">
+              <w:rPr/>
+            </w:rPrChange>
+          </w:rPr>
+          <w:t xml:space="preserve">of the function </w:t>
+        </w:r>
+      </w:ins>
+      <w:ins w:id="174" w:author="basil ali" w:date="2025-02-25T22:01:00Z">
+        <w:r>
+          <w:rPr>
+            <w:b/>
+            <w:bCs/>
+            <w:i/>
+            <w:iCs/>
+            <w:u w:val="single"/>
+            <w:rPrChange w:id="175" w:author="basil ali" w:date="2025-02-25T22:01:00Z" w16du:dateUtc="2025-02-25T14:01:00Z">
+              <w:rPr/>
+            </w:rPrChange>
+          </w:rPr>
+          <w:t>in your project, your version will override the default one.</w:t>
+        </w:r>
+      </w:ins>
+    </w:p>
+    <w:p>
+      <w:pPr>
+        <w:pStyle w:val="ListParagraph"/>
+        <w:rPr>
+          <w:ins w:id="176" w:author="basil ali" w:date="2025-02-25T22:03:00Z" w16du:dateUtc="2025-02-25T14:03:00Z"/>
+        </w:rPr>
+      </w:pPr>
+    </w:p>
+    <w:p>
+      <w:pPr>
+        <w:pStyle w:val="ListParagraph"/>
+        <w:rPr>
+          <w:ins w:id="177" w:author="basil ali" w:date="2025-02-25T22:02:00Z" w16du:dateUtc="2025-02-25T14:02:00Z"/>
+        </w:rPr>
+      </w:pPr>
+      <w:ins w:id="178" w:author="basil ali" w:date="2025-02-25T22:01:00Z" w16du:dateUtc="2025-02-25T14:01:00Z">
+        <w:r>
+          <w:t xml:space="preserve">The </w:t>
+        </w:r>
+      </w:ins>
+      <w:proofErr w:type="spellStart"/>
+      <w:ins w:id="179" w:author="basil ali" w:date="2025-02-25T22:01:00Z">
+        <w:r>
+          <w:rPr>
+            <w:b/>
+            <w:bCs/>
+            <w:rPrChange w:id="180" w:author="basil ali" w:date="2025-02-25T22:01:00Z" w16du:dateUtc="2025-02-25T14:01:00Z">
+              <w:rPr/>
+            </w:rPrChange>
+          </w:rPr>
+          <w:t>HAL_TIM_</w:t>
+        </w:r>
+        <w:proofErr w:type="gramStart"/>
+        <w:r>
+          <w:rPr>
+            <w:b/>
+            <w:bCs/>
+            <w:rPrChange w:id="181" w:author="basil ali" w:date="2025-02-25T22:01:00Z" w16du:dateUtc="2025-02-25T14:01:00Z">
+              <w:rPr/>
+            </w:rPrChange>
+          </w:rPr>
+          <w:t>PeriodElapsedCallback</w:t>
+        </w:r>
+      </w:ins>
+      <w:proofErr w:type="spellEnd"/>
+      <w:ins w:id="182" w:author="basil ali" w:date="2025-02-25T22:01:00Z" w16du:dateUtc="2025-02-25T14:01:00Z">
+        <w:r>
+          <w:rPr>
+            <w:b/>
+            <w:bCs/>
+            <w:rPrChange w:id="183" w:author="basil ali" w:date="2025-02-25T22:01:00Z" w16du:dateUtc="2025-02-25T14:01:00Z">
+              <w:rPr/>
+            </w:rPrChange>
+          </w:rPr>
+          <w:t>(</w:t>
+        </w:r>
+        <w:proofErr w:type="gramEnd"/>
+        <w:r>
+          <w:rPr>
+            <w:b/>
+            <w:bCs/>
+            <w:rPrChange w:id="184" w:author="basil ali" w:date="2025-02-25T22:01:00Z" w16du:dateUtc="2025-02-25T14:01:00Z">
+              <w:rPr/>
+            </w:rPrChange>
+          </w:rPr>
+          <w:t>)</w:t>
+        </w:r>
+        <w:r>
+          <w:t xml:space="preserve"> is a </w:t>
+        </w:r>
+        <w:r>
+          <w:rPr>
+            <w:b/>
+            <w:bCs/>
+            <w:color w:val="4472C4" w:themeColor="accent1"/>
+            <w:rPrChange w:id="185" w:author="basil ali" w:date="2025-02-25T22:02:00Z" w16du:dateUtc="2025-02-25T14:02:00Z">
+              <w:rPr/>
+            </w:rPrChange>
+          </w:rPr>
+          <w:t xml:space="preserve">Weak </w:t>
+        </w:r>
+      </w:ins>
+      <w:ins w:id="186" w:author="basil ali" w:date="2025-02-25T22:02:00Z" w16du:dateUtc="2025-02-25T14:02:00Z">
+        <w:r>
+          <w:rPr>
+            <w:b/>
+            <w:bCs/>
+            <w:color w:val="4472C4" w:themeColor="accent1"/>
+          </w:rPr>
+          <w:t>Function</w:t>
+        </w:r>
+      </w:ins>
+      <w:ins w:id="187" w:author="basil ali" w:date="2025-02-25T22:01:00Z" w16du:dateUtc="2025-02-25T14:01:00Z">
+        <w:r>
+          <w:t>.</w:t>
+        </w:r>
+      </w:ins>
+    </w:p>
+    <w:p>
+      <w:pPr>
+        <w:pStyle w:val="ListParagraph"/>
+        <w:rPr>
+          <w:ins w:id="188" w:author="basil ali" w:date="2025-02-25T22:02:00Z" w16du:dateUtc="2025-02-25T14:02:00Z"/>
+        </w:rPr>
+      </w:pPr>
+    </w:p>
+    <w:p>
+      <w:pPr>
+        <w:pStyle w:val="ListParagraph"/>
+        <w:rPr>
+          <w:ins w:id="189" w:author="basil ali" w:date="2025-02-25T22:02:00Z"/>
+        </w:rPr>
+      </w:pPr>
+      <w:ins w:id="190" w:author="basil ali" w:date="2025-02-25T22:02:00Z">
+        <w:r>
+          <w:rPr>
+            <w:b/>
+            <w:bCs/>
+          </w:rPr>
+          <w:t>Is It Customizable?</w:t>
+        </w:r>
+      </w:ins>
+    </w:p>
+    <w:p>
+      <w:pPr>
+        <w:pStyle w:val="ListParagraph"/>
+        <w:numPr>
+          <w:ilvl w:val="0"/>
+          <w:numId w:val="5"/>
+        </w:numPr>
+        <w:rPr>
+          <w:ins w:id="191" w:author="basil ali" w:date="2025-02-25T22:03:00Z" w16du:dateUtc="2025-02-25T14:03:00Z"/>
+        </w:rPr>
+      </w:pPr>
+      <w:ins w:id="192" w:author="basil ali" w:date="2025-02-25T22:02:00Z">
+        <w:r>
+          <w:rPr>
+            <w:b/>
+            <w:bCs/>
+          </w:rPr>
+          <w:t>Yes</w:t>
+        </w:r>
+      </w:ins>
+      <w:ins w:id="193" w:author="basil ali" w:date="2025-02-25T22:03:00Z" w16du:dateUtc="2025-02-25T14:03:00Z">
+        <w:r>
+          <w:rPr>
+            <w:b/>
+            <w:bCs/>
+          </w:rPr>
+          <w:t xml:space="preserve"> the </w:t>
+        </w:r>
+        <w:proofErr w:type="spellStart"/>
+        <w:r>
+          <w:rPr>
+            <w:b/>
+            <w:bCs/>
+          </w:rPr>
+          <w:t>HAL_TIM_</w:t>
+        </w:r>
+        <w:proofErr w:type="gramStart"/>
+        <w:r>
+          <w:rPr>
+            <w:b/>
+            <w:bCs/>
+          </w:rPr>
+          <w:t>PeriodElapsedCallback</w:t>
+        </w:r>
+        <w:proofErr w:type="spellEnd"/>
+        <w:r>
+          <w:rPr>
+            <w:b/>
+            <w:bCs/>
+          </w:rPr>
+          <w:t>(</w:t>
+        </w:r>
+        <w:proofErr w:type="gramEnd"/>
+        <w:r>
+          <w:rPr>
+            <w:b/>
+            <w:bCs/>
+          </w:rPr>
+          <w:t>)</w:t>
+        </w:r>
+        <w:r>
+          <w:t xml:space="preserve"> </w:t>
+        </w:r>
+        <w:r>
+          <w:t>function is Customizable.</w:t>
+        </w:r>
+      </w:ins>
+    </w:p>
+    <w:p>
+      <w:pPr>
+        <w:pStyle w:val="ListParagraph"/>
+        <w:rPr>
+          <w:ins w:id="194" w:author="basil ali" w:date="2025-02-25T22:02:00Z"/>
+        </w:rPr>
+        <w:pPrChange w:id="195" w:author="basil ali" w:date="2025-02-25T22:03:00Z" w16du:dateUtc="2025-02-25T14:03:00Z">
+          <w:pPr>
+            <w:pStyle w:val="ListParagraph"/>
+            <w:numPr>
+              <w:numId w:val="5"/>
+            </w:numPr>
+            <w:tabs>
+              <w:tab w:val="num" w:pos="720"/>
+            </w:tabs>
+            <w:ind w:hanging="360"/>
+          </w:pPr>
+        </w:pPrChange>
+      </w:pPr>
+      <w:ins w:id="196" w:author="basil ali" w:date="2025-02-25T22:03:00Z" w16du:dateUtc="2025-02-25T14:03:00Z">
+        <w:r>
+          <w:rPr>
+            <w:b/>
+            <w:bCs/>
+          </w:rPr>
+          <w:t xml:space="preserve"> </w:t>
+        </w:r>
+      </w:ins>
+      <w:ins w:id="197" w:author="basil ali" w:date="2025-02-25T22:02:00Z">
+        <w:r>
+          <w:t>You can completely customize this function. You write your own version to perform any tasks you want when the timer interrupt occurs.</w:t>
+        </w:r>
+      </w:ins>
+    </w:p>
+    <w:p>
+      <w:pPr>
+        <w:pStyle w:val="ListParagraph"/>
+        <w:rPr>
+          <w:ins w:id="198" w:author="basil ali" w:date="2025-02-25T22:04:00Z" w16du:dateUtc="2025-02-25T14:04:00Z"/>
+        </w:rPr>
+      </w:pPr>
+    </w:p>
+    <w:p>
+      <w:pPr>
+        <w:pStyle w:val="ListParagraph"/>
+        <w:rPr>
+          <w:ins w:id="199" w:author="basil ali" w:date="2025-02-25T22:04:00Z" w16du:dateUtc="2025-02-25T14:04:00Z"/>
+        </w:rPr>
+      </w:pPr>
+      <w:ins w:id="200" w:author="basil ali" w:date="2025-02-25T22:04:00Z" w16du:dateUtc="2025-02-25T14:04:00Z">
+        <w:r>
+          <w:t xml:space="preserve">The location of function </w:t>
+        </w:r>
+      </w:ins>
+    </w:p>
+    <w:p>
+      <w:pPr>
+        <w:pStyle w:val="ListParagraph"/>
+        <w:jc w:val="center"/>
+        <w:rPr>
+          <w:ins w:id="201" w:author="basil ali" w:date="2025-02-25T22:04:00Z" w16du:dateUtc="2025-02-25T14:04:00Z"/>
+          <w:b/>
+          <w:bCs/>
+        </w:rPr>
+        <w:pPrChange w:id="202" w:author="basil ali" w:date="2025-02-25T22:05:00Z" w16du:dateUtc="2025-02-25T14:05:00Z">
+          <w:pPr>
+            <w:pStyle w:val="ListParagraph"/>
+          </w:pPr>
+        </w:pPrChange>
+      </w:pPr>
+      <w:proofErr w:type="spellStart"/>
+      <w:ins w:id="203" w:author="basil ali" w:date="2025-02-25T22:04:00Z" w16du:dateUtc="2025-02-25T14:04:00Z">
+        <w:r>
+          <w:rPr>
+            <w:b/>
+            <w:bCs/>
+          </w:rPr>
+          <w:t>HAL_TIM_</w:t>
+        </w:r>
+        <w:proofErr w:type="gramStart"/>
+        <w:r>
+          <w:rPr>
+            <w:b/>
+            <w:bCs/>
+          </w:rPr>
+          <w:t>PeriodElapsedCallback</w:t>
+        </w:r>
+        <w:proofErr w:type="spellEnd"/>
+        <w:r>
+          <w:rPr>
+            <w:b/>
+            <w:bCs/>
+          </w:rPr>
+          <w:t>(</w:t>
+        </w:r>
+        <w:proofErr w:type="gramEnd"/>
+        <w:r>
+          <w:rPr>
+            <w:b/>
+            <w:bCs/>
+          </w:rPr>
+          <w:t>)</w:t>
+        </w:r>
+      </w:ins>
+    </w:p>
+    <w:p>
+      <w:pPr>
+        <w:pStyle w:val="ListParagraph"/>
+        <w:rPr>
+          <w:ins w:id="204" w:author="basil ali" w:date="2025-02-25T22:04:00Z" w16du:dateUtc="2025-02-25T14:04:00Z"/>
+          <w:rPrChange w:id="205" w:author="basil ali" w:date="2025-02-25T22:05:00Z" w16du:dateUtc="2025-02-25T14:05:00Z">
+            <w:rPr>
+              <w:ins w:id="206" w:author="basil ali" w:date="2025-02-25T22:04:00Z" w16du:dateUtc="2025-02-25T14:04:00Z"/>
+              <w:b/>
+              <w:bCs/>
+            </w:rPr>
+          </w:rPrChange>
+        </w:rPr>
+      </w:pPr>
+      <w:ins w:id="207" w:author="basil ali" w:date="2025-02-25T22:05:00Z" w16du:dateUtc="2025-02-25T14:05:00Z">
+        <w:r>
+          <w:rPr>
+            <w:rPrChange w:id="208" w:author="basil ali" w:date="2025-02-25T22:05:00Z" w16du:dateUtc="2025-02-25T14:05:00Z">
+              <w:rPr>
+                <w:b/>
+                <w:bCs/>
+              </w:rPr>
+            </w:rPrChange>
+          </w:rPr>
+          <w:t>is</w:t>
+        </w:r>
+      </w:ins>
+    </w:p>
+    <w:p>
+      <w:pPr>
+        <w:pStyle w:val="ListParagraph"/>
+        <w:jc w:val="center"/>
+        <w:rPr>
+          <w:ins w:id="209" w:author="basil ali" w:date="2025-02-25T22:05:00Z" w16du:dateUtc="2025-02-25T14:05:00Z"/>
+          <w:b/>
+          <w:bCs/>
+        </w:rPr>
+        <w:pPrChange w:id="210" w:author="basil ali" w:date="2025-02-25T22:05:00Z" w16du:dateUtc="2025-02-25T14:05:00Z">
+          <w:pPr>
+            <w:pStyle w:val="ListParagraph"/>
+          </w:pPr>
+        </w:pPrChange>
+      </w:pPr>
+      <w:ins w:id="211" w:author="basil ali" w:date="2025-02-25T22:04:00Z" w16du:dateUtc="2025-02-25T14:04:00Z">
+        <w:r>
+          <w:rPr>
+            <w:b/>
+            <w:bCs/>
+          </w:rPr>
+          <w:t>User code begin 4</w:t>
+        </w:r>
+      </w:ins>
+    </w:p>
+    <w:p>
+      <w:pPr>
+        <w:pStyle w:val="ListParagraph"/>
+        <w:rPr>
+          <w:ins w:id="212" w:author="basil ali" w:date="2025-02-25T22:05:00Z" w16du:dateUtc="2025-02-25T14:05:00Z"/>
+          <w:b/>
+          <w:bCs/>
+        </w:rPr>
+      </w:pPr>
+    </w:p>
+    <w:p>
+      <w:pPr>
+        <w:pStyle w:val="ListParagraph"/>
+        <w:rPr>
+          <w:ins w:id="213" w:author="basil ali" w:date="2025-02-25T22:05:00Z" w16du:dateUtc="2025-02-25T14:05:00Z"/>
+          <w:b/>
+          <w:bCs/>
+        </w:rPr>
+      </w:pPr>
+      <w:ins w:id="214" w:author="basil ali" w:date="2025-02-25T22:05:00Z" w16du:dateUtc="2025-02-25T14:05:00Z">
+        <w:r>
+          <w:rPr>
+            <w:b/>
+            <w:bCs/>
+          </w:rPr>
+          <w:t xml:space="preserve">The location of the function </w:t>
+        </w:r>
+      </w:ins>
+    </w:p>
+    <w:p>
+      <w:pPr>
+        <w:pStyle w:val="ListParagraph"/>
+        <w:jc w:val="center"/>
+        <w:rPr>
+          <w:ins w:id="215" w:author="basil ali" w:date="2025-02-25T22:05:00Z" w16du:dateUtc="2025-02-25T14:05:00Z"/>
+          <w:b/>
+          <w:bCs/>
+        </w:rPr>
+      </w:pPr>
+      <w:proofErr w:type="spellStart"/>
+      <w:ins w:id="216" w:author="basil ali" w:date="2025-02-25T22:05:00Z" w16du:dateUtc="2025-02-25T14:05:00Z">
+        <w:r>
+          <w:rPr>
+            <w:b/>
+            <w:bCs/>
+          </w:rPr>
+          <w:t>HAL_TIM_Base_Start_IT</w:t>
+        </w:r>
+        <w:proofErr w:type="spellEnd"/>
+        <w:r>
+          <w:rPr>
+            <w:b/>
+            <w:bCs/>
+          </w:rPr>
+          <w:t>(&amp;htim2);</w:t>
+        </w:r>
+      </w:ins>
+    </w:p>
+    <w:p>
+      <w:pPr>
+        <w:pStyle w:val="ListParagraph"/>
+        <w:rPr>
+          <w:ins w:id="217" w:author="basil ali" w:date="2025-02-25T22:05:00Z" w16du:dateUtc="2025-02-25T14:05:00Z"/>
+        </w:rPr>
+      </w:pPr>
+      <w:ins w:id="218" w:author="basil ali" w:date="2025-02-25T22:05:00Z" w16du:dateUtc="2025-02-25T14:05:00Z">
+        <w:r>
+          <w:t xml:space="preserve">Is </w:t>
+        </w:r>
+      </w:ins>
+    </w:p>
+    <w:p>
+      <w:pPr>
+        <w:pStyle w:val="ListParagraph"/>
+        <w:jc w:val="center"/>
+        <w:pPrChange w:id="219" w:author="basil ali" w:date="2025-02-25T22:06:00Z" w16du:dateUtc="2025-02-25T14:06:00Z">
+          <w:pPr>
+            <w:pStyle w:val="ListParagraph"/>
+          </w:pPr>
+        </w:pPrChange>
+      </w:pPr>
+      <w:ins w:id="220" w:author="basil ali" w:date="2025-02-25T22:05:00Z" w16du:dateUtc="2025-02-25T14:05:00Z">
+        <w:r>
+          <w:t>User Code begin 2</w:t>
+        </w:r>
+      </w:ins>
+    </w:p>
     <w:sectPr>
       <w:pgSz w:w="12240" w:h="15840"/>
       <w:pgMar w:top="1440" w:right="1440" w:bottom="1440" w:left="1440" w:header="720" w:footer="720" w:gutter="0"/>
@@ -287,6 +2965,561 @@
 <file path=word/numbering.xml><?xml version="1.0" encoding="utf-8"?>
 <w:numbering xmlns:wpc="http://schemas.microsoft.com/office/word/2010/wordprocessingCanvas" xmlns:cx="http://schemas.microsoft.com/office/drawing/2014/chartex" xmlns:cx1="http://schemas.microsoft.com/office/drawing/2015/9/8/chartex" xmlns:cx2="http://schemas.microsoft.com/office/drawing/2015/10/21/chartex" xmlns:cx3="http://schemas.microsoft.com/office/drawing/2016/5/9/chartex" xmlns:cx4="http://schemas.microsoft.com/office/drawing/2016/5/10/chartex" xmlns:cx5="http://schemas.microsoft.com/office/drawing/2016/5/11/chartex" xmlns:cx6="http://schemas.microsoft.com/office/drawing/2016/5/12/chartex" xmlns:cx7="http://schemas.microsoft.com/office/drawing/2016/5/13/chartex" xmlns:cx8="http://schemas.microsoft.com/office/drawing/2016/5/14/chartex" xmlns:mc="http://schemas.openxmlformats.org/markup-compatibility/2006" xmlns:aink="http://schemas.microsoft.com/office/drawing/2016/ink" xmlns:am3d="http://schemas.microsoft.com/office/drawing/2017/model3d" xmlns:o="urn:schemas-microsoft-com:office:office" xmlns:oel="http://schemas.microsoft.com/office/2019/extlst" xmlns:r="http://schemas.openxmlformats.org/officeDocument/2006/relationships" xmlns:m="http://schemas.openxmlformats.org/officeDocument/2006/math" xmlns:v="urn:schemas-microsoft-com:vml" xmlns:wp14="http://schemas.microsoft.com/office/word/2010/wordprocessingDrawing" xmlns:wp="http://schemas.openxmlformats.org/drawingml/2006/wordprocessingDrawing" xmlns:w10="urn:schemas-microsoft-com:office:word" xmlns:w="http://schemas.openxmlformats.org/wordprocessingml/2006/main" xmlns:w14="http://schemas.microsoft.com/office/word/2010/wordml" xmlns:w15="http://schemas.microsoft.com/office/word/2012/wordml" xmlns:w16cex="http://schemas.microsoft.com/office/word/2018/wordml/cex" xmlns:w16cid="http://schemas.microsoft.com/office/word/2016/wordml/cid" xmlns:w16="http://schemas.microsoft.com/office/word/2018/wordml" xmlns:w16du="http://schemas.microsoft.com/office/word/2023/wordml/word16du" xmlns:w16sdtdh="http://schemas.microsoft.com/office/word/2020/wordml/sdtdatahash" xmlns:w16sdtfl="http://schemas.microsoft.com/office/word/2024/wordml/sdtformatlock" xmlns:w16se="http://schemas.microsoft.com/office/word/2015/wordml/symex" xmlns:wpg="http://schemas.microsoft.com/office/word/2010/wordprocessingGroup" xmlns:wpi="http://schemas.microsoft.com/office/word/2010/wordprocessingInk" xmlns:wne="http://schemas.microsoft.com/office/word/2006/wordml" xmlns:wps="http://schemas.microsoft.com/office/word/2010/wordprocessingShape" mc:Ignorable="w14 w15 w16se w16cid w16 w16cex w16sdtdh w16sdtfl w16du wp14">
   <w:abstractNum w:abstractNumId="0" w15:restartNumberingAfterBreak="0">
+    <w:nsid w:val="339A63B5"/>
+    <w:multiLevelType w:val="hybridMultilevel"/>
+    <w:tmpl w:val="E258E9F6"/>
+    <w:lvl w:ilvl="0" w:tplc="482E93EA">
+      <w:numFmt w:val="bullet"/>
+      <w:lvlText w:val="-"/>
+      <w:lvlJc w:val="left"/>
+      <w:pPr>
+        <w:ind w:left="720" w:hanging="360"/>
+      </w:pPr>
+      <w:rPr>
+        <w:rFonts w:ascii="Calibri" w:eastAsiaTheme="minorEastAsia" w:hAnsi="Calibri" w:cs="Calibri" w:hint="default"/>
+      </w:rPr>
+    </w:lvl>
+    <w:lvl w:ilvl="1" w:tplc="04090003" w:tentative="1">
+      <w:start w:val="1"/>
+      <w:numFmt w:val="bullet"/>
+      <w:lvlText w:val="o"/>
+      <w:lvlJc w:val="left"/>
+      <w:pPr>
+        <w:ind w:left="1440" w:hanging="360"/>
+      </w:pPr>
+      <w:rPr>
+        <w:rFonts w:ascii="Courier New" w:hAnsi="Courier New" w:cs="Courier New" w:hint="default"/>
+      </w:rPr>
+    </w:lvl>
+    <w:lvl w:ilvl="2" w:tplc="04090005" w:tentative="1">
+      <w:start w:val="1"/>
+      <w:numFmt w:val="bullet"/>
+      <w:lvlText w:val=""/>
+      <w:lvlJc w:val="left"/>
+      <w:pPr>
+        <w:ind w:left="2160" w:hanging="360"/>
+      </w:pPr>
+      <w:rPr>
+        <w:rFonts w:ascii="Wingdings" w:hAnsi="Wingdings" w:hint="default"/>
+      </w:rPr>
+    </w:lvl>
+    <w:lvl w:ilvl="3" w:tplc="04090001" w:tentative="1">
+      <w:start w:val="1"/>
+      <w:numFmt w:val="bullet"/>
+      <w:lvlText w:val=""/>
+      <w:lvlJc w:val="left"/>
+      <w:pPr>
+        <w:ind w:left="2880" w:hanging="360"/>
+      </w:pPr>
+      <w:rPr>
+        <w:rFonts w:ascii="Symbol" w:hAnsi="Symbol" w:hint="default"/>
+      </w:rPr>
+    </w:lvl>
+    <w:lvl w:ilvl="4" w:tplc="04090003" w:tentative="1">
+      <w:start w:val="1"/>
+      <w:numFmt w:val="bullet"/>
+      <w:lvlText w:val="o"/>
+      <w:lvlJc w:val="left"/>
+      <w:pPr>
+        <w:ind w:left="3600" w:hanging="360"/>
+      </w:pPr>
+      <w:rPr>
+        <w:rFonts w:ascii="Courier New" w:hAnsi="Courier New" w:cs="Courier New" w:hint="default"/>
+      </w:rPr>
+    </w:lvl>
+    <w:lvl w:ilvl="5" w:tplc="04090005" w:tentative="1">
+      <w:start w:val="1"/>
+      <w:numFmt w:val="bullet"/>
+      <w:lvlText w:val=""/>
+      <w:lvlJc w:val="left"/>
+      <w:pPr>
+        <w:ind w:left="4320" w:hanging="360"/>
+      </w:pPr>
+      <w:rPr>
+        <w:rFonts w:ascii="Wingdings" w:hAnsi="Wingdings" w:hint="default"/>
+      </w:rPr>
+    </w:lvl>
+    <w:lvl w:ilvl="6" w:tplc="04090001" w:tentative="1">
+      <w:start w:val="1"/>
+      <w:numFmt w:val="bullet"/>
+      <w:lvlText w:val=""/>
+      <w:lvlJc w:val="left"/>
+      <w:pPr>
+        <w:ind w:left="5040" w:hanging="360"/>
+      </w:pPr>
+      <w:rPr>
+        <w:rFonts w:ascii="Symbol" w:hAnsi="Symbol" w:hint="default"/>
+      </w:rPr>
+    </w:lvl>
+    <w:lvl w:ilvl="7" w:tplc="04090003" w:tentative="1">
+      <w:start w:val="1"/>
+      <w:numFmt w:val="bullet"/>
+      <w:lvlText w:val="o"/>
+      <w:lvlJc w:val="left"/>
+      <w:pPr>
+        <w:ind w:left="5760" w:hanging="360"/>
+      </w:pPr>
+      <w:rPr>
+        <w:rFonts w:ascii="Courier New" w:hAnsi="Courier New" w:cs="Courier New" w:hint="default"/>
+      </w:rPr>
+    </w:lvl>
+    <w:lvl w:ilvl="8" w:tplc="04090005" w:tentative="1">
+      <w:start w:val="1"/>
+      <w:numFmt w:val="bullet"/>
+      <w:lvlText w:val=""/>
+      <w:lvlJc w:val="left"/>
+      <w:pPr>
+        <w:ind w:left="6480" w:hanging="360"/>
+      </w:pPr>
+      <w:rPr>
+        <w:rFonts w:ascii="Wingdings" w:hAnsi="Wingdings" w:hint="default"/>
+      </w:rPr>
+    </w:lvl>
+  </w:abstractNum>
+  <w:abstractNum w:abstractNumId="1" w15:restartNumberingAfterBreak="0">
+    <w:nsid w:val="43043FED"/>
+    <w:multiLevelType w:val="multilevel"/>
+    <w:tmpl w:val="740AFF78"/>
+    <w:lvl w:ilvl="0">
+      <w:start w:val="1"/>
+      <w:numFmt w:val="bullet"/>
+      <w:lvlText w:val=""/>
+      <w:lvlJc w:val="left"/>
+      <w:pPr>
+        <w:tabs>
+          <w:tab w:val="num" w:pos="720"/>
+        </w:tabs>
+        <w:ind w:left="720" w:hanging="360"/>
+      </w:pPr>
+      <w:rPr>
+        <w:rFonts w:ascii="Symbol" w:hAnsi="Symbol" w:hint="default"/>
+        <w:sz w:val="20"/>
+      </w:rPr>
+    </w:lvl>
+    <w:lvl w:ilvl="1">
+      <w:start w:val="1"/>
+      <w:numFmt w:val="bullet"/>
+      <w:lvlText w:val="o"/>
+      <w:lvlJc w:val="left"/>
+      <w:pPr>
+        <w:tabs>
+          <w:tab w:val="num" w:pos="1440"/>
+        </w:tabs>
+        <w:ind w:left="1440" w:hanging="360"/>
+      </w:pPr>
+      <w:rPr>
+        <w:rFonts w:ascii="Courier New" w:hAnsi="Courier New" w:hint="default"/>
+        <w:sz w:val="20"/>
+      </w:rPr>
+    </w:lvl>
+    <w:lvl w:ilvl="2" w:tentative="1">
+      <w:start w:val="1"/>
+      <w:numFmt w:val="bullet"/>
+      <w:lvlText w:val=""/>
+      <w:lvlJc w:val="left"/>
+      <w:pPr>
+        <w:tabs>
+          <w:tab w:val="num" w:pos="2160"/>
+        </w:tabs>
+        <w:ind w:left="2160" w:hanging="360"/>
+      </w:pPr>
+      <w:rPr>
+        <w:rFonts w:ascii="Wingdings" w:hAnsi="Wingdings" w:hint="default"/>
+        <w:sz w:val="20"/>
+      </w:rPr>
+    </w:lvl>
+    <w:lvl w:ilvl="3" w:tentative="1">
+      <w:start w:val="1"/>
+      <w:numFmt w:val="bullet"/>
+      <w:lvlText w:val=""/>
+      <w:lvlJc w:val="left"/>
+      <w:pPr>
+        <w:tabs>
+          <w:tab w:val="num" w:pos="2880"/>
+        </w:tabs>
+        <w:ind w:left="2880" w:hanging="360"/>
+      </w:pPr>
+      <w:rPr>
+        <w:rFonts w:ascii="Wingdings" w:hAnsi="Wingdings" w:hint="default"/>
+        <w:sz w:val="20"/>
+      </w:rPr>
+    </w:lvl>
+    <w:lvl w:ilvl="4" w:tentative="1">
+      <w:start w:val="1"/>
+      <w:numFmt w:val="bullet"/>
+      <w:lvlText w:val=""/>
+      <w:lvlJc w:val="left"/>
+      <w:pPr>
+        <w:tabs>
+          <w:tab w:val="num" w:pos="3600"/>
+        </w:tabs>
+        <w:ind w:left="3600" w:hanging="360"/>
+      </w:pPr>
+      <w:rPr>
+        <w:rFonts w:ascii="Wingdings" w:hAnsi="Wingdings" w:hint="default"/>
+        <w:sz w:val="20"/>
+      </w:rPr>
+    </w:lvl>
+    <w:lvl w:ilvl="5" w:tentative="1">
+      <w:start w:val="1"/>
+      <w:numFmt w:val="bullet"/>
+      <w:lvlText w:val=""/>
+      <w:lvlJc w:val="left"/>
+      <w:pPr>
+        <w:tabs>
+          <w:tab w:val="num" w:pos="4320"/>
+        </w:tabs>
+        <w:ind w:left="4320" w:hanging="360"/>
+      </w:pPr>
+      <w:rPr>
+        <w:rFonts w:ascii="Wingdings" w:hAnsi="Wingdings" w:hint="default"/>
+        <w:sz w:val="20"/>
+      </w:rPr>
+    </w:lvl>
+    <w:lvl w:ilvl="6" w:tentative="1">
+      <w:start w:val="1"/>
+      <w:numFmt w:val="bullet"/>
+      <w:lvlText w:val=""/>
+      <w:lvlJc w:val="left"/>
+      <w:pPr>
+        <w:tabs>
+          <w:tab w:val="num" w:pos="5040"/>
+        </w:tabs>
+        <w:ind w:left="5040" w:hanging="360"/>
+      </w:pPr>
+      <w:rPr>
+        <w:rFonts w:ascii="Wingdings" w:hAnsi="Wingdings" w:hint="default"/>
+        <w:sz w:val="20"/>
+      </w:rPr>
+    </w:lvl>
+    <w:lvl w:ilvl="7" w:tentative="1">
+      <w:start w:val="1"/>
+      <w:numFmt w:val="bullet"/>
+      <w:lvlText w:val=""/>
+      <w:lvlJc w:val="left"/>
+      <w:pPr>
+        <w:tabs>
+          <w:tab w:val="num" w:pos="5760"/>
+        </w:tabs>
+        <w:ind w:left="5760" w:hanging="360"/>
+      </w:pPr>
+      <w:rPr>
+        <w:rFonts w:ascii="Wingdings" w:hAnsi="Wingdings" w:hint="default"/>
+        <w:sz w:val="20"/>
+      </w:rPr>
+    </w:lvl>
+    <w:lvl w:ilvl="8" w:tentative="1">
+      <w:start w:val="1"/>
+      <w:numFmt w:val="bullet"/>
+      <w:lvlText w:val=""/>
+      <w:lvlJc w:val="left"/>
+      <w:pPr>
+        <w:tabs>
+          <w:tab w:val="num" w:pos="6480"/>
+        </w:tabs>
+        <w:ind w:left="6480" w:hanging="360"/>
+      </w:pPr>
+      <w:rPr>
+        <w:rFonts w:ascii="Wingdings" w:hAnsi="Wingdings" w:hint="default"/>
+        <w:sz w:val="20"/>
+      </w:rPr>
+    </w:lvl>
+  </w:abstractNum>
+  <w:abstractNum w:abstractNumId="2" w15:restartNumberingAfterBreak="0">
+    <w:nsid w:val="4BF24D73"/>
+    <w:multiLevelType w:val="multilevel"/>
+    <w:tmpl w:val="FB00B094"/>
+    <w:lvl w:ilvl="0">
+      <w:start w:val="1"/>
+      <w:numFmt w:val="bullet"/>
+      <w:lvlText w:val=""/>
+      <w:lvlJc w:val="left"/>
+      <w:pPr>
+        <w:tabs>
+          <w:tab w:val="num" w:pos="720"/>
+        </w:tabs>
+        <w:ind w:left="720" w:hanging="360"/>
+      </w:pPr>
+      <w:rPr>
+        <w:rFonts w:ascii="Symbol" w:hAnsi="Symbol" w:hint="default"/>
+        <w:sz w:val="20"/>
+      </w:rPr>
+    </w:lvl>
+    <w:lvl w:ilvl="1">
+      <w:start w:val="1"/>
+      <w:numFmt w:val="bullet"/>
+      <w:lvlText w:val="o"/>
+      <w:lvlJc w:val="left"/>
+      <w:pPr>
+        <w:tabs>
+          <w:tab w:val="num" w:pos="1440"/>
+        </w:tabs>
+        <w:ind w:left="1440" w:hanging="360"/>
+      </w:pPr>
+      <w:rPr>
+        <w:rFonts w:ascii="Courier New" w:hAnsi="Courier New" w:hint="default"/>
+        <w:sz w:val="20"/>
+      </w:rPr>
+    </w:lvl>
+    <w:lvl w:ilvl="2" w:tentative="1">
+      <w:start w:val="1"/>
+      <w:numFmt w:val="bullet"/>
+      <w:lvlText w:val=""/>
+      <w:lvlJc w:val="left"/>
+      <w:pPr>
+        <w:tabs>
+          <w:tab w:val="num" w:pos="2160"/>
+        </w:tabs>
+        <w:ind w:left="2160" w:hanging="360"/>
+      </w:pPr>
+      <w:rPr>
+        <w:rFonts w:ascii="Wingdings" w:hAnsi="Wingdings" w:hint="default"/>
+        <w:sz w:val="20"/>
+      </w:rPr>
+    </w:lvl>
+    <w:lvl w:ilvl="3" w:tentative="1">
+      <w:start w:val="1"/>
+      <w:numFmt w:val="bullet"/>
+      <w:lvlText w:val=""/>
+      <w:lvlJc w:val="left"/>
+      <w:pPr>
+        <w:tabs>
+          <w:tab w:val="num" w:pos="2880"/>
+        </w:tabs>
+        <w:ind w:left="2880" w:hanging="360"/>
+      </w:pPr>
+      <w:rPr>
+        <w:rFonts w:ascii="Wingdings" w:hAnsi="Wingdings" w:hint="default"/>
+        <w:sz w:val="20"/>
+      </w:rPr>
+    </w:lvl>
+    <w:lvl w:ilvl="4" w:tentative="1">
+      <w:start w:val="1"/>
+      <w:numFmt w:val="bullet"/>
+      <w:lvlText w:val=""/>
+      <w:lvlJc w:val="left"/>
+      <w:pPr>
+        <w:tabs>
+          <w:tab w:val="num" w:pos="3600"/>
+        </w:tabs>
+        <w:ind w:left="3600" w:hanging="360"/>
+      </w:pPr>
+      <w:rPr>
+        <w:rFonts w:ascii="Wingdings" w:hAnsi="Wingdings" w:hint="default"/>
+        <w:sz w:val="20"/>
+      </w:rPr>
+    </w:lvl>
+    <w:lvl w:ilvl="5" w:tentative="1">
+      <w:start w:val="1"/>
+      <w:numFmt w:val="bullet"/>
+      <w:lvlText w:val=""/>
+      <w:lvlJc w:val="left"/>
+      <w:pPr>
+        <w:tabs>
+          <w:tab w:val="num" w:pos="4320"/>
+        </w:tabs>
+        <w:ind w:left="4320" w:hanging="360"/>
+      </w:pPr>
+      <w:rPr>
+        <w:rFonts w:ascii="Wingdings" w:hAnsi="Wingdings" w:hint="default"/>
+        <w:sz w:val="20"/>
+      </w:rPr>
+    </w:lvl>
+    <w:lvl w:ilvl="6" w:tentative="1">
+      <w:start w:val="1"/>
+      <w:numFmt w:val="bullet"/>
+      <w:lvlText w:val=""/>
+      <w:lvlJc w:val="left"/>
+      <w:pPr>
+        <w:tabs>
+          <w:tab w:val="num" w:pos="5040"/>
+        </w:tabs>
+        <w:ind w:left="5040" w:hanging="360"/>
+      </w:pPr>
+      <w:rPr>
+        <w:rFonts w:ascii="Wingdings" w:hAnsi="Wingdings" w:hint="default"/>
+        <w:sz w:val="20"/>
+      </w:rPr>
+    </w:lvl>
+    <w:lvl w:ilvl="7" w:tentative="1">
+      <w:start w:val="1"/>
+      <w:numFmt w:val="bullet"/>
+      <w:lvlText w:val=""/>
+      <w:lvlJc w:val="left"/>
+      <w:pPr>
+        <w:tabs>
+          <w:tab w:val="num" w:pos="5760"/>
+        </w:tabs>
+        <w:ind w:left="5760" w:hanging="360"/>
+      </w:pPr>
+      <w:rPr>
+        <w:rFonts w:ascii="Wingdings" w:hAnsi="Wingdings" w:hint="default"/>
+        <w:sz w:val="20"/>
+      </w:rPr>
+    </w:lvl>
+    <w:lvl w:ilvl="8" w:tentative="1">
+      <w:start w:val="1"/>
+      <w:numFmt w:val="bullet"/>
+      <w:lvlText w:val=""/>
+      <w:lvlJc w:val="left"/>
+      <w:pPr>
+        <w:tabs>
+          <w:tab w:val="num" w:pos="6480"/>
+        </w:tabs>
+        <w:ind w:left="6480" w:hanging="360"/>
+      </w:pPr>
+      <w:rPr>
+        <w:rFonts w:ascii="Wingdings" w:hAnsi="Wingdings" w:hint="default"/>
+        <w:sz w:val="20"/>
+      </w:rPr>
+    </w:lvl>
+  </w:abstractNum>
+  <w:abstractNum w:abstractNumId="3" w15:restartNumberingAfterBreak="0">
+    <w:nsid w:val="664C4261"/>
+    <w:multiLevelType w:val="multilevel"/>
+    <w:tmpl w:val="99C0DC42"/>
+    <w:lvl w:ilvl="0">
+      <w:start w:val="1"/>
+      <w:numFmt w:val="bullet"/>
+      <w:lvlText w:val=""/>
+      <w:lvlJc w:val="left"/>
+      <w:pPr>
+        <w:tabs>
+          <w:tab w:val="num" w:pos="720"/>
+        </w:tabs>
+        <w:ind w:left="720" w:hanging="360"/>
+      </w:pPr>
+      <w:rPr>
+        <w:rFonts w:ascii="Symbol" w:hAnsi="Symbol" w:hint="default"/>
+        <w:sz w:val="20"/>
+      </w:rPr>
+    </w:lvl>
+    <w:lvl w:ilvl="1">
+      <w:start w:val="1"/>
+      <w:numFmt w:val="decimal"/>
+      <w:lvlText w:val="%2."/>
+      <w:lvlJc w:val="left"/>
+      <w:pPr>
+        <w:ind w:left="1440" w:hanging="360"/>
+      </w:pPr>
+      <w:rPr>
+        <w:rFonts w:hint="default"/>
+      </w:rPr>
+    </w:lvl>
+    <w:lvl w:ilvl="2" w:tentative="1">
+      <w:start w:val="1"/>
+      <w:numFmt w:val="bullet"/>
+      <w:lvlText w:val=""/>
+      <w:lvlJc w:val="left"/>
+      <w:pPr>
+        <w:tabs>
+          <w:tab w:val="num" w:pos="2160"/>
+        </w:tabs>
+        <w:ind w:left="2160" w:hanging="360"/>
+      </w:pPr>
+      <w:rPr>
+        <w:rFonts w:ascii="Wingdings" w:hAnsi="Wingdings" w:hint="default"/>
+        <w:sz w:val="20"/>
+      </w:rPr>
+    </w:lvl>
+    <w:lvl w:ilvl="3" w:tentative="1">
+      <w:start w:val="1"/>
+      <w:numFmt w:val="bullet"/>
+      <w:lvlText w:val=""/>
+      <w:lvlJc w:val="left"/>
+      <w:pPr>
+        <w:tabs>
+          <w:tab w:val="num" w:pos="2880"/>
+        </w:tabs>
+        <w:ind w:left="2880" w:hanging="360"/>
+      </w:pPr>
+      <w:rPr>
+        <w:rFonts w:ascii="Wingdings" w:hAnsi="Wingdings" w:hint="default"/>
+        <w:sz w:val="20"/>
+      </w:rPr>
+    </w:lvl>
+    <w:lvl w:ilvl="4" w:tentative="1">
+      <w:start w:val="1"/>
+      <w:numFmt w:val="bullet"/>
+      <w:lvlText w:val=""/>
+      <w:lvlJc w:val="left"/>
+      <w:pPr>
+        <w:tabs>
+          <w:tab w:val="num" w:pos="3600"/>
+        </w:tabs>
+        <w:ind w:left="3600" w:hanging="360"/>
+      </w:pPr>
+      <w:rPr>
+        <w:rFonts w:ascii="Wingdings" w:hAnsi="Wingdings" w:hint="default"/>
+        <w:sz w:val="20"/>
+      </w:rPr>
+    </w:lvl>
+    <w:lvl w:ilvl="5" w:tentative="1">
+      <w:start w:val="1"/>
+      <w:numFmt w:val="bullet"/>
+      <w:lvlText w:val=""/>
+      <w:lvlJc w:val="left"/>
+      <w:pPr>
+        <w:tabs>
+          <w:tab w:val="num" w:pos="4320"/>
+        </w:tabs>
+        <w:ind w:left="4320" w:hanging="360"/>
+      </w:pPr>
+      <w:rPr>
+        <w:rFonts w:ascii="Wingdings" w:hAnsi="Wingdings" w:hint="default"/>
+        <w:sz w:val="20"/>
+      </w:rPr>
+    </w:lvl>
+    <w:lvl w:ilvl="6" w:tentative="1">
+      <w:start w:val="1"/>
+      <w:numFmt w:val="bullet"/>
+      <w:lvlText w:val=""/>
+      <w:lvlJc w:val="left"/>
+      <w:pPr>
+        <w:tabs>
+          <w:tab w:val="num" w:pos="5040"/>
+        </w:tabs>
+        <w:ind w:left="5040" w:hanging="360"/>
+      </w:pPr>
+      <w:rPr>
+        <w:rFonts w:ascii="Wingdings" w:hAnsi="Wingdings" w:hint="default"/>
+        <w:sz w:val="20"/>
+      </w:rPr>
+    </w:lvl>
+    <w:lvl w:ilvl="7" w:tentative="1">
+      <w:start w:val="1"/>
+      <w:numFmt w:val="bullet"/>
+      <w:lvlText w:val=""/>
+      <w:lvlJc w:val="left"/>
+      <w:pPr>
+        <w:tabs>
+          <w:tab w:val="num" w:pos="5760"/>
+        </w:tabs>
+        <w:ind w:left="5760" w:hanging="360"/>
+      </w:pPr>
+      <w:rPr>
+        <w:rFonts w:ascii="Wingdings" w:hAnsi="Wingdings" w:hint="default"/>
+        <w:sz w:val="20"/>
+      </w:rPr>
+    </w:lvl>
+    <w:lvl w:ilvl="8" w:tentative="1">
+      <w:start w:val="1"/>
+      <w:numFmt w:val="bullet"/>
+      <w:lvlText w:val=""/>
+      <w:lvlJc w:val="left"/>
+      <w:pPr>
+        <w:tabs>
+          <w:tab w:val="num" w:pos="6480"/>
+        </w:tabs>
+        <w:ind w:left="6480" w:hanging="360"/>
+      </w:pPr>
+      <w:rPr>
+        <w:rFonts w:ascii="Wingdings" w:hAnsi="Wingdings" w:hint="default"/>
+        <w:sz w:val="20"/>
+      </w:rPr>
+    </w:lvl>
+  </w:abstractNum>
+  <w:abstractNum w:abstractNumId="4" w15:restartNumberingAfterBreak="0">
     <w:nsid w:val="711637F6"/>
     <w:multiLevelType w:val="hybridMultilevel"/>
     <w:tmpl w:val="67128E1C"/>
@@ -375,7 +3608,156 @@
       </w:pPr>
     </w:lvl>
   </w:abstractNum>
-  <w:abstractNum w:abstractNumId="1" w15:restartNumberingAfterBreak="0">
+  <w:abstractNum w:abstractNumId="5" w15:restartNumberingAfterBreak="0">
+    <w:nsid w:val="72B27401"/>
+    <w:multiLevelType w:val="multilevel"/>
+    <w:tmpl w:val="554A530C"/>
+    <w:lvl w:ilvl="0">
+      <w:start w:val="1"/>
+      <w:numFmt w:val="bullet"/>
+      <w:lvlText w:val=""/>
+      <w:lvlJc w:val="left"/>
+      <w:pPr>
+        <w:tabs>
+          <w:tab w:val="num" w:pos="720"/>
+        </w:tabs>
+        <w:ind w:left="720" w:hanging="360"/>
+      </w:pPr>
+      <w:rPr>
+        <w:rFonts w:ascii="Symbol" w:hAnsi="Symbol" w:hint="default"/>
+        <w:sz w:val="20"/>
+      </w:rPr>
+    </w:lvl>
+    <w:lvl w:ilvl="1" w:tentative="1">
+      <w:start w:val="1"/>
+      <w:numFmt w:val="bullet"/>
+      <w:lvlText w:val="o"/>
+      <w:lvlJc w:val="left"/>
+      <w:pPr>
+        <w:tabs>
+          <w:tab w:val="num" w:pos="1440"/>
+        </w:tabs>
+        <w:ind w:left="1440" w:hanging="360"/>
+      </w:pPr>
+      <w:rPr>
+        <w:rFonts w:ascii="Courier New" w:hAnsi="Courier New" w:hint="default"/>
+        <w:sz w:val="20"/>
+      </w:rPr>
+    </w:lvl>
+    <w:lvl w:ilvl="2" w:tentative="1">
+      <w:start w:val="1"/>
+      <w:numFmt w:val="bullet"/>
+      <w:lvlText w:val=""/>
+      <w:lvlJc w:val="left"/>
+      <w:pPr>
+        <w:tabs>
+          <w:tab w:val="num" w:pos="2160"/>
+        </w:tabs>
+        <w:ind w:left="2160" w:hanging="360"/>
+      </w:pPr>
+      <w:rPr>
+        <w:rFonts w:ascii="Wingdings" w:hAnsi="Wingdings" w:hint="default"/>
+        <w:sz w:val="20"/>
+      </w:rPr>
+    </w:lvl>
+    <w:lvl w:ilvl="3" w:tentative="1">
+      <w:start w:val="1"/>
+      <w:numFmt w:val="bullet"/>
+      <w:lvlText w:val=""/>
+      <w:lvlJc w:val="left"/>
+      <w:pPr>
+        <w:tabs>
+          <w:tab w:val="num" w:pos="2880"/>
+        </w:tabs>
+        <w:ind w:left="2880" w:hanging="360"/>
+      </w:pPr>
+      <w:rPr>
+        <w:rFonts w:ascii="Wingdings" w:hAnsi="Wingdings" w:hint="default"/>
+        <w:sz w:val="20"/>
+      </w:rPr>
+    </w:lvl>
+    <w:lvl w:ilvl="4" w:tentative="1">
+      <w:start w:val="1"/>
+      <w:numFmt w:val="bullet"/>
+      <w:lvlText w:val=""/>
+      <w:lvlJc w:val="left"/>
+      <w:pPr>
+        <w:tabs>
+          <w:tab w:val="num" w:pos="3600"/>
+        </w:tabs>
+        <w:ind w:left="3600" w:hanging="360"/>
+      </w:pPr>
+      <w:rPr>
+        <w:rFonts w:ascii="Wingdings" w:hAnsi="Wingdings" w:hint="default"/>
+        <w:sz w:val="20"/>
+      </w:rPr>
+    </w:lvl>
+    <w:lvl w:ilvl="5" w:tentative="1">
+      <w:start w:val="1"/>
+      <w:numFmt w:val="bullet"/>
+      <w:lvlText w:val=""/>
+      <w:lvlJc w:val="left"/>
+      <w:pPr>
+        <w:tabs>
+          <w:tab w:val="num" w:pos="4320"/>
+        </w:tabs>
+        <w:ind w:left="4320" w:hanging="360"/>
+      </w:pPr>
+      <w:rPr>
+        <w:rFonts w:ascii="Wingdings" w:hAnsi="Wingdings" w:hint="default"/>
+        <w:sz w:val="20"/>
+      </w:rPr>
+    </w:lvl>
+    <w:lvl w:ilvl="6" w:tentative="1">
+      <w:start w:val="1"/>
+      <w:numFmt w:val="bullet"/>
+      <w:lvlText w:val=""/>
+      <w:lvlJc w:val="left"/>
+      <w:pPr>
+        <w:tabs>
+          <w:tab w:val="num" w:pos="5040"/>
+        </w:tabs>
+        <w:ind w:left="5040" w:hanging="360"/>
+      </w:pPr>
+      <w:rPr>
+        <w:rFonts w:ascii="Wingdings" w:hAnsi="Wingdings" w:hint="default"/>
+        <w:sz w:val="20"/>
+      </w:rPr>
+    </w:lvl>
+    <w:lvl w:ilvl="7" w:tentative="1">
+      <w:start w:val="1"/>
+      <w:numFmt w:val="bullet"/>
+      <w:lvlText w:val=""/>
+      <w:lvlJc w:val="left"/>
+      <w:pPr>
+        <w:tabs>
+          <w:tab w:val="num" w:pos="5760"/>
+        </w:tabs>
+        <w:ind w:left="5760" w:hanging="360"/>
+      </w:pPr>
+      <w:rPr>
+        <w:rFonts w:ascii="Wingdings" w:hAnsi="Wingdings" w:hint="default"/>
+        <w:sz w:val="20"/>
+      </w:rPr>
+    </w:lvl>
+    <w:lvl w:ilvl="8" w:tentative="1">
+      <w:start w:val="1"/>
+      <w:numFmt w:val="bullet"/>
+      <w:lvlText w:val=""/>
+      <w:lvlJc w:val="left"/>
+      <w:pPr>
+        <w:tabs>
+          <w:tab w:val="num" w:pos="6480"/>
+        </w:tabs>
+        <w:ind w:left="6480" w:hanging="360"/>
+      </w:pPr>
+      <w:rPr>
+        <w:rFonts w:ascii="Wingdings" w:hAnsi="Wingdings" w:hint="default"/>
+        <w:sz w:val="20"/>
+      </w:rPr>
+    </w:lvl>
+  </w:abstractNum>
+  <w:abstractNum w:abstractNumId="6" w15:restartNumberingAfterBreak="0">
     <w:nsid w:val="73F54357"/>
     <w:multiLevelType w:val="hybridMultilevel"/>
     <w:tmpl w:val="1E9218A2"/>
@@ -465,12 +3847,35 @@
     </w:lvl>
   </w:abstractNum>
   <w:num w:numId="1" w16cid:durableId="1356927006">
+    <w:abstractNumId w:val="6"/>
+  </w:num>
+  <w:num w:numId="2" w16cid:durableId="1057970596">
+    <w:abstractNumId w:val="4"/>
+  </w:num>
+  <w:num w:numId="3" w16cid:durableId="364840550">
+    <w:abstractNumId w:val="0"/>
+  </w:num>
+  <w:num w:numId="4" w16cid:durableId="1677532517">
+    <w:abstractNumId w:val="3"/>
+  </w:num>
+  <w:num w:numId="5" w16cid:durableId="968365514">
+    <w:abstractNumId w:val="5"/>
+  </w:num>
+  <w:num w:numId="6" w16cid:durableId="748698202">
     <w:abstractNumId w:val="1"/>
   </w:num>
-  <w:num w:numId="2" w16cid:durableId="1057970596">
-    <w:abstractNumId w:val="0"/>
+  <w:num w:numId="7" w16cid:durableId="1557929933">
+    <w:abstractNumId w:val="2"/>
   </w:num>
 </w:numbering>
+</file>
+
+<file path=word/people.xml><?xml version="1.0" encoding="utf-8"?>
+<w15:people xmlns:wpc="http://schemas.microsoft.com/office/word/2010/wordprocessingCanvas" xmlns:cx="http://schemas.microsoft.com/office/drawing/2014/chartex" xmlns:cx1="http://schemas.microsoft.com/office/drawing/2015/9/8/chartex" xmlns:cx2="http://schemas.microsoft.com/office/drawing/2015/10/21/chartex" xmlns:cx3="http://schemas.microsoft.com/office/drawing/2016/5/9/chartex" xmlns:cx4="http://schemas.microsoft.com/office/drawing/2016/5/10/chartex" xmlns:cx5="http://schemas.microsoft.com/office/drawing/2016/5/11/chartex" xmlns:cx6="http://schemas.microsoft.com/office/drawing/2016/5/12/chartex" xmlns:cx7="http://schemas.microsoft.com/office/drawing/2016/5/13/chartex" xmlns:cx8="http://schemas.microsoft.com/office/drawing/2016/5/14/chartex" xmlns:mc="http://schemas.openxmlformats.org/markup-compatibility/2006" xmlns:aink="http://schemas.microsoft.com/office/drawing/2016/ink" xmlns:am3d="http://schemas.microsoft.com/office/drawing/2017/model3d" xmlns:o="urn:schemas-microsoft-com:office:office" xmlns:oel="http://schemas.microsoft.com/office/2019/extlst" xmlns:r="http://schemas.openxmlformats.org/officeDocument/2006/relationships" xmlns:m="http://schemas.openxmlformats.org/officeDocument/2006/math" xmlns:v="urn:schemas-microsoft-com:vml" xmlns:wp14="http://schemas.microsoft.com/office/word/2010/wordprocessingDrawing" xmlns:wp="http://schemas.openxmlformats.org/drawingml/2006/wordprocessingDrawing" xmlns:w10="urn:schemas-microsoft-com:office:word" xmlns:w="http://schemas.openxmlformats.org/wordprocessingml/2006/main" xmlns:w14="http://schemas.microsoft.com/office/word/2010/wordml" xmlns:w15="http://schemas.microsoft.com/office/word/2012/wordml" xmlns:w16cex="http://schemas.microsoft.com/office/word/2018/wordml/cex" xmlns:w16cid="http://schemas.microsoft.com/office/word/2016/wordml/cid" xmlns:w16="http://schemas.microsoft.com/office/word/2018/wordml" xmlns:w16du="http://schemas.microsoft.com/office/word/2023/wordml/word16du" xmlns:w16sdtdh="http://schemas.microsoft.com/office/word/2020/wordml/sdtdatahash" xmlns:w16sdtfl="http://schemas.microsoft.com/office/word/2024/wordml/sdtformatlock" xmlns:w16se="http://schemas.microsoft.com/office/word/2015/wordml/symex" xmlns:wpg="http://schemas.microsoft.com/office/word/2010/wordprocessingGroup" xmlns:wpi="http://schemas.microsoft.com/office/word/2010/wordprocessingInk" xmlns:wne="http://schemas.microsoft.com/office/word/2006/wordml" xmlns:wps="http://schemas.microsoft.com/office/word/2010/wordprocessingShape" mc:Ignorable="w14 w15 w16se w16cid w16 w16cex w16sdtdh w16sdtfl w16du wp14">
+  <w15:person w15:author="basil ali">
+    <w15:presenceInfo w15:providerId="Windows Live" w15:userId="686d62106e93c865"/>
+  </w15:person>
+</w15:people>
 </file>
 
 <file path=word/styles.xml><?xml version="1.0" encoding="utf-8"?>
@@ -1076,7 +4481,6 @@
   <w:style w:type="character" w:default="1" w:styleId="DefaultParagraphFont">
     <w:name w:val="Default Paragraph Font"/>
     <w:uiPriority w:val="1"/>
-    <w:semiHidden/>
     <w:unhideWhenUsed/>
   </w:style>
   <w:style w:type="table" w:default="1" w:styleId="TableNormal">
@@ -1390,6 +4794,16 @@
       <w:spacing w:val="5"/>
     </w:rPr>
   </w:style>
+  <w:style w:type="paragraph" w:styleId="Revision">
+    <w:name w:val="Revision"/>
+    <w:hidden/>
+    <w:uiPriority w:val="99"/>
+    <w:semiHidden/>
+    <w:rsid w:val="00014B0A"/>
+    <w:pPr>
+      <w:spacing w:after="0" w:line="240" w:lineRule="auto"/>
+    </w:pPr>
+  </w:style>
 </w:styles>
 </file>
 

</xml_diff>

<commit_message>
document subtask(4) then video the end of the project subtask
</commit_message>
<xml_diff>
--- a/Task_Programming.docx
+++ b/Task_Programming.docx
@@ -91,30 +91,20 @@
       </w:r>
     </w:p>
     <w:p>
-      <w:proofErr w:type="spellStart"/>
       <w:r>
         <w:t>HAL_GPIO_</w:t>
       </w:r>
       <w:proofErr w:type="gramStart"/>
       <w:r>
-        <w:t>TogglePin</w:t>
-      </w:r>
-      <w:proofErr w:type="spellEnd"/>
-      <w:r>
-        <w:t>(</w:t>
+        <w:t>TogglePin(</w:t>
       </w:r>
       <w:proofErr w:type="gramEnd"/>
       <w:r>
-        <w:t xml:space="preserve">GPIOA, </w:t>
-      </w:r>
-      <w:proofErr w:type="spellStart"/>
-      <w:r>
-        <w:t>GPIO_PIN_</w:t>
+        <w:t>GPIOA, GPIO_PIN_</w:t>
       </w:r>
       <w:r>
         <w:t>no</w:t>
       </w:r>
-      <w:proofErr w:type="spellEnd"/>
       <w:r>
         <w:t>)</w:t>
       </w:r>
@@ -141,13 +131,8 @@
       </w:r>
     </w:p>
     <w:p>
-      <w:proofErr w:type="spellStart"/>
-      <w:r>
-        <w:t>HAL_Delay</w:t>
-      </w:r>
-      <w:proofErr w:type="spellEnd"/>
-      <w:r>
-        <w:t>(ms);</w:t>
+      <w:r>
+        <w:t>HAL_Delay(ms);</w:t>
       </w:r>
     </w:p>
     <w:p/>
@@ -432,7 +417,6 @@
           </w:rPr>
           <w:t xml:space="preserve"> </w:t>
         </w:r>
-        <w:proofErr w:type="spellStart"/>
         <w:r>
           <w:rPr>
             <w:rFonts w:ascii="Courier New" w:eastAsia="Times New Roman" w:hAnsi="Courier New" w:cs="Courier New"/>
@@ -452,18 +436,7 @@
             <w:szCs w:val="20"/>
             <w14:ligatures w14:val="none"/>
           </w:rPr>
-          <w:t>Delay</w:t>
-        </w:r>
-        <w:proofErr w:type="spellEnd"/>
-        <w:r>
-          <w:rPr>
-            <w:rFonts w:ascii="Courier New" w:eastAsia="Times New Roman" w:hAnsi="Courier New" w:cs="Courier New"/>
-            <w:kern w:val="0"/>
-            <w:sz w:val="20"/>
-            <w:szCs w:val="20"/>
-            <w14:ligatures w14:val="none"/>
-          </w:rPr>
-          <w:t>(</w:t>
+          <w:t>Delay(</w:t>
         </w:r>
         <w:proofErr w:type="gramEnd"/>
         <w:r>
@@ -2211,7 +2184,6 @@
           <w:bCs/>
         </w:rPr>
       </w:pPr>
-      <w:proofErr w:type="spellStart"/>
       <w:ins w:id="131" w:author="basil ali" w:date="2025-02-25T21:55:00Z" w16du:dateUtc="2025-02-25T13:55:00Z">
         <w:r>
           <w:rPr>
@@ -2221,18 +2193,7 @@
               <w:rPr/>
             </w:rPrChange>
           </w:rPr>
-          <w:t>HAL_TIM_Base_Start_IT</w:t>
-        </w:r>
-        <w:proofErr w:type="spellEnd"/>
-        <w:r>
-          <w:rPr>
-            <w:b/>
-            <w:bCs/>
-            <w:rPrChange w:id="133" w:author="basil ali" w:date="2025-02-25T21:55:00Z" w16du:dateUtc="2025-02-25T13:55:00Z">
-              <w:rPr/>
-            </w:rPrChange>
-          </w:rPr>
-          <w:t>(&amp;htim2);</w:t>
+          <w:t>HAL_TIM_Base_Start_IT(&amp;htim2);</w:t>
         </w:r>
       </w:ins>
     </w:p>
@@ -2241,7 +2202,7 @@
         <w:pStyle w:val="ListParagraph"/>
         <w:jc w:val="center"/>
         <w:rPr>
-          <w:ins w:id="134" w:author="basil ali" w:date="2025-02-25T21:55:00Z" w16du:dateUtc="2025-02-25T13:55:00Z"/>
+          <w:ins w:id="133" w:author="basil ali" w:date="2025-02-25T21:55:00Z" w16du:dateUtc="2025-02-25T13:55:00Z"/>
           <w:b/>
           <w:bCs/>
         </w:rPr>
@@ -2251,12 +2212,12 @@
       <w:pPr>
         <w:pStyle w:val="ListParagraph"/>
         <w:rPr>
-          <w:ins w:id="135" w:author="basil ali" w:date="2025-02-25T21:56:00Z" w16du:dateUtc="2025-02-25T13:56:00Z"/>
+          <w:ins w:id="134" w:author="basil ali" w:date="2025-02-25T21:56:00Z" w16du:dateUtc="2025-02-25T13:56:00Z"/>
           <w:b/>
           <w:bCs/>
         </w:rPr>
       </w:pPr>
-      <w:ins w:id="136" w:author="basil ali" w:date="2025-02-25T21:55:00Z" w16du:dateUtc="2025-02-25T13:55:00Z">
+      <w:ins w:id="135" w:author="basil ali" w:date="2025-02-25T21:55:00Z" w16du:dateUtc="2025-02-25T13:55:00Z">
         <w:r>
           <w:rPr>
             <w:b/>
@@ -2265,7 +2226,7 @@
           <w:t>Which sets the timer in</w:t>
         </w:r>
       </w:ins>
-      <w:ins w:id="137" w:author="basil ali" w:date="2025-02-25T21:56:00Z" w16du:dateUtc="2025-02-25T13:56:00Z">
+      <w:ins w:id="136" w:author="basil ali" w:date="2025-02-25T21:56:00Z" w16du:dateUtc="2025-02-25T13:56:00Z">
         <w:r>
           <w:rPr>
             <w:b/>
@@ -2279,19 +2240,30 @@
       <w:pPr>
         <w:pStyle w:val="ListParagraph"/>
         <w:rPr>
-          <w:ins w:id="138" w:author="basil ali" w:date="2025-02-25T21:57:00Z" w16du:dateUtc="2025-02-25T13:57:00Z"/>
-        </w:rPr>
-      </w:pPr>
-      <w:ins w:id="139" w:author="basil ali" w:date="2025-02-25T21:56:00Z" w16du:dateUtc="2025-02-25T13:56:00Z">
+          <w:ins w:id="137" w:author="basil ali" w:date="2025-02-25T21:57:00Z" w16du:dateUtc="2025-02-25T13:57:00Z"/>
+        </w:rPr>
+      </w:pPr>
+      <w:ins w:id="138" w:author="basil ali" w:date="2025-02-25T21:56:00Z" w16du:dateUtc="2025-02-25T13:56:00Z">
         <w:r>
           <w:t xml:space="preserve">Meaning, </w:t>
         </w:r>
       </w:ins>
-      <w:ins w:id="140" w:author="basil ali" w:date="2025-02-25T21:57:00Z" w16du:dateUtc="2025-02-25T13:57:00Z">
+      <w:ins w:id="139" w:author="basil ali" w:date="2025-02-25T21:57:00Z" w16du:dateUtc="2025-02-25T13:57:00Z">
         <w:r>
           <w:t>this tells the CPU to execute the following function when:</w:t>
         </w:r>
       </w:ins>
+    </w:p>
+    <w:p>
+      <w:pPr>
+        <w:pStyle w:val="ListParagraph"/>
+        <w:jc w:val="center"/>
+        <w:rPr>
+          <w:ins w:id="140" w:author="basil ali" w:date="2025-02-25T21:59:00Z" w16du:dateUtc="2025-02-25T13:59:00Z"/>
+          <w:b/>
+          <w:bCs/>
+        </w:rPr>
+      </w:pPr>
     </w:p>
     <w:p>
       <w:pPr>
@@ -2303,19 +2275,18 @@
           <w:bCs/>
         </w:rPr>
       </w:pPr>
-    </w:p>
-    <w:p>
-      <w:pPr>
-        <w:pStyle w:val="ListParagraph"/>
-        <w:jc w:val="center"/>
-        <w:rPr>
-          <w:ins w:id="142" w:author="basil ali" w:date="2025-02-25T21:59:00Z" w16du:dateUtc="2025-02-25T13:59:00Z"/>
-          <w:b/>
-          <w:bCs/>
-        </w:rPr>
-      </w:pPr>
-      <w:proofErr w:type="spellStart"/>
-      <w:ins w:id="143" w:author="basil ali" w:date="2025-02-25T21:57:00Z">
+      <w:ins w:id="142" w:author="basil ali" w:date="2025-02-25T21:57:00Z">
+        <w:r>
+          <w:rPr>
+            <w:b/>
+            <w:bCs/>
+            <w:rPrChange w:id="143" w:author="basil ali" w:date="2025-02-25T21:59:00Z" w16du:dateUtc="2025-02-25T13:59:00Z">
+              <w:rPr/>
+            </w:rPrChange>
+          </w:rPr>
+          <w:t>HAL_TIM_</w:t>
+        </w:r>
+        <w:proofErr w:type="gramStart"/>
         <w:r>
           <w:rPr>
             <w:b/>
@@ -2324,70 +2295,40 @@
               <w:rPr/>
             </w:rPrChange>
           </w:rPr>
-          <w:t>HAL_TIM_</w:t>
-        </w:r>
-        <w:proofErr w:type="gramStart"/>
-        <w:r>
-          <w:rPr>
-            <w:b/>
-            <w:bCs/>
-            <w:rPrChange w:id="145" w:author="basil ali" w:date="2025-02-25T21:59:00Z" w16du:dateUtc="2025-02-25T13:59:00Z">
+          <w:t>PeriodElapsedCallback</w:t>
+        </w:r>
+      </w:ins>
+      <w:ins w:id="145" w:author="basil ali" w:date="2025-02-25T21:57:00Z" w16du:dateUtc="2025-02-25T13:57:00Z">
+        <w:r>
+          <w:rPr>
+            <w:b/>
+            <w:bCs/>
+            <w:rPrChange w:id="146" w:author="basil ali" w:date="2025-02-25T21:59:00Z" w16du:dateUtc="2025-02-25T13:59:00Z">
               <w:rPr/>
             </w:rPrChange>
           </w:rPr>
-          <w:t>PeriodElapsedCallback</w:t>
-        </w:r>
-      </w:ins>
-      <w:proofErr w:type="spellEnd"/>
-      <w:ins w:id="146" w:author="basil ali" w:date="2025-02-25T21:57:00Z" w16du:dateUtc="2025-02-25T13:57:00Z">
-        <w:r>
-          <w:rPr>
-            <w:b/>
-            <w:bCs/>
-            <w:rPrChange w:id="147" w:author="basil ali" w:date="2025-02-25T21:59:00Z" w16du:dateUtc="2025-02-25T13:59:00Z">
+          <w:t>(</w:t>
+        </w:r>
+      </w:ins>
+      <w:proofErr w:type="gramEnd"/>
+      <w:ins w:id="147" w:author="basil ali" w:date="2025-02-26T10:59:00Z">
+        <w:r>
+          <w:rPr>
+            <w:b/>
+            <w:bCs/>
+          </w:rPr>
+          <w:t>TIM_HandleTypeDef *htim</w:t>
+        </w:r>
+      </w:ins>
+      <w:ins w:id="148" w:author="basil ali" w:date="2025-02-25T21:58:00Z" w16du:dateUtc="2025-02-25T13:58:00Z">
+        <w:r>
+          <w:rPr>
+            <w:b/>
+            <w:bCs/>
+            <w:rPrChange w:id="149" w:author="basil ali" w:date="2025-02-25T21:59:00Z" w16du:dateUtc="2025-02-25T13:59:00Z">
               <w:rPr/>
             </w:rPrChange>
           </w:rPr>
-          <w:t>(</w:t>
-        </w:r>
-      </w:ins>
-      <w:proofErr w:type="spellStart"/>
-      <w:proofErr w:type="gramEnd"/>
-      <w:ins w:id="148" w:author="basil ali" w:date="2025-02-26T10:59:00Z">
-        <w:r>
-          <w:rPr>
-            <w:b/>
-            <w:bCs/>
-          </w:rPr>
-          <w:t>TIM_HandleTypeDef</w:t>
-        </w:r>
-        <w:proofErr w:type="spellEnd"/>
-        <w:r>
-          <w:rPr>
-            <w:b/>
-            <w:bCs/>
-          </w:rPr>
-          <w:t xml:space="preserve"> *</w:t>
-        </w:r>
-        <w:proofErr w:type="spellStart"/>
-        <w:r>
-          <w:rPr>
-            <w:b/>
-            <w:bCs/>
-          </w:rPr>
-          <w:t>htim</w:t>
-        </w:r>
-      </w:ins>
-      <w:proofErr w:type="spellEnd"/>
-      <w:ins w:id="149" w:author="basil ali" w:date="2025-02-25T21:58:00Z" w16du:dateUtc="2025-02-25T13:58:00Z">
-        <w:r>
-          <w:rPr>
-            <w:b/>
-            <w:bCs/>
-            <w:rPrChange w:id="150" w:author="basil ali" w:date="2025-02-25T21:59:00Z" w16du:dateUtc="2025-02-25T13:59:00Z">
-              <w:rPr/>
-            </w:rPrChange>
-          </w:rPr>
           <w:t>)</w:t>
         </w:r>
       </w:ins>
@@ -2397,16 +2338,16 @@
         <w:pStyle w:val="ListParagraph"/>
         <w:jc w:val="center"/>
         <w:rPr>
-          <w:ins w:id="151" w:author="basil ali" w:date="2025-02-25T21:58:00Z" w16du:dateUtc="2025-02-25T13:58:00Z"/>
+          <w:ins w:id="150" w:author="basil ali" w:date="2025-02-25T21:58:00Z" w16du:dateUtc="2025-02-25T13:58:00Z"/>
           <w:b/>
           <w:bCs/>
-          <w:rPrChange w:id="152" w:author="basil ali" w:date="2025-02-25T21:59:00Z" w16du:dateUtc="2025-02-25T13:59:00Z">
+          <w:rPrChange w:id="151" w:author="basil ali" w:date="2025-02-25T21:59:00Z" w16du:dateUtc="2025-02-25T13:59:00Z">
             <w:rPr>
-              <w:ins w:id="153" w:author="basil ali" w:date="2025-02-25T21:58:00Z" w16du:dateUtc="2025-02-25T13:58:00Z"/>
+              <w:ins w:id="152" w:author="basil ali" w:date="2025-02-25T21:58:00Z" w16du:dateUtc="2025-02-25T13:58:00Z"/>
             </w:rPr>
           </w:rPrChange>
         </w:rPr>
-        <w:pPrChange w:id="154" w:author="basil ali" w:date="2025-02-25T21:59:00Z" w16du:dateUtc="2025-02-25T13:59:00Z">
+        <w:pPrChange w:id="153" w:author="basil ali" w:date="2025-02-25T21:59:00Z" w16du:dateUtc="2025-02-25T13:59:00Z">
           <w:pPr>
             <w:pStyle w:val="ListParagraph"/>
           </w:pPr>
@@ -2417,50 +2358,50 @@
       <w:pPr>
         <w:pStyle w:val="ListParagraph"/>
         <w:rPr>
-          <w:ins w:id="155" w:author="basil ali" w:date="2025-02-25T21:59:00Z" w16du:dateUtc="2025-02-25T13:59:00Z"/>
-        </w:rPr>
-      </w:pPr>
-      <w:ins w:id="156" w:author="basil ali" w:date="2025-02-25T21:58:00Z" w16du:dateUtc="2025-02-25T13:58:00Z">
+          <w:ins w:id="154" w:author="basil ali" w:date="2025-02-25T21:59:00Z" w16du:dateUtc="2025-02-25T13:59:00Z"/>
+        </w:rPr>
+      </w:pPr>
+      <w:ins w:id="155" w:author="basil ali" w:date="2025-02-25T21:58:00Z" w16du:dateUtc="2025-02-25T13:58:00Z">
         <w:r>
           <w:t xml:space="preserve">When the timer overflows </w:t>
         </w:r>
       </w:ins>
-      <w:ins w:id="157" w:author="basil ali" w:date="2025-02-25T21:59:00Z" w16du:dateUtc="2025-02-25T13:59:00Z">
+      <w:ins w:id="156" w:author="basil ali" w:date="2025-02-25T21:59:00Z" w16du:dateUtc="2025-02-25T13:59:00Z">
         <w:r>
           <w:t>i.e., Reaches</w:t>
         </w:r>
       </w:ins>
-      <w:ins w:id="158" w:author="basil ali" w:date="2025-02-25T21:58:00Z" w16du:dateUtc="2025-02-25T13:58:00Z">
+      <w:ins w:id="157" w:author="basil ali" w:date="2025-02-25T21:58:00Z" w16du:dateUtc="2025-02-25T13:58:00Z">
         <w:r>
           <w:t xml:space="preserve"> </w:t>
         </w:r>
       </w:ins>
-      <w:ins w:id="159" w:author="basil ali" w:date="2025-02-25T21:59:00Z" w16du:dateUtc="2025-02-25T13:59:00Z">
+      <w:ins w:id="158" w:author="basil ali" w:date="2025-02-25T21:59:00Z" w16du:dateUtc="2025-02-25T13:59:00Z">
         <w:r>
           <w:t>its</w:t>
         </w:r>
       </w:ins>
-      <w:ins w:id="160" w:author="basil ali" w:date="2025-02-25T21:58:00Z" w16du:dateUtc="2025-02-25T13:58:00Z">
+      <w:ins w:id="159" w:author="basil ali" w:date="2025-02-25T21:58:00Z" w16du:dateUtc="2025-02-25T13:58:00Z">
         <w:r>
           <w:t xml:space="preserve"> </w:t>
         </w:r>
       </w:ins>
-      <w:ins w:id="161" w:author="basil ali" w:date="2025-02-25T21:59:00Z" w16du:dateUtc="2025-02-25T13:59:00Z">
+      <w:ins w:id="160" w:author="basil ali" w:date="2025-02-25T21:59:00Z" w16du:dateUtc="2025-02-25T13:59:00Z">
         <w:r>
           <w:t>compared</w:t>
         </w:r>
       </w:ins>
-      <w:ins w:id="162" w:author="basil ali" w:date="2025-02-25T21:58:00Z" w16du:dateUtc="2025-02-25T13:58:00Z">
+      <w:ins w:id="161" w:author="basil ali" w:date="2025-02-25T21:58:00Z" w16du:dateUtc="2025-02-25T13:58:00Z">
         <w:r>
           <w:t xml:space="preserve"> value </w:t>
         </w:r>
       </w:ins>
-      <w:ins w:id="163" w:author="basil ali" w:date="2025-02-25T21:59:00Z" w16du:dateUtc="2025-02-25T13:59:00Z">
+      <w:ins w:id="162" w:author="basil ali" w:date="2025-02-25T21:59:00Z" w16du:dateUtc="2025-02-25T13:59:00Z">
         <w:r>
           <w:t>(</w:t>
         </w:r>
       </w:ins>
-      <w:ins w:id="164" w:author="basil ali" w:date="2025-02-25T21:58:00Z" w16du:dateUtc="2025-02-25T13:58:00Z">
+      <w:ins w:id="163" w:author="basil ali" w:date="2025-02-25T21:58:00Z" w16du:dateUtc="2025-02-25T13:58:00Z">
         <w:r>
           <w:t>the ARR)</w:t>
         </w:r>
@@ -2470,20 +2411,20 @@
       <w:pPr>
         <w:pStyle w:val="ListParagraph"/>
         <w:rPr>
-          <w:ins w:id="165" w:author="basil ali" w:date="2025-02-25T22:00:00Z" w16du:dateUtc="2025-02-25T14:00:00Z"/>
+          <w:ins w:id="164" w:author="basil ali" w:date="2025-02-25T22:00:00Z" w16du:dateUtc="2025-02-25T14:00:00Z"/>
           <w:b/>
           <w:bCs/>
           <w:i/>
           <w:iCs/>
           <w:u w:val="single"/>
-          <w:rPrChange w:id="166" w:author="basil ali" w:date="2025-02-25T22:01:00Z" w16du:dateUtc="2025-02-25T14:01:00Z">
+          <w:rPrChange w:id="165" w:author="basil ali" w:date="2025-02-25T22:01:00Z" w16du:dateUtc="2025-02-25T14:01:00Z">
             <w:rPr>
-              <w:ins w:id="167" w:author="basil ali" w:date="2025-02-25T22:00:00Z" w16du:dateUtc="2025-02-25T14:00:00Z"/>
+              <w:ins w:id="166" w:author="basil ali" w:date="2025-02-25T22:00:00Z" w16du:dateUtc="2025-02-25T14:00:00Z"/>
             </w:rPr>
           </w:rPrChange>
         </w:rPr>
       </w:pPr>
-      <w:ins w:id="168" w:author="basil ali" w:date="2025-02-25T22:00:00Z" w16du:dateUtc="2025-02-25T14:00:00Z">
+      <w:ins w:id="167" w:author="basil ali" w:date="2025-02-25T22:00:00Z" w16du:dateUtc="2025-02-25T14:00:00Z">
         <w:r>
           <w:rPr>
             <w:b/>
@@ -2491,7 +2432,7 @@
             <w:i/>
             <w:iCs/>
             <w:u w:val="single"/>
-            <w:rPrChange w:id="169" w:author="basil ali" w:date="2025-02-25T22:01:00Z" w16du:dateUtc="2025-02-25T14:01:00Z">
+            <w:rPrChange w:id="168" w:author="basil ali" w:date="2025-02-25T22:01:00Z" w16du:dateUtc="2025-02-25T14:01:00Z">
               <w:rPr/>
             </w:rPrChange>
           </w:rPr>
@@ -2504,7 +2445,7 @@
       <w:pPr>
         <w:pStyle w:val="ListParagraph"/>
         <w:rPr>
-          <w:ins w:id="170" w:author="basil ali" w:date="2025-02-25T22:01:00Z" w16du:dateUtc="2025-02-25T14:01:00Z"/>
+          <w:ins w:id="169" w:author="basil ali" w:date="2025-02-25T22:01:00Z" w16du:dateUtc="2025-02-25T14:01:00Z"/>
           <w:b/>
           <w:bCs/>
           <w:i/>
@@ -2512,7 +2453,7 @@
           <w:u w:val="single"/>
         </w:rPr>
       </w:pPr>
-      <w:ins w:id="171" w:author="basil ali" w:date="2025-02-25T22:01:00Z">
+      <w:ins w:id="170" w:author="basil ali" w:date="2025-02-25T22:01:00Z">
         <w:r>
           <w:rPr>
             <w:b/>
@@ -2520,14 +2461,14 @@
             <w:i/>
             <w:iCs/>
             <w:u w:val="single"/>
-            <w:rPrChange w:id="172" w:author="basil ali" w:date="2025-02-25T22:01:00Z" w16du:dateUtc="2025-02-25T14:01:00Z">
+            <w:rPrChange w:id="171" w:author="basil ali" w:date="2025-02-25T22:01:00Z" w16du:dateUtc="2025-02-25T14:01:00Z">
               <w:rPr/>
             </w:rPrChange>
           </w:rPr>
           <w:t xml:space="preserve">if you provide your own definition </w:t>
         </w:r>
       </w:ins>
-      <w:ins w:id="173" w:author="basil ali" w:date="2025-02-25T22:01:00Z" w16du:dateUtc="2025-02-25T14:01:00Z">
+      <w:ins w:id="172" w:author="basil ali" w:date="2025-02-25T22:01:00Z" w16du:dateUtc="2025-02-25T14:01:00Z">
         <w:r>
           <w:rPr>
             <w:b/>
@@ -2535,14 +2476,14 @@
             <w:i/>
             <w:iCs/>
             <w:u w:val="single"/>
-            <w:rPrChange w:id="174" w:author="basil ali" w:date="2025-02-25T22:01:00Z" w16du:dateUtc="2025-02-25T14:01:00Z">
+            <w:rPrChange w:id="173" w:author="basil ali" w:date="2025-02-25T22:01:00Z" w16du:dateUtc="2025-02-25T14:01:00Z">
               <w:rPr/>
             </w:rPrChange>
           </w:rPr>
           <w:t xml:space="preserve">of the function </w:t>
         </w:r>
       </w:ins>
-      <w:ins w:id="175" w:author="basil ali" w:date="2025-02-25T22:01:00Z">
+      <w:ins w:id="174" w:author="basil ali" w:date="2025-02-25T22:01:00Z">
         <w:r>
           <w:rPr>
             <w:b/>
@@ -2550,7 +2491,7 @@
             <w:i/>
             <w:iCs/>
             <w:u w:val="single"/>
-            <w:rPrChange w:id="176" w:author="basil ali" w:date="2025-02-25T22:01:00Z" w16du:dateUtc="2025-02-25T14:01:00Z">
+            <w:rPrChange w:id="175" w:author="basil ali" w:date="2025-02-25T22:01:00Z" w16du:dateUtc="2025-02-25T14:01:00Z">
               <w:rPr/>
             </w:rPrChange>
           </w:rPr>
@@ -2562,24 +2503,34 @@
       <w:pPr>
         <w:pStyle w:val="ListParagraph"/>
         <w:rPr>
-          <w:ins w:id="177" w:author="basil ali" w:date="2025-02-25T22:03:00Z" w16du:dateUtc="2025-02-25T14:03:00Z"/>
-        </w:rPr>
-      </w:pPr>
-    </w:p>
-    <w:p>
-      <w:pPr>
-        <w:pStyle w:val="ListParagraph"/>
-        <w:rPr>
-          <w:ins w:id="178" w:author="basil ali" w:date="2025-02-25T22:02:00Z" w16du:dateUtc="2025-02-25T14:02:00Z"/>
-        </w:rPr>
-      </w:pPr>
-      <w:ins w:id="179" w:author="basil ali" w:date="2025-02-25T22:01:00Z" w16du:dateUtc="2025-02-25T14:01:00Z">
+          <w:ins w:id="176" w:author="basil ali" w:date="2025-02-25T22:03:00Z" w16du:dateUtc="2025-02-25T14:03:00Z"/>
+        </w:rPr>
+      </w:pPr>
+    </w:p>
+    <w:p>
+      <w:pPr>
+        <w:pStyle w:val="ListParagraph"/>
+        <w:rPr>
+          <w:ins w:id="177" w:author="basil ali" w:date="2025-02-25T22:02:00Z" w16du:dateUtc="2025-02-25T14:02:00Z"/>
+        </w:rPr>
+      </w:pPr>
+      <w:ins w:id="178" w:author="basil ali" w:date="2025-02-25T22:01:00Z" w16du:dateUtc="2025-02-25T14:01:00Z">
         <w:r>
           <w:t xml:space="preserve">The </w:t>
         </w:r>
       </w:ins>
-      <w:proofErr w:type="spellStart"/>
-      <w:ins w:id="180" w:author="basil ali" w:date="2025-02-25T22:01:00Z">
+      <w:ins w:id="179" w:author="basil ali" w:date="2025-02-25T22:01:00Z">
+        <w:r>
+          <w:rPr>
+            <w:b/>
+            <w:bCs/>
+            <w:rPrChange w:id="180" w:author="basil ali" w:date="2025-02-25T22:01:00Z" w16du:dateUtc="2025-02-25T14:01:00Z">
+              <w:rPr/>
+            </w:rPrChange>
+          </w:rPr>
+          <w:t>HAL_TIM_</w:t>
+        </w:r>
+        <w:proofErr w:type="gramStart"/>
         <w:r>
           <w:rPr>
             <w:b/>
@@ -2588,22 +2539,21 @@
               <w:rPr/>
             </w:rPrChange>
           </w:rPr>
-          <w:t>HAL_TIM_</w:t>
-        </w:r>
-        <w:proofErr w:type="gramStart"/>
-        <w:r>
-          <w:rPr>
-            <w:b/>
-            <w:bCs/>
-            <w:rPrChange w:id="182" w:author="basil ali" w:date="2025-02-25T22:01:00Z" w16du:dateUtc="2025-02-25T14:01:00Z">
+          <w:t>PeriodElapsedCallback</w:t>
+        </w:r>
+      </w:ins>
+      <w:ins w:id="182" w:author="basil ali" w:date="2025-02-25T22:01:00Z" w16du:dateUtc="2025-02-25T14:01:00Z">
+        <w:r>
+          <w:rPr>
+            <w:b/>
+            <w:bCs/>
+            <w:rPrChange w:id="183" w:author="basil ali" w:date="2025-02-25T22:01:00Z" w16du:dateUtc="2025-02-25T14:01:00Z">
               <w:rPr/>
             </w:rPrChange>
           </w:rPr>
-          <w:t>PeriodElapsedCallback</w:t>
-        </w:r>
-      </w:ins>
-      <w:proofErr w:type="spellEnd"/>
-      <w:ins w:id="183" w:author="basil ali" w:date="2025-02-25T22:01:00Z" w16du:dateUtc="2025-02-25T14:01:00Z">
+          <w:t>(</w:t>
+        </w:r>
+        <w:proofErr w:type="gramEnd"/>
         <w:r>
           <w:rPr>
             <w:b/>
@@ -2612,45 +2562,34 @@
               <w:rPr/>
             </w:rPrChange>
           </w:rPr>
-          <w:t>(</w:t>
-        </w:r>
-        <w:proofErr w:type="gramEnd"/>
-        <w:r>
-          <w:rPr>
-            <w:b/>
-            <w:bCs/>
-            <w:rPrChange w:id="185" w:author="basil ali" w:date="2025-02-25T22:01:00Z" w16du:dateUtc="2025-02-25T14:01:00Z">
+          <w:t>)</w:t>
+        </w:r>
+        <w:r>
+          <w:t xml:space="preserve"> is a </w:t>
+        </w:r>
+        <w:r>
+          <w:rPr>
+            <w:b/>
+            <w:bCs/>
+            <w:color w:val="4472C4" w:themeColor="accent1"/>
+            <w:rPrChange w:id="185" w:author="basil ali" w:date="2025-02-25T22:02:00Z" w16du:dateUtc="2025-02-25T14:02:00Z">
               <w:rPr/>
             </w:rPrChange>
           </w:rPr>
-          <w:t>)</w:t>
-        </w:r>
-        <w:r>
-          <w:t xml:space="preserve"> is a </w:t>
-        </w:r>
+          <w:t xml:space="preserve">Weak </w:t>
+        </w:r>
+      </w:ins>
+      <w:ins w:id="186" w:author="basil ali" w:date="2025-02-25T22:02:00Z" w16du:dateUtc="2025-02-25T14:02:00Z">
         <w:r>
           <w:rPr>
             <w:b/>
             <w:bCs/>
             <w:color w:val="4472C4" w:themeColor="accent1"/>
-            <w:rPrChange w:id="186" w:author="basil ali" w:date="2025-02-25T22:02:00Z" w16du:dateUtc="2025-02-25T14:02:00Z">
-              <w:rPr/>
-            </w:rPrChange>
-          </w:rPr>
-          <w:t xml:space="preserve">Weak </w:t>
-        </w:r>
-      </w:ins>
-      <w:ins w:id="187" w:author="basil ali" w:date="2025-02-25T22:02:00Z" w16du:dateUtc="2025-02-25T14:02:00Z">
-        <w:r>
-          <w:rPr>
-            <w:b/>
-            <w:bCs/>
-            <w:color w:val="4472C4" w:themeColor="accent1"/>
           </w:rPr>
           <w:t>Function</w:t>
         </w:r>
       </w:ins>
-      <w:ins w:id="188" w:author="basil ali" w:date="2025-02-25T22:01:00Z" w16du:dateUtc="2025-02-25T14:01:00Z">
+      <w:ins w:id="187" w:author="basil ali" w:date="2025-02-25T22:01:00Z" w16du:dateUtc="2025-02-25T14:01:00Z">
         <w:r>
           <w:t>.</w:t>
         </w:r>
@@ -2660,18 +2599,18 @@
       <w:pPr>
         <w:pStyle w:val="ListParagraph"/>
         <w:rPr>
-          <w:ins w:id="189" w:author="basil ali" w:date="2025-02-25T22:02:00Z" w16du:dateUtc="2025-02-25T14:02:00Z"/>
-        </w:rPr>
-      </w:pPr>
-    </w:p>
-    <w:p>
-      <w:pPr>
-        <w:pStyle w:val="ListParagraph"/>
-        <w:rPr>
-          <w:ins w:id="190" w:author="basil ali" w:date="2025-02-25T22:02:00Z"/>
-        </w:rPr>
-      </w:pPr>
-      <w:ins w:id="191" w:author="basil ali" w:date="2025-02-25T22:02:00Z">
+          <w:ins w:id="188" w:author="basil ali" w:date="2025-02-25T22:02:00Z" w16du:dateUtc="2025-02-25T14:02:00Z"/>
+        </w:rPr>
+      </w:pPr>
+    </w:p>
+    <w:p>
+      <w:pPr>
+        <w:pStyle w:val="ListParagraph"/>
+        <w:rPr>
+          <w:ins w:id="189" w:author="basil ali" w:date="2025-02-25T22:02:00Z"/>
+        </w:rPr>
+      </w:pPr>
+      <w:ins w:id="190" w:author="basil ali" w:date="2025-02-25T22:02:00Z">
         <w:r>
           <w:rPr>
             <w:b/>
@@ -2689,10 +2628,10 @@
           <w:numId w:val="5"/>
         </w:numPr>
         <w:rPr>
-          <w:ins w:id="192" w:author="basil ali" w:date="2025-02-25T22:03:00Z" w16du:dateUtc="2025-02-25T14:03:00Z"/>
-        </w:rPr>
-      </w:pPr>
-      <w:ins w:id="193" w:author="basil ali" w:date="2025-02-25T22:02:00Z">
+          <w:ins w:id="191" w:author="basil ali" w:date="2025-02-25T22:03:00Z" w16du:dateUtc="2025-02-25T14:03:00Z"/>
+        </w:rPr>
+      </w:pPr>
+      <w:ins w:id="192" w:author="basil ali" w:date="2025-02-25T22:02:00Z">
         <w:r>
           <w:rPr>
             <w:b/>
@@ -2701,7 +2640,7 @@
           <w:t>Yes</w:t>
         </w:r>
       </w:ins>
-      <w:ins w:id="194" w:author="basil ali" w:date="2025-02-25T22:03:00Z" w16du:dateUtc="2025-02-25T14:03:00Z">
+      <w:ins w:id="193" w:author="basil ali" w:date="2025-02-25T22:03:00Z" w16du:dateUtc="2025-02-25T14:03:00Z">
         <w:r>
           <w:rPr>
             <w:b/>
@@ -2709,7 +2648,6 @@
           </w:rPr>
           <w:t xml:space="preserve"> the </w:t>
         </w:r>
-        <w:proofErr w:type="spellStart"/>
         <w:r>
           <w:rPr>
             <w:b/>
@@ -2723,15 +2661,7 @@
             <w:b/>
             <w:bCs/>
           </w:rPr>
-          <w:t>PeriodElapsedCallback</w:t>
-        </w:r>
-        <w:proofErr w:type="spellEnd"/>
-        <w:r>
-          <w:rPr>
-            <w:b/>
-            <w:bCs/>
-          </w:rPr>
-          <w:t>(</w:t>
+          <w:t>PeriodElapsedCallback(</w:t>
         </w:r>
         <w:proofErr w:type="gramEnd"/>
         <w:r>
@@ -2750,10 +2680,10 @@
       <w:pPr>
         <w:pStyle w:val="ListParagraph"/>
         <w:rPr>
-          <w:ins w:id="195" w:author="basil ali" w:date="2025-02-26T11:00:00Z" w16du:dateUtc="2025-02-26T03:00:00Z"/>
-        </w:rPr>
-      </w:pPr>
-      <w:ins w:id="196" w:author="basil ali" w:date="2025-02-25T22:03:00Z" w16du:dateUtc="2025-02-25T14:03:00Z">
+          <w:ins w:id="194" w:author="basil ali" w:date="2025-02-26T11:00:00Z" w16du:dateUtc="2025-02-26T03:00:00Z"/>
+        </w:rPr>
+      </w:pPr>
+      <w:ins w:id="195" w:author="basil ali" w:date="2025-02-25T22:03:00Z" w16du:dateUtc="2025-02-25T14:03:00Z">
         <w:r>
           <w:rPr>
             <w:b/>
@@ -2762,7 +2692,7 @@
           <w:t xml:space="preserve"> </w:t>
         </w:r>
       </w:ins>
-      <w:ins w:id="197" w:author="basil ali" w:date="2025-02-25T22:02:00Z">
+      <w:ins w:id="196" w:author="basil ali" w:date="2025-02-25T22:02:00Z">
         <w:r>
           <w:t>You can completely customize this function. You write your own version to perform any tasks you want when the timer interrupt occurs.</w:t>
         </w:r>
@@ -2772,6 +2702,14 @@
       <w:pPr>
         <w:pStyle w:val="ListParagraph"/>
         <w:rPr>
+          <w:ins w:id="197" w:author="basil ali" w:date="2025-02-26T11:02:00Z" w16du:dateUtc="2025-02-26T03:02:00Z"/>
+        </w:rPr>
+      </w:pPr>
+    </w:p>
+    <w:p>
+      <w:pPr>
+        <w:pStyle w:val="ListParagraph"/>
+        <w:rPr>
           <w:ins w:id="198" w:author="basil ali" w:date="2025-02-26T11:02:00Z" w16du:dateUtc="2025-02-26T03:02:00Z"/>
         </w:rPr>
       </w:pPr>
@@ -2780,33 +2718,25 @@
       <w:pPr>
         <w:pStyle w:val="ListParagraph"/>
         <w:rPr>
-          <w:ins w:id="199" w:author="basil ali" w:date="2025-02-26T11:02:00Z" w16du:dateUtc="2025-02-26T03:02:00Z"/>
-        </w:rPr>
-      </w:pPr>
-    </w:p>
-    <w:p>
-      <w:pPr>
-        <w:pStyle w:val="ListParagraph"/>
-        <w:rPr>
-          <w:ins w:id="200" w:author="basil ali" w:date="2025-02-26T11:00:00Z" w16du:dateUtc="2025-02-26T03:00:00Z"/>
-        </w:rPr>
-      </w:pPr>
-    </w:p>
-    <w:p>
-      <w:pPr>
-        <w:pStyle w:val="ListParagraph"/>
-        <w:rPr>
-          <w:ins w:id="201" w:author="basil ali" w:date="2025-02-25T22:02:00Z"/>
+          <w:ins w:id="199" w:author="basil ali" w:date="2025-02-26T11:00:00Z" w16du:dateUtc="2025-02-26T03:00:00Z"/>
+        </w:rPr>
+      </w:pPr>
+    </w:p>
+    <w:p>
+      <w:pPr>
+        <w:pStyle w:val="ListParagraph"/>
+        <w:rPr>
+          <w:ins w:id="200" w:author="basil ali" w:date="2025-02-25T22:02:00Z"/>
           <w:b/>
           <w:bCs/>
           <w:u w:val="single"/>
-          <w:rPrChange w:id="202" w:author="basil ali" w:date="2025-02-26T11:00:00Z" w16du:dateUtc="2025-02-26T03:00:00Z">
+          <w:rPrChange w:id="201" w:author="basil ali" w:date="2025-02-26T11:00:00Z" w16du:dateUtc="2025-02-26T03:00:00Z">
             <w:rPr>
-              <w:ins w:id="203" w:author="basil ali" w:date="2025-02-25T22:02:00Z"/>
+              <w:ins w:id="202" w:author="basil ali" w:date="2025-02-25T22:02:00Z"/>
             </w:rPr>
           </w:rPrChange>
         </w:rPr>
-        <w:pPrChange w:id="204" w:author="basil ali" w:date="2025-02-26T11:00:00Z" w16du:dateUtc="2025-02-26T03:00:00Z">
+        <w:pPrChange w:id="203" w:author="basil ali" w:date="2025-02-26T11:00:00Z" w16du:dateUtc="2025-02-26T03:00:00Z">
           <w:pPr>
             <w:pStyle w:val="ListParagraph"/>
             <w:numPr>
@@ -2819,13 +2749,13 @@
           </w:pPr>
         </w:pPrChange>
       </w:pPr>
-      <w:ins w:id="205" w:author="basil ali" w:date="2025-02-26T11:00:00Z" w16du:dateUtc="2025-02-26T03:00:00Z">
+      <w:ins w:id="204" w:author="basil ali" w:date="2025-02-26T11:00:00Z" w16du:dateUtc="2025-02-26T03:00:00Z">
         <w:r>
           <w:rPr>
             <w:b/>
             <w:bCs/>
             <w:u w:val="single"/>
-            <w:rPrChange w:id="206" w:author="basil ali" w:date="2025-02-26T11:00:00Z" w16du:dateUtc="2025-02-26T03:00:00Z">
+            <w:rPrChange w:id="205" w:author="basil ali" w:date="2025-02-26T11:00:00Z" w16du:dateUtc="2025-02-26T03:00:00Z">
               <w:rPr/>
             </w:rPrChange>
           </w:rPr>
@@ -2837,28 +2767,28 @@
       <w:pPr>
         <w:pStyle w:val="ListParagraph"/>
         <w:rPr>
-          <w:ins w:id="207" w:author="basil ali" w:date="2025-02-26T11:00:00Z" w16du:dateUtc="2025-02-26T03:00:00Z"/>
-        </w:rPr>
-      </w:pPr>
-    </w:p>
-    <w:p>
-      <w:pPr>
-        <w:pStyle w:val="ListParagraph"/>
-        <w:rPr>
-          <w:ins w:id="208" w:author="basil ali" w:date="2025-02-26T11:01:00Z" w16du:dateUtc="2025-02-26T03:01:00Z"/>
-        </w:rPr>
-      </w:pPr>
-      <w:ins w:id="209" w:author="basil ali" w:date="2025-02-26T11:00:00Z" w16du:dateUtc="2025-02-26T03:00:00Z">
+          <w:ins w:id="206" w:author="basil ali" w:date="2025-02-26T11:00:00Z" w16du:dateUtc="2025-02-26T03:00:00Z"/>
+        </w:rPr>
+      </w:pPr>
+    </w:p>
+    <w:p>
+      <w:pPr>
+        <w:pStyle w:val="ListParagraph"/>
+        <w:rPr>
+          <w:ins w:id="207" w:author="basil ali" w:date="2025-02-26T11:01:00Z" w16du:dateUtc="2025-02-26T03:01:00Z"/>
+        </w:rPr>
+      </w:pPr>
+      <w:ins w:id="208" w:author="basil ali" w:date="2025-02-26T11:00:00Z" w16du:dateUtc="2025-02-26T03:00:00Z">
         <w:r>
           <w:t xml:space="preserve">Yes, that’s why we need an if statement to </w:t>
         </w:r>
       </w:ins>
-      <w:ins w:id="210" w:author="basil ali" w:date="2025-02-26T11:02:00Z" w16du:dateUtc="2025-02-26T03:02:00Z">
+      <w:ins w:id="209" w:author="basil ali" w:date="2025-02-26T11:02:00Z" w16du:dateUtc="2025-02-26T03:02:00Z">
         <w:r>
           <w:t>specify</w:t>
         </w:r>
       </w:ins>
-      <w:ins w:id="211" w:author="basil ali" w:date="2025-02-26T11:01:00Z" w16du:dateUtc="2025-02-26T03:01:00Z">
+      <w:ins w:id="210" w:author="basil ali" w:date="2025-02-26T11:01:00Z" w16du:dateUtc="2025-02-26T03:01:00Z">
         <w:r>
           <w:t xml:space="preserve"> the Timer we want to consider.</w:t>
         </w:r>
@@ -2868,10 +2798,10 @@
       <w:pPr>
         <w:pStyle w:val="ListParagraph"/>
         <w:rPr>
-          <w:ins w:id="212" w:author="basil ali" w:date="2025-02-26T11:02:00Z" w16du:dateUtc="2025-02-26T03:02:00Z"/>
-        </w:rPr>
-      </w:pPr>
-      <w:ins w:id="213" w:author="basil ali" w:date="2025-02-26T11:02:00Z" w16du:dateUtc="2025-02-26T03:02:00Z">
+          <w:ins w:id="211" w:author="basil ali" w:date="2025-02-26T11:02:00Z" w16du:dateUtc="2025-02-26T03:02:00Z"/>
+        </w:rPr>
+      </w:pPr>
+      <w:ins w:id="212" w:author="basil ali" w:date="2025-02-26T11:02:00Z" w16du:dateUtc="2025-02-26T03:02:00Z">
         <w:r>
           <w:drawing>
             <wp:inline distT="0" distB="0" distL="0" distR="0" wp14:anchorId="59341E06" wp14:editId="293CF7F4">
@@ -2915,15 +2845,23 @@
       <w:pPr>
         <w:pStyle w:val="ListParagraph"/>
         <w:rPr>
-          <w:ins w:id="214" w:author="basil ali" w:date="2025-02-26T11:02:00Z" w16du:dateUtc="2025-02-26T03:02:00Z"/>
-        </w:rPr>
-      </w:pPr>
-    </w:p>
-    <w:p>
-      <w:pPr>
-        <w:pStyle w:val="ListParagraph"/>
-        <w:rPr>
-          <w:ins w:id="215" w:author="basil ali" w:date="2025-02-26T11:01:00Z" w16du:dateUtc="2025-02-26T03:01:00Z"/>
+          <w:ins w:id="213" w:author="basil ali" w:date="2025-02-26T11:02:00Z" w16du:dateUtc="2025-02-26T03:02:00Z"/>
+        </w:rPr>
+      </w:pPr>
+    </w:p>
+    <w:p>
+      <w:pPr>
+        <w:pStyle w:val="ListParagraph"/>
+        <w:rPr>
+          <w:ins w:id="214" w:author="basil ali" w:date="2025-02-26T11:01:00Z" w16du:dateUtc="2025-02-26T03:01:00Z"/>
+        </w:rPr>
+      </w:pPr>
+    </w:p>
+    <w:p>
+      <w:pPr>
+        <w:pStyle w:val="ListParagraph"/>
+        <w:rPr>
+          <w:ins w:id="215" w:author="basil ali" w:date="2025-02-25T22:04:00Z" w16du:dateUtc="2025-02-25T14:04:00Z"/>
         </w:rPr>
       </w:pPr>
     </w:p>
@@ -2934,15 +2872,7 @@
           <w:ins w:id="216" w:author="basil ali" w:date="2025-02-25T22:04:00Z" w16du:dateUtc="2025-02-25T14:04:00Z"/>
         </w:rPr>
       </w:pPr>
-    </w:p>
-    <w:p>
-      <w:pPr>
-        <w:pStyle w:val="ListParagraph"/>
-        <w:rPr>
-          <w:ins w:id="217" w:author="basil ali" w:date="2025-02-25T22:04:00Z" w16du:dateUtc="2025-02-25T14:04:00Z"/>
-        </w:rPr>
-      </w:pPr>
-      <w:ins w:id="218" w:author="basil ali" w:date="2025-02-25T22:04:00Z" w16du:dateUtc="2025-02-25T14:04:00Z">
+      <w:ins w:id="217" w:author="basil ali" w:date="2025-02-25T22:04:00Z" w16du:dateUtc="2025-02-25T14:04:00Z">
         <w:r>
           <w:t xml:space="preserve">The location of function </w:t>
         </w:r>
@@ -2953,18 +2883,17 @@
         <w:pStyle w:val="ListParagraph"/>
         <w:jc w:val="center"/>
         <w:rPr>
-          <w:ins w:id="219" w:author="basil ali" w:date="2025-02-25T22:04:00Z" w16du:dateUtc="2025-02-25T14:04:00Z"/>
+          <w:ins w:id="218" w:author="basil ali" w:date="2025-02-25T22:04:00Z" w16du:dateUtc="2025-02-25T14:04:00Z"/>
           <w:b/>
           <w:bCs/>
         </w:rPr>
-        <w:pPrChange w:id="220" w:author="basil ali" w:date="2025-02-25T22:05:00Z" w16du:dateUtc="2025-02-25T14:05:00Z">
+        <w:pPrChange w:id="219" w:author="basil ali" w:date="2025-02-25T22:05:00Z" w16du:dateUtc="2025-02-25T14:05:00Z">
           <w:pPr>
             <w:pStyle w:val="ListParagraph"/>
           </w:pPr>
         </w:pPrChange>
       </w:pPr>
-      <w:proofErr w:type="spellStart"/>
-      <w:ins w:id="221" w:author="basil ali" w:date="2025-02-25T22:04:00Z" w16du:dateUtc="2025-02-25T14:04:00Z">
+      <w:ins w:id="220" w:author="basil ali" w:date="2025-02-25T22:04:00Z" w16du:dateUtc="2025-02-25T14:04:00Z">
         <w:r>
           <w:rPr>
             <w:b/>
@@ -2978,46 +2907,20 @@
             <w:b/>
             <w:bCs/>
           </w:rPr>
-          <w:t>PeriodElapsedCallback</w:t>
-        </w:r>
-        <w:proofErr w:type="spellEnd"/>
-        <w:r>
-          <w:rPr>
-            <w:b/>
-            <w:bCs/>
-          </w:rPr>
-          <w:t>(</w:t>
-        </w:r>
-      </w:ins>
-      <w:proofErr w:type="spellStart"/>
+          <w:t>PeriodElapsedCallback(</w:t>
+        </w:r>
+      </w:ins>
       <w:proofErr w:type="gramEnd"/>
-      <w:ins w:id="222" w:author="basil ali" w:date="2025-02-26T11:01:00Z">
-        <w:r>
-          <w:rPr>
-            <w:b/>
-            <w:bCs/>
-          </w:rPr>
-          <w:t>TIM_HandleTypeDef</w:t>
-        </w:r>
-        <w:proofErr w:type="spellEnd"/>
-        <w:r>
-          <w:rPr>
-            <w:b/>
-            <w:bCs/>
-          </w:rPr>
-          <w:t xml:space="preserve"> *</w:t>
-        </w:r>
-        <w:proofErr w:type="spellStart"/>
-        <w:r>
-          <w:rPr>
-            <w:b/>
-            <w:bCs/>
-          </w:rPr>
-          <w:t>htim</w:t>
-        </w:r>
-      </w:ins>
-      <w:proofErr w:type="spellEnd"/>
-      <w:ins w:id="223" w:author="basil ali" w:date="2025-02-25T22:04:00Z" w16du:dateUtc="2025-02-25T14:04:00Z">
+      <w:ins w:id="221" w:author="basil ali" w:date="2025-02-26T11:01:00Z">
+        <w:r>
+          <w:rPr>
+            <w:b/>
+            <w:bCs/>
+          </w:rPr>
+          <w:t>TIM_HandleTypeDef *htim</w:t>
+        </w:r>
+      </w:ins>
+      <w:ins w:id="222" w:author="basil ali" w:date="2025-02-25T22:04:00Z" w16du:dateUtc="2025-02-25T14:04:00Z">
         <w:r>
           <w:rPr>
             <w:b/>
@@ -3031,20 +2934,20 @@
       <w:pPr>
         <w:pStyle w:val="ListParagraph"/>
         <w:rPr>
-          <w:ins w:id="224" w:author="basil ali" w:date="2025-02-25T22:04:00Z" w16du:dateUtc="2025-02-25T14:04:00Z"/>
-          <w:rPrChange w:id="225" w:author="basil ali" w:date="2025-02-25T22:05:00Z" w16du:dateUtc="2025-02-25T14:05:00Z">
+          <w:ins w:id="223" w:author="basil ali" w:date="2025-02-25T22:04:00Z" w16du:dateUtc="2025-02-25T14:04:00Z"/>
+          <w:rPrChange w:id="224" w:author="basil ali" w:date="2025-02-25T22:05:00Z" w16du:dateUtc="2025-02-25T14:05:00Z">
             <w:rPr>
-              <w:ins w:id="226" w:author="basil ali" w:date="2025-02-25T22:04:00Z" w16du:dateUtc="2025-02-25T14:04:00Z"/>
+              <w:ins w:id="225" w:author="basil ali" w:date="2025-02-25T22:04:00Z" w16du:dateUtc="2025-02-25T14:04:00Z"/>
               <w:b/>
               <w:bCs/>
             </w:rPr>
           </w:rPrChange>
         </w:rPr>
       </w:pPr>
-      <w:ins w:id="227" w:author="basil ali" w:date="2025-02-25T22:05:00Z" w16du:dateUtc="2025-02-25T14:05:00Z">
-        <w:r>
-          <w:rPr>
-            <w:rPrChange w:id="228" w:author="basil ali" w:date="2025-02-25T22:05:00Z" w16du:dateUtc="2025-02-25T14:05:00Z">
+      <w:ins w:id="226" w:author="basil ali" w:date="2025-02-25T22:05:00Z" w16du:dateUtc="2025-02-25T14:05:00Z">
+        <w:r>
+          <w:rPr>
+            <w:rPrChange w:id="227" w:author="basil ali" w:date="2025-02-25T22:05:00Z" w16du:dateUtc="2025-02-25T14:05:00Z">
               <w:rPr>
                 <w:b/>
                 <w:bCs/>
@@ -3060,17 +2963,17 @@
         <w:pStyle w:val="ListParagraph"/>
         <w:jc w:val="center"/>
         <w:rPr>
-          <w:ins w:id="229" w:author="basil ali" w:date="2025-02-25T22:05:00Z" w16du:dateUtc="2025-02-25T14:05:00Z"/>
+          <w:ins w:id="228" w:author="basil ali" w:date="2025-02-25T22:05:00Z" w16du:dateUtc="2025-02-25T14:05:00Z"/>
           <w:b/>
           <w:bCs/>
         </w:rPr>
-        <w:pPrChange w:id="230" w:author="basil ali" w:date="2025-02-25T22:05:00Z" w16du:dateUtc="2025-02-25T14:05:00Z">
+        <w:pPrChange w:id="229" w:author="basil ali" w:date="2025-02-25T22:05:00Z" w16du:dateUtc="2025-02-25T14:05:00Z">
           <w:pPr>
             <w:pStyle w:val="ListParagraph"/>
           </w:pPr>
         </w:pPrChange>
       </w:pPr>
-      <w:ins w:id="231" w:author="basil ali" w:date="2025-02-25T22:04:00Z" w16du:dateUtc="2025-02-25T14:04:00Z">
+      <w:ins w:id="230" w:author="basil ali" w:date="2025-02-25T22:04:00Z" w16du:dateUtc="2025-02-25T14:04:00Z">
         <w:r>
           <w:rPr>
             <w:b/>
@@ -3079,6 +2982,16 @@
           <w:t>User code begin 4</w:t>
         </w:r>
       </w:ins>
+    </w:p>
+    <w:p>
+      <w:pPr>
+        <w:pStyle w:val="ListParagraph"/>
+        <w:rPr>
+          <w:ins w:id="231" w:author="basil ali" w:date="2025-02-25T22:05:00Z" w16du:dateUtc="2025-02-25T14:05:00Z"/>
+          <w:b/>
+          <w:bCs/>
+        </w:rPr>
+      </w:pPr>
     </w:p>
     <w:p>
       <w:pPr>
@@ -3089,23 +3002,46 @@
           <w:bCs/>
         </w:rPr>
       </w:pPr>
-    </w:p>
-    <w:p>
-      <w:pPr>
-        <w:pStyle w:val="ListParagraph"/>
-        <w:rPr>
-          <w:ins w:id="233" w:author="basil ali" w:date="2025-02-25T22:05:00Z" w16du:dateUtc="2025-02-25T14:05:00Z"/>
+      <w:ins w:id="233" w:author="basil ali" w:date="2025-02-25T22:05:00Z" w16du:dateUtc="2025-02-25T14:05:00Z">
+        <w:r>
+          <w:rPr>
+            <w:b/>
+            <w:bCs/>
+          </w:rPr>
+          <w:t xml:space="preserve">The location of the function </w:t>
+        </w:r>
+      </w:ins>
+    </w:p>
+    <w:p>
+      <w:pPr>
+        <w:pStyle w:val="ListParagraph"/>
+        <w:jc w:val="center"/>
+        <w:rPr>
+          <w:ins w:id="234" w:author="basil ali" w:date="2025-02-25T22:05:00Z" w16du:dateUtc="2025-02-25T14:05:00Z"/>
           <w:b/>
           <w:bCs/>
         </w:rPr>
       </w:pPr>
-      <w:ins w:id="234" w:author="basil ali" w:date="2025-02-25T22:05:00Z" w16du:dateUtc="2025-02-25T14:05:00Z">
-        <w:r>
-          <w:rPr>
-            <w:b/>
-            <w:bCs/>
-          </w:rPr>
-          <w:t xml:space="preserve">The location of the function </w:t>
+      <w:ins w:id="235" w:author="basil ali" w:date="2025-02-25T22:05:00Z" w16du:dateUtc="2025-02-25T14:05:00Z">
+        <w:r>
+          <w:rPr>
+            <w:b/>
+            <w:bCs/>
+          </w:rPr>
+          <w:t>HAL_TIM_Base_Start_IT(&amp;htim2);</w:t>
+        </w:r>
+      </w:ins>
+    </w:p>
+    <w:p>
+      <w:pPr>
+        <w:pStyle w:val="ListParagraph"/>
+        <w:rPr>
+          <w:ins w:id="236" w:author="basil ali" w:date="2025-02-25T22:05:00Z" w16du:dateUtc="2025-02-25T14:05:00Z"/>
+        </w:rPr>
+      </w:pPr>
+      <w:ins w:id="237" w:author="basil ali" w:date="2025-02-25T22:05:00Z" w16du:dateUtc="2025-02-25T14:05:00Z">
+        <w:r>
+          <w:t xml:space="preserve">Is </w:t>
         </w:r>
       </w:ins>
     </w:p>
@@ -3114,40 +3050,12 @@
         <w:pStyle w:val="ListParagraph"/>
         <w:jc w:val="center"/>
         <w:rPr>
-          <w:ins w:id="235" w:author="basil ali" w:date="2025-02-25T22:05:00Z" w16du:dateUtc="2025-02-25T14:05:00Z"/>
-          <w:b/>
-          <w:bCs/>
-        </w:rPr>
-      </w:pPr>
-      <w:proofErr w:type="spellStart"/>
-      <w:ins w:id="236" w:author="basil ali" w:date="2025-02-25T22:05:00Z" w16du:dateUtc="2025-02-25T14:05:00Z">
-        <w:r>
-          <w:rPr>
-            <w:b/>
-            <w:bCs/>
-          </w:rPr>
-          <w:t>HAL_TIM_Base_Start_IT</w:t>
-        </w:r>
-        <w:proofErr w:type="spellEnd"/>
-        <w:r>
-          <w:rPr>
-            <w:b/>
-            <w:bCs/>
-          </w:rPr>
-          <w:t>(&amp;htim2);</w:t>
-        </w:r>
-      </w:ins>
-    </w:p>
-    <w:p>
-      <w:pPr>
-        <w:pStyle w:val="ListParagraph"/>
-        <w:rPr>
-          <w:ins w:id="237" w:author="basil ali" w:date="2025-02-25T22:05:00Z" w16du:dateUtc="2025-02-25T14:05:00Z"/>
-        </w:rPr>
-      </w:pPr>
-      <w:ins w:id="238" w:author="basil ali" w:date="2025-02-25T22:05:00Z" w16du:dateUtc="2025-02-25T14:05:00Z">
-        <w:r>
-          <w:t xml:space="preserve">Is </w:t>
+          <w:ins w:id="238" w:author="basil ali" w:date="2025-02-26T11:11:00Z" w16du:dateUtc="2025-02-26T03:11:00Z"/>
+        </w:rPr>
+      </w:pPr>
+      <w:ins w:id="239" w:author="basil ali" w:date="2025-02-25T22:05:00Z" w16du:dateUtc="2025-02-25T14:05:00Z">
+        <w:r>
+          <w:t>User Code begin 2</w:t>
         </w:r>
       </w:ins>
     </w:p>
@@ -3155,17 +3063,392 @@
       <w:pPr>
         <w:pStyle w:val="ListParagraph"/>
         <w:jc w:val="center"/>
-        <w:pPrChange w:id="239" w:author="basil ali" w:date="2025-02-25T22:06:00Z" w16du:dateUtc="2025-02-25T14:06:00Z">
+        <w:rPr>
+          <w:ins w:id="240" w:author="basil ali" w:date="2025-02-26T11:11:00Z" w16du:dateUtc="2025-02-26T03:11:00Z"/>
+        </w:rPr>
+      </w:pPr>
+    </w:p>
+    <w:p>
+      <w:pPr>
+        <w:pStyle w:val="ListParagraph"/>
+        <w:jc w:val="center"/>
+        <w:rPr>
+          <w:ins w:id="241" w:author="basil ali" w:date="2025-02-26T11:12:00Z" w16du:dateUtc="2025-02-26T03:12:00Z"/>
+        </w:rPr>
+      </w:pPr>
+    </w:p>
+    <w:p>
+      <w:pPr>
+        <w:rPr>
+          <w:ins w:id="242" w:author="basil ali" w:date="2025-02-26T11:12:00Z" w16du:dateUtc="2025-02-26T03:12:00Z"/>
+        </w:rPr>
+      </w:pPr>
+      <w:ins w:id="243" w:author="basil ali" w:date="2025-02-26T11:12:00Z" w16du:dateUtc="2025-02-26T03:12:00Z">
+        <w:r>
+          <w:br w:type="page"/>
+        </w:r>
+      </w:ins>
+    </w:p>
+    <w:p>
+      <w:pPr>
+        <w:pStyle w:val="ListParagraph"/>
+        <w:jc w:val="center"/>
+        <w:rPr>
+          <w:ins w:id="244" w:author="basil ali" w:date="2025-02-26T11:12:00Z" w16du:dateUtc="2025-02-26T03:12:00Z"/>
+        </w:rPr>
+      </w:pPr>
+      <w:ins w:id="245" w:author="basil ali" w:date="2025-02-26T12:10:00Z" w16du:dateUtc="2025-02-26T04:10:00Z">
+        <w:r>
+          <w:lastRenderedPageBreak/>
+          <w:t>Subtask (</w:t>
+        </w:r>
+      </w:ins>
+      <w:ins w:id="246" w:author="basil ali" w:date="2025-02-26T11:12:00Z" w16du:dateUtc="2025-02-26T03:12:00Z">
+        <w:r>
+          <w:t>4)</w:t>
+        </w:r>
+      </w:ins>
+    </w:p>
+    <w:p>
+      <w:pPr>
+        <w:pStyle w:val="ListParagraph"/>
+        <w:rPr>
+          <w:ins w:id="247" w:author="basil ali" w:date="2025-02-26T11:13:00Z" w16du:dateUtc="2025-02-26T03:13:00Z"/>
+        </w:rPr>
+      </w:pPr>
+    </w:p>
+    <w:p>
+      <w:pPr>
+        <w:pStyle w:val="ListParagraph"/>
+        <w:ind w:left="0"/>
+        <w:rPr>
+          <w:ins w:id="248" w:author="basil ali" w:date="2025-02-26T12:10:00Z" w16du:dateUtc="2025-02-26T04:10:00Z"/>
+        </w:rPr>
+      </w:pPr>
+      <w:ins w:id="249" w:author="basil ali" w:date="2025-02-26T12:08:00Z" w16du:dateUtc="2025-02-26T04:08:00Z">
+        <w:r>
+          <w:t xml:space="preserve">The Active Low LED is connected by a constant voltage at the cathode and the control pin </w:t>
+        </w:r>
+      </w:ins>
+      <w:ins w:id="250" w:author="basil ali" w:date="2025-02-26T12:09:00Z" w16du:dateUtc="2025-02-26T04:09:00Z">
+        <w:r>
+          <w:t>in the Anode.</w:t>
+        </w:r>
+      </w:ins>
+    </w:p>
+    <w:p>
+      <w:pPr>
+        <w:pStyle w:val="ListParagraph"/>
+        <w:ind w:left="0"/>
+        <w:rPr>
+          <w:ins w:id="251" w:author="basil ali" w:date="2025-02-26T12:09:00Z" w16du:dateUtc="2025-02-26T04:09:00Z"/>
+        </w:rPr>
+      </w:pPr>
+    </w:p>
+    <w:p>
+      <w:pPr>
+        <w:pStyle w:val="ListParagraph"/>
+        <w:ind w:left="0"/>
+        <w:rPr>
+          <w:ins w:id="252" w:author="basil ali" w:date="2025-02-26T12:09:00Z" w16du:dateUtc="2025-02-26T04:09:00Z"/>
+        </w:rPr>
+      </w:pPr>
+      <w:ins w:id="253" w:author="basil ali" w:date="2025-02-26T12:09:00Z" w16du:dateUtc="2025-02-26T04:09:00Z">
+        <w:r>
+          <w:t xml:space="preserve">When the </w:t>
+        </w:r>
+      </w:ins>
+      <w:ins w:id="254" w:author="basil ali" w:date="2025-02-26T12:10:00Z" w16du:dateUtc="2025-02-26T04:10:00Z">
+        <w:r>
+          <w:t>C</w:t>
+        </w:r>
+      </w:ins>
+      <w:ins w:id="255" w:author="basil ali" w:date="2025-02-26T12:09:00Z" w16du:dateUtc="2025-02-26T04:09:00Z">
+        <w:r>
+          <w:t xml:space="preserve">ontrol pin is high the </w:t>
+        </w:r>
+      </w:ins>
+      <w:ins w:id="256" w:author="basil ali" w:date="2025-02-26T12:10:00Z" w16du:dateUtc="2025-02-26T04:10:00Z">
+        <w:r>
+          <w:t xml:space="preserve">LED </w:t>
+        </w:r>
+      </w:ins>
+      <w:ins w:id="257" w:author="basil ali" w:date="2025-02-26T12:09:00Z" w16du:dateUtc="2025-02-26T04:09:00Z">
+        <w:r>
+          <w:t>will not light</w:t>
+        </w:r>
+      </w:ins>
+      <w:ins w:id="258" w:author="basil ali" w:date="2025-02-26T12:10:00Z" w16du:dateUtc="2025-02-26T04:10:00Z">
+        <w:r>
+          <w:t xml:space="preserve"> up</w:t>
+        </w:r>
+      </w:ins>
+      <w:ins w:id="259" w:author="basil ali" w:date="2025-02-26T12:09:00Z" w16du:dateUtc="2025-02-26T04:09:00Z">
+        <w:r>
+          <w:t>.</w:t>
+        </w:r>
+      </w:ins>
+    </w:p>
+    <w:p>
+      <w:pPr>
+        <w:pStyle w:val="ListParagraph"/>
+        <w:ind w:left="0"/>
+        <w:rPr>
+          <w:ins w:id="260" w:author="basil ali" w:date="2025-02-26T12:08:00Z" w16du:dateUtc="2025-02-26T04:08:00Z"/>
+        </w:rPr>
+      </w:pPr>
+      <w:ins w:id="261" w:author="basil ali" w:date="2025-02-26T12:09:00Z" w16du:dateUtc="2025-02-26T04:09:00Z">
+        <w:r>
+          <w:t xml:space="preserve">When the Control pin is Low the </w:t>
+        </w:r>
+      </w:ins>
+      <w:ins w:id="262" w:author="basil ali" w:date="2025-02-26T12:10:00Z" w16du:dateUtc="2025-02-26T04:10:00Z">
+        <w:r>
+          <w:t>LED will light up.</w:t>
+        </w:r>
+      </w:ins>
+    </w:p>
+    <w:p>
+      <w:pPr>
+        <w:pStyle w:val="ListParagraph"/>
+        <w:ind w:left="0"/>
+        <w:rPr>
+          <w:ins w:id="263" w:author="basil ali" w:date="2025-02-26T12:08:00Z" w16du:dateUtc="2025-02-26T04:08:00Z"/>
+        </w:rPr>
+      </w:pPr>
+    </w:p>
+    <w:p>
+      <w:pPr>
+        <w:pStyle w:val="ListParagraph"/>
+        <w:ind w:left="0"/>
+        <w:rPr>
+          <w:ins w:id="264" w:author="basil ali" w:date="2025-02-26T12:08:00Z" w16du:dateUtc="2025-02-26T04:08:00Z"/>
+        </w:rPr>
+      </w:pPr>
+    </w:p>
+    <w:p>
+      <w:pPr>
+        <w:pStyle w:val="ListParagraph"/>
+        <w:ind w:left="0"/>
+        <w:rPr>
+          <w:ins w:id="265" w:author="basil ali" w:date="2025-02-26T12:08:00Z" w16du:dateUtc="2025-02-26T04:08:00Z"/>
+        </w:rPr>
+      </w:pPr>
+    </w:p>
+    <w:p>
+      <w:pPr>
+        <w:pStyle w:val="ListParagraph"/>
+        <w:ind w:left="0"/>
+        <w:rPr>
+          <w:ins w:id="266" w:author="basil ali" w:date="2025-02-26T11:14:00Z" w16du:dateUtc="2025-02-26T03:14:00Z"/>
+        </w:rPr>
+      </w:pPr>
+      <w:ins w:id="267" w:author="basil ali" w:date="2025-02-26T11:13:00Z" w16du:dateUtc="2025-02-26T03:13:00Z">
+        <w:r>
+          <w:t>We want to set values of the output pin more manually as opposed to just toggling them.</w:t>
+        </w:r>
+      </w:ins>
+    </w:p>
+    <w:p>
+      <w:pPr>
+        <w:pStyle w:val="ListParagraph"/>
+        <w:ind w:left="0"/>
+        <w:rPr>
+          <w:ins w:id="268" w:author="basil ali" w:date="2025-02-26T11:15:00Z" w16du:dateUtc="2025-02-26T03:15:00Z"/>
+        </w:rPr>
+      </w:pPr>
+      <w:ins w:id="269" w:author="basil ali" w:date="2025-02-26T11:14:00Z" w16du:dateUtc="2025-02-26T03:14:00Z">
+        <w:r>
+          <w:t>Here comes the Function</w:t>
+        </w:r>
+      </w:ins>
+    </w:p>
+    <w:p>
+      <w:pPr>
+        <w:pStyle w:val="ListParagraph"/>
+        <w:ind w:left="0"/>
+        <w:rPr>
+          <w:ins w:id="270" w:author="basil ali" w:date="2025-02-26T11:15:00Z" w16du:dateUtc="2025-02-26T03:15:00Z"/>
+        </w:rPr>
+      </w:pPr>
+    </w:p>
+    <w:p>
+      <w:pPr>
+        <w:pStyle w:val="ListParagraph"/>
+        <w:ind w:left="0"/>
+        <w:jc w:val="center"/>
+        <w:rPr>
+          <w:ins w:id="271" w:author="basil ali" w:date="2025-02-26T11:15:00Z" w16du:dateUtc="2025-02-26T03:15:00Z"/>
+        </w:rPr>
+        <w:pPrChange w:id="272" w:author="basil ali" w:date="2025-02-26T11:16:00Z" w16du:dateUtc="2025-02-26T03:16:00Z">
+          <w:pPr>
+            <w:pStyle w:val="ListParagraph"/>
+            <w:ind w:left="0"/>
+          </w:pPr>
+        </w:pPrChange>
+      </w:pPr>
+      <w:ins w:id="273" w:author="basil ali" w:date="2025-02-26T11:16:00Z">
+        <w:r>
+          <w:t>HAL_GPIO_</w:t>
+        </w:r>
+        <w:proofErr w:type="gramStart"/>
+        <w:r>
+          <w:t>WritePin(</w:t>
+        </w:r>
+        <w:proofErr w:type="gramEnd"/>
+        <w:r>
+          <w:t>GPIO_TypeDef* GPIOx, uint16_t GPIO_Pin, GPIO_PinState PinState);</w:t>
+        </w:r>
+      </w:ins>
+    </w:p>
+    <w:p>
+      <w:pPr>
+        <w:pStyle w:val="ListParagraph"/>
+        <w:ind w:left="0"/>
+        <w:rPr>
+          <w:ins w:id="274" w:author="basil ali" w:date="2025-02-26T11:14:00Z" w16du:dateUtc="2025-02-26T03:14:00Z"/>
+        </w:rPr>
+      </w:pPr>
+    </w:p>
+    <w:p>
+      <w:pPr>
+        <w:pStyle w:val="ListParagraph"/>
+        <w:ind w:left="0"/>
+        <w:rPr>
+          <w:ins w:id="275" w:author="basil ali" w:date="2025-02-26T11:16:00Z" w16du:dateUtc="2025-02-26T03:16:00Z"/>
+        </w:rPr>
+      </w:pPr>
+      <w:ins w:id="276" w:author="basil ali" w:date="2025-02-26T11:15:00Z" w16du:dateUtc="2025-02-26T03:15:00Z">
+        <w:r>
+          <w:drawing>
+            <wp:inline distT="0" distB="0" distL="0" distR="0" wp14:anchorId="117D8A57" wp14:editId="741D809F">
+              <wp:extent cx="5943600" cy="1937385"/>
+              <wp:effectExtent l="0" t="0" r="0" b="5715"/>
+              <wp:docPr id="603402537" name="Picture 1"/>
+              <wp:cNvGraphicFramePr>
+                <a:graphicFrameLocks xmlns:a="http://schemas.openxmlformats.org/drawingml/2006/main" noChangeAspect="1"/>
+              </wp:cNvGraphicFramePr>
+              <a:graphic xmlns:a="http://schemas.openxmlformats.org/drawingml/2006/main">
+                <a:graphicData uri="http://schemas.openxmlformats.org/drawingml/2006/picture">
+                  <pic:pic xmlns:pic="http://schemas.openxmlformats.org/drawingml/2006/picture">
+                    <pic:nvPicPr>
+                      <pic:cNvPr id="603402537" name=""/>
+                      <pic:cNvPicPr/>
+                    </pic:nvPicPr>
+                    <pic:blipFill>
+                      <a:blip r:embed="rId15"/>
+                      <a:stretch>
+                        <a:fillRect/>
+                      </a:stretch>
+                    </pic:blipFill>
+                    <pic:spPr>
+                      <a:xfrm>
+                        <a:off x="0" y="0"/>
+                        <a:ext cx="5943600" cy="1937385"/>
+                      </a:xfrm>
+                      <a:prstGeom prst="rect">
+                        <a:avLst/>
+                      </a:prstGeom>
+                    </pic:spPr>
+                  </pic:pic>
+                </a:graphicData>
+              </a:graphic>
+            </wp:inline>
+          </w:drawing>
+        </w:r>
+      </w:ins>
+    </w:p>
+    <w:p>
+      <w:pPr>
+        <w:pStyle w:val="ListParagraph"/>
+        <w:ind w:left="0"/>
+        <w:rPr>
+          <w:ins w:id="277" w:author="basil ali" w:date="2025-02-26T11:16:00Z" w16du:dateUtc="2025-02-26T03:16:00Z"/>
+        </w:rPr>
+      </w:pPr>
+    </w:p>
+    <w:p>
+      <w:pPr>
+        <w:pStyle w:val="ListParagraph"/>
+        <w:ind w:left="0"/>
+        <w:rPr>
+          <w:ins w:id="278" w:author="basil ali" w:date="2025-02-26T12:05:00Z" w16du:dateUtc="2025-02-26T04:05:00Z"/>
+        </w:rPr>
+      </w:pPr>
+      <w:ins w:id="279" w:author="basil ali" w:date="2025-02-26T12:04:00Z" w16du:dateUtc="2025-02-26T04:04:00Z">
+        <w:r>
+          <w:t xml:space="preserve">The code used in this subtask </w:t>
+        </w:r>
+      </w:ins>
+    </w:p>
+    <w:p>
+      <w:pPr>
+        <w:pStyle w:val="ListParagraph"/>
+        <w:ind w:left="0"/>
+        <w:rPr>
+          <w:ins w:id="280" w:author="basil ali" w:date="2025-02-26T12:04:00Z" w16du:dateUtc="2025-02-26T04:04:00Z"/>
+        </w:rPr>
+      </w:pPr>
+    </w:p>
+    <w:p>
+      <w:pPr>
+        <w:pStyle w:val="ListParagraph"/>
+        <w:ind w:left="0"/>
+        <w:rPr>
+          <w:ins w:id="281" w:author="basil ali" w:date="2025-02-26T11:16:00Z" w16du:dateUtc="2025-02-26T03:16:00Z"/>
+        </w:rPr>
+      </w:pPr>
+      <w:ins w:id="282" w:author="basil ali" w:date="2025-02-26T12:04:00Z" w16du:dateUtc="2025-02-26T04:04:00Z">
+        <w:r>
+          <w:lastRenderedPageBreak/>
+          <w:drawing>
+            <wp:inline distT="0" distB="0" distL="0" distR="0" wp14:anchorId="7D05FC80" wp14:editId="2AFA9485">
+              <wp:extent cx="5943600" cy="3414395"/>
+              <wp:effectExtent l="0" t="0" r="0" b="0"/>
+              <wp:docPr id="391411425" name="Picture 1"/>
+              <wp:cNvGraphicFramePr>
+                <a:graphicFrameLocks xmlns:a="http://schemas.openxmlformats.org/drawingml/2006/main" noChangeAspect="1"/>
+              </wp:cNvGraphicFramePr>
+              <a:graphic xmlns:a="http://schemas.openxmlformats.org/drawingml/2006/main">
+                <a:graphicData uri="http://schemas.openxmlformats.org/drawingml/2006/picture">
+                  <pic:pic xmlns:pic="http://schemas.openxmlformats.org/drawingml/2006/picture">
+                    <pic:nvPicPr>
+                      <pic:cNvPr id="391411425" name=""/>
+                      <pic:cNvPicPr/>
+                    </pic:nvPicPr>
+                    <pic:blipFill>
+                      <a:blip r:embed="rId16"/>
+                      <a:stretch>
+                        <a:fillRect/>
+                      </a:stretch>
+                    </pic:blipFill>
+                    <pic:spPr>
+                      <a:xfrm>
+                        <a:off x="0" y="0"/>
+                        <a:ext cx="5943600" cy="3414395"/>
+                      </a:xfrm>
+                      <a:prstGeom prst="rect">
+                        <a:avLst/>
+                      </a:prstGeom>
+                    </pic:spPr>
+                  </pic:pic>
+                </a:graphicData>
+              </a:graphic>
+            </wp:inline>
+          </w:drawing>
+        </w:r>
+      </w:ins>
+    </w:p>
+    <w:p>
+      <w:pPr>
+        <w:pStyle w:val="ListParagraph"/>
+        <w:ind w:left="0"/>
+        <w:pPrChange w:id="283" w:author="basil ali" w:date="2025-02-26T11:13:00Z" w16du:dateUtc="2025-02-26T03:13:00Z">
           <w:pPr>
             <w:pStyle w:val="ListParagraph"/>
           </w:pPr>
         </w:pPrChange>
       </w:pPr>
-      <w:ins w:id="240" w:author="basil ali" w:date="2025-02-25T22:05:00Z" w16du:dateUtc="2025-02-25T14:05:00Z">
-        <w:r>
-          <w:t>User Code begin 2</w:t>
-        </w:r>
-      </w:ins>
     </w:p>
     <w:sectPr>
       <w:pgSz w:w="12240" w:h="15840"/>

</xml_diff>